<commit_message>
Updated doc pre-phd conference
</commit_message>
<xml_diff>
--- a/docs/Believe update formula.docx
+++ b/docs/Believe update formula.docx
@@ -4,7 +4,15 @@
   <w:body>
     <w:p>
       <w:r>
-        <w:t>Problem is: robot does not know if it is in E1 or E2.</w:t>
+        <w:t xml:space="preserve">Problem </w:t>
+      </w:r>
+      <w:proofErr w:type="gramStart"/>
+      <w:r>
+        <w:t>is:</w:t>
+      </w:r>
+      <w:proofErr w:type="gramEnd"/>
+      <w:r>
+        <w:t xml:space="preserve"> robot does not know if it is in E1 or E2.</w:t>
       </w:r>
     </w:p>
     <w:p>
@@ -3170,7 +3178,15 @@
         </w:rPr>
       </w:pPr>
       <w:r>
-        <w:t>Experience1 90%  (Action success 95%)     Localisation (100%)</w:t>
+        <w:t>Experience1 90</w:t>
+      </w:r>
+      <w:proofErr w:type="gramStart"/>
+      <w:r>
+        <w:t>%  (</w:t>
+      </w:r>
+      <w:proofErr w:type="gramEnd"/>
+      <w:r>
+        <w:t>Action success 95%)     Localisation (100%)</w:t>
       </w:r>
     </w:p>
     <w:tbl>
@@ -4027,7 +4043,15 @@
         </w:rPr>
       </w:pPr>
       <w:r>
-        <w:t>Experience2 10% (Action success 65%)   Localisation (100%)</w:t>
+        <w:t>Experience2 10% (Action success 65</w:t>
+      </w:r>
+      <w:proofErr w:type="gramStart"/>
+      <w:r>
+        <w:t xml:space="preserve">%)   </w:t>
+      </w:r>
+      <w:proofErr w:type="gramEnd"/>
+      <w:r>
+        <w:t>Localisation (100%)</w:t>
       </w:r>
     </w:p>
     <w:p>
@@ -4048,7 +4072,15 @@
         <w:spacing w:line="252" w:lineRule="auto"/>
       </w:pPr>
       <w:r>
-        <w:t>Unknown Situation 1   (Action success ??%)</w:t>
+        <w:t>Unknown Situation 1</w:t>
+      </w:r>
+      <w:proofErr w:type="gramStart"/>
+      <w:r>
+        <w:t>   (</w:t>
+      </w:r>
+      <w:proofErr w:type="gramEnd"/>
+      <w:r>
+        <w:t>Action success ??%)</w:t>
       </w:r>
     </w:p>
     <w:tbl>
@@ -5250,7 +5282,987 @@
         </w:rPr>
       </w:pPr>
     </w:p>
-    <w:p/>
+    <w:p>
+      <w:pPr>
+        <w:rPr>
+          <w:b/>
+          <w:bCs/>
+          <w:lang w:val="en-US"/>
+        </w:rPr>
+      </w:pPr>
+      <w:r>
+        <w:rPr>
+          <w:b/>
+          <w:bCs/>
+          <w:lang w:val="en-US"/>
+        </w:rPr>
+        <w:t>Research questions:</w:t>
+      </w:r>
+    </w:p>
+    <w:p>
+      <w:pPr>
+        <w:rPr>
+          <w:lang w:val="en-US"/>
+        </w:rPr>
+      </w:pPr>
+      <w:r>
+        <w:rPr>
+          <w:lang w:val="en-US"/>
+        </w:rPr>
+        <w:t xml:space="preserve">* If </w:t>
+      </w:r>
+      <w:proofErr w:type="spellStart"/>
+      <w:r>
+        <w:rPr>
+          <w:lang w:val="en-US"/>
+        </w:rPr>
+        <w:t>newSittuation</w:t>
+      </w:r>
+      <w:proofErr w:type="spellEnd"/>
+      <w:r>
+        <w:rPr>
+          <w:lang w:val="en-US"/>
+        </w:rPr>
+        <w:t xml:space="preserve"> is either E1 or E2, this meta reasoning using analogy is always better than random just my pure logic. Prove by using simulation and many experiments averaging them. </w:t>
+      </w:r>
+    </w:p>
+    <w:p>
+      <w:pPr>
+        <w:rPr>
+          <w:lang w:val="en-US"/>
+        </w:rPr>
+      </w:pPr>
+      <w:r>
+        <w:rPr>
+          <w:lang w:val="en-US"/>
+        </w:rPr>
+        <w:t xml:space="preserve">* The real interesting problem is if </w:t>
+      </w:r>
+      <w:proofErr w:type="spellStart"/>
+      <w:r>
+        <w:rPr>
+          <w:lang w:val="en-US"/>
+        </w:rPr>
+        <w:t>newSittuation</w:t>
+      </w:r>
+      <w:proofErr w:type="spellEnd"/>
+      <w:r>
+        <w:rPr>
+          <w:lang w:val="en-US"/>
+        </w:rPr>
+        <w:t xml:space="preserve"> is not E1 or E2 but resemblances somewhat to E1 or E2.</w:t>
+      </w:r>
+    </w:p>
+    <w:p>
+      <w:pPr>
+        <w:rPr>
+          <w:lang w:val="en-US"/>
+        </w:rPr>
+      </w:pPr>
+      <w:r>
+        <w:rPr>
+          <w:lang w:val="en-US"/>
+        </w:rPr>
+        <w:t xml:space="preserve">* If </w:t>
+      </w:r>
+      <w:proofErr w:type="spellStart"/>
+      <w:r>
+        <w:rPr>
+          <w:lang w:val="en-US"/>
+        </w:rPr>
+        <w:t>newSittuation</w:t>
+      </w:r>
+      <w:proofErr w:type="spellEnd"/>
+      <w:r>
+        <w:rPr>
+          <w:lang w:val="en-US"/>
+        </w:rPr>
+        <w:t xml:space="preserve"> is a linear combination of E1 and E2, can the algorithm realize this and make better informed decision and create new E3?</w:t>
+      </w:r>
+    </w:p>
+    <w:p>
+      <w:pPr>
+        <w:rPr>
+          <w:b/>
+          <w:bCs/>
+          <w:lang w:val="en-US"/>
+        </w:rPr>
+      </w:pPr>
+      <w:r>
+        <w:rPr>
+          <w:b/>
+          <w:bCs/>
+          <w:lang w:val="en-US"/>
+        </w:rPr>
+        <w:t xml:space="preserve">Strategies: </w:t>
+      </w:r>
+    </w:p>
+    <w:p>
+      <w:pPr>
+        <w:rPr>
+          <w:lang w:val="en-US"/>
+        </w:rPr>
+      </w:pPr>
+      <w:r>
+        <w:rPr>
+          <w:lang w:val="en-US"/>
+        </w:rPr>
+        <w:t xml:space="preserve">-Change believe of E1 to E2 and act according to their policies dynamically or select a policy based on initial analogy and stick with it until the end. </w:t>
+      </w:r>
+    </w:p>
+    <w:p>
+      <w:pPr>
+        <w:rPr>
+          <w:lang w:val="en-US"/>
+        </w:rPr>
+      </w:pPr>
+      <w:proofErr w:type="gramStart"/>
+      <w:r>
+        <w:rPr>
+          <w:lang w:val="en-US"/>
+        </w:rPr>
+        <w:t>State</w:t>
+      </w:r>
+      <w:r>
+        <w:rPr>
+          <w:lang w:val="en-US"/>
+        </w:rPr>
+        <w:t>[</w:t>
+      </w:r>
+      <w:proofErr w:type="gramEnd"/>
+      <w:r>
+        <w:rPr>
+          <w:lang w:val="en-US"/>
+        </w:rPr>
+        <w:t>0]</w:t>
+      </w:r>
+      <w:r>
+        <w:rPr>
+          <w:lang w:val="en-US"/>
+        </w:rPr>
+        <w:t xml:space="preserve"> = [map, </w:t>
+      </w:r>
+      <w:proofErr w:type="spellStart"/>
+      <w:r>
+        <w:rPr>
+          <w:lang w:val="en-US"/>
+        </w:rPr>
+        <w:t>robotPose</w:t>
+      </w:r>
+      <w:proofErr w:type="spellEnd"/>
+      <w:r>
+        <w:rPr>
+          <w:lang w:val="en-US"/>
+        </w:rPr>
+        <w:t xml:space="preserve">, </w:t>
+      </w:r>
+      <w:proofErr w:type="spellStart"/>
+      <w:r>
+        <w:rPr>
+          <w:lang w:val="en-US"/>
+        </w:rPr>
+        <w:t>robot_localization_state</w:t>
+      </w:r>
+      <w:proofErr w:type="spellEnd"/>
+      <w:r>
+        <w:rPr>
+          <w:lang w:val="en-US"/>
+        </w:rPr>
+        <w:t>]</w:t>
+      </w:r>
+    </w:p>
+    <w:p>
+      <w:pPr>
+        <w:rPr>
+          <w:lang w:val="en-US"/>
+        </w:rPr>
+      </w:pPr>
+      <w:r>
+        <w:rPr>
+          <w:lang w:val="en-US"/>
+        </w:rPr>
+        <w:t>E1 = Q_table_1</w:t>
+      </w:r>
+    </w:p>
+    <w:p>
+      <w:pPr>
+        <w:rPr>
+          <w:lang w:val="en-US"/>
+        </w:rPr>
+      </w:pPr>
+      <w:r>
+        <w:rPr>
+          <w:lang w:val="en-US"/>
+        </w:rPr>
+        <w:t>E2 = Q_table_2</w:t>
+      </w:r>
+    </w:p>
+    <w:p>
+      <w:pPr>
+        <w:rPr>
+          <w:lang w:val="en-US"/>
+        </w:rPr>
+      </w:pPr>
+      <w:commentRangeStart w:id="0"/>
+      <w:r>
+        <w:rPr>
+          <w:lang w:val="en-US"/>
+        </w:rPr>
+        <w:t xml:space="preserve">Def </w:t>
+      </w:r>
+      <w:proofErr w:type="gramStart"/>
+      <w:r>
+        <w:rPr>
+          <w:lang w:val="en-US"/>
+        </w:rPr>
+        <w:t>Analogy(</w:t>
+      </w:r>
+      <w:proofErr w:type="gramEnd"/>
+      <w:r>
+        <w:rPr>
+          <w:lang w:val="en-US"/>
+        </w:rPr>
+        <w:t>State[0], E</w:t>
+      </w:r>
+      <w:commentRangeEnd w:id="0"/>
+      <w:r>
+        <w:rPr>
+          <w:lang w:val="en-US"/>
+        </w:rPr>
+        <w:t>xperience</w:t>
+      </w:r>
+      <w:r>
+        <w:rPr>
+          <w:rStyle w:val="CommentReference"/>
+        </w:rPr>
+        <w:commentReference w:id="0"/>
+      </w:r>
+      <w:r>
+        <w:rPr>
+          <w:lang w:val="en-US"/>
+        </w:rPr>
+        <w:t>)</w:t>
+      </w:r>
+      <w:r>
+        <w:rPr>
+          <w:lang w:val="en-US"/>
+        </w:rPr>
+        <w:t>:</w:t>
+      </w:r>
+    </w:p>
+    <w:p>
+      <w:pPr>
+        <w:rPr>
+          <w:lang w:val="en-US"/>
+        </w:rPr>
+      </w:pPr>
+      <w:r>
+        <w:rPr>
+          <w:lang w:val="en-US"/>
+        </w:rPr>
+        <w:tab/>
+        <w:t xml:space="preserve">Return </w:t>
+      </w:r>
+      <w:proofErr w:type="spellStart"/>
+      <w:r>
+        <w:rPr>
+          <w:lang w:val="en-US"/>
+        </w:rPr>
+        <w:t>analogical_distance</w:t>
+      </w:r>
+      <w:proofErr w:type="spellEnd"/>
+      <w:r>
+        <w:rPr>
+          <w:lang w:val="en-US"/>
+        </w:rPr>
+        <w:t xml:space="preserve"> </w:t>
+      </w:r>
+      <w:r>
+        <w:rPr>
+          <w:lang w:val="en-US"/>
+        </w:rPr>
+        <w:sym w:font="Wingdings" w:char="F0E0"/>
+      </w:r>
+      <w:r>
+        <w:rPr>
+          <w:lang w:val="en-US"/>
+        </w:rPr>
+        <w:t xml:space="preserve"> </w:t>
+      </w:r>
+      <w:r>
+        <w:rPr>
+          <w:lang w:val="en-US"/>
+        </w:rPr>
+        <w:t>P[E</w:t>
+      </w:r>
+      <w:r>
+        <w:rPr>
+          <w:vertAlign w:val="subscript"/>
+          <w:lang w:val="en-US"/>
+        </w:rPr>
+        <w:t>1</w:t>
+      </w:r>
+      <w:r>
+        <w:rPr>
+          <w:lang w:val="en-US"/>
+        </w:rPr>
+        <w:t>(0)]</w:t>
+      </w:r>
+      <w:r>
+        <w:rPr>
+          <w:lang w:val="en-US"/>
+        </w:rPr>
+        <w:tab/>
+      </w:r>
+    </w:p>
+    <w:p>
+      <w:pPr>
+        <w:rPr>
+          <w:lang w:val="en-US"/>
+        </w:rPr>
+      </w:pPr>
+    </w:p>
+    <w:p>
+      <w:pPr>
+        <w:rPr>
+          <w:lang w:val="en-US"/>
+        </w:rPr>
+      </w:pPr>
+      <w:r>
+        <w:rPr>
+          <w:lang w:val="en-US"/>
+        </w:rPr>
+        <w:t>Iteration 0:</w:t>
+      </w:r>
+    </w:p>
+    <w:p>
+      <w:pPr>
+        <w:rPr>
+          <w:lang w:val="en-US"/>
+        </w:rPr>
+      </w:pPr>
+      <w:r>
+        <w:rPr>
+          <w:lang w:val="en-US"/>
+        </w:rPr>
+        <w:t xml:space="preserve">Given </w:t>
+      </w:r>
+      <w:proofErr w:type="gramStart"/>
+      <w:r>
+        <w:rPr>
+          <w:lang w:val="en-US"/>
+        </w:rPr>
+        <w:t>State[</w:t>
+      </w:r>
+      <w:proofErr w:type="gramEnd"/>
+      <w:r>
+        <w:rPr>
+          <w:lang w:val="en-US"/>
+        </w:rPr>
+        <w:t xml:space="preserve">0], E1 and E2. </w:t>
+      </w:r>
+    </w:p>
+    <w:p>
+      <w:pPr>
+        <w:rPr>
+          <w:lang w:val="en-US"/>
+        </w:rPr>
+      </w:pPr>
+      <w:r>
+        <w:rPr>
+          <w:lang w:val="en-US"/>
+        </w:rPr>
+        <w:t>P[E</w:t>
+      </w:r>
+      <w:r>
+        <w:rPr>
+          <w:vertAlign w:val="subscript"/>
+          <w:lang w:val="en-US"/>
+        </w:rPr>
+        <w:t>1</w:t>
+      </w:r>
+      <w:r>
+        <w:rPr>
+          <w:lang w:val="en-US"/>
+        </w:rPr>
+        <w:t>(0)]</w:t>
+      </w:r>
+      <w:r>
+        <w:rPr>
+          <w:lang w:val="en-US"/>
+        </w:rPr>
+        <w:tab/>
+      </w:r>
+      <w:r>
+        <w:rPr>
+          <w:lang w:val="en-US"/>
+        </w:rPr>
+        <w:t xml:space="preserve"> = </w:t>
+      </w:r>
+      <w:proofErr w:type="gramStart"/>
+      <w:r>
+        <w:rPr>
+          <w:lang w:val="en-US"/>
+        </w:rPr>
+        <w:t>Analogy</w:t>
+      </w:r>
+      <w:r>
+        <w:rPr>
+          <w:lang w:val="en-US"/>
+        </w:rPr>
+        <w:t>(</w:t>
+      </w:r>
+      <w:proofErr w:type="gramEnd"/>
+      <w:r>
+        <w:rPr>
+          <w:lang w:val="en-US"/>
+        </w:rPr>
+        <w:t>State[0], E1) [</w:t>
+      </w:r>
+      <w:proofErr w:type="spellStart"/>
+      <w:r>
+        <w:rPr>
+          <w:lang w:val="en-US"/>
+        </w:rPr>
+        <w:t>Probab</w:t>
+      </w:r>
+      <w:proofErr w:type="spellEnd"/>
+      <w:r>
+        <w:rPr>
+          <w:lang w:val="en-US"/>
+        </w:rPr>
+        <w:t xml:space="preserve"> of E1 in t=0]</w:t>
+      </w:r>
+    </w:p>
+    <w:p>
+      <w:pPr>
+        <w:rPr>
+          <w:lang w:val="en-US"/>
+        </w:rPr>
+      </w:pPr>
+      <w:r>
+        <w:rPr>
+          <w:lang w:val="en-US"/>
+        </w:rPr>
+        <w:t>P[E</w:t>
+      </w:r>
+      <w:r>
+        <w:rPr>
+          <w:vertAlign w:val="subscript"/>
+          <w:lang w:val="en-US"/>
+        </w:rPr>
+        <w:t>2</w:t>
+      </w:r>
+      <w:r>
+        <w:rPr>
+          <w:lang w:val="en-US"/>
+        </w:rPr>
+        <w:t>(0)]</w:t>
+      </w:r>
+      <w:r>
+        <w:rPr>
+          <w:lang w:val="en-US"/>
+        </w:rPr>
+        <w:tab/>
+        <w:t xml:space="preserve"> = </w:t>
+      </w:r>
+      <w:proofErr w:type="gramStart"/>
+      <w:r>
+        <w:rPr>
+          <w:lang w:val="en-US"/>
+        </w:rPr>
+        <w:t>Analogy(</w:t>
+      </w:r>
+      <w:proofErr w:type="gramEnd"/>
+      <w:r>
+        <w:rPr>
+          <w:lang w:val="en-US"/>
+        </w:rPr>
+        <w:t xml:space="preserve">State[0], E2) </w:t>
+      </w:r>
+      <w:r>
+        <w:rPr>
+          <w:lang w:val="en-US"/>
+        </w:rPr>
+        <w:t>[</w:t>
+      </w:r>
+      <w:proofErr w:type="spellStart"/>
+      <w:r>
+        <w:rPr>
+          <w:lang w:val="en-US"/>
+        </w:rPr>
+        <w:t>Probab</w:t>
+      </w:r>
+      <w:proofErr w:type="spellEnd"/>
+      <w:r>
+        <w:rPr>
+          <w:lang w:val="en-US"/>
+        </w:rPr>
+        <w:t xml:space="preserve"> of E2 in t=0]</w:t>
+      </w:r>
+    </w:p>
+    <w:p>
+      <w:pPr>
+        <w:rPr>
+          <w:lang w:val="en-US"/>
+        </w:rPr>
+      </w:pPr>
+      <m:oMath>
+        <m:r>
+          <w:rPr>
+            <w:rFonts w:ascii="Cambria Math" w:hAnsi="Cambria Math"/>
+          </w:rPr>
+          <m:t>P</m:t>
+        </m:r>
+        <m:d>
+          <m:dPr>
+            <m:begChr m:val="["/>
+            <m:endChr m:val="]"/>
+            <m:ctrlPr>
+              <w:rPr>
+                <w:rFonts w:ascii="Cambria Math" w:hAnsi="Cambria Math"/>
+                <w:i/>
+              </w:rPr>
+            </m:ctrlPr>
+          </m:dPr>
+          <m:e>
+            <m:r>
+              <w:rPr>
+                <w:rFonts w:ascii="Cambria Math" w:hAnsi="Cambria Math"/>
+              </w:rPr>
+              <m:t>A</m:t>
+            </m:r>
+          </m:e>
+          <m:e>
+            <m:sSub>
+              <m:sSubPr>
+                <m:ctrlPr>
+                  <w:rPr>
+                    <w:rFonts w:ascii="Cambria Math" w:hAnsi="Cambria Math"/>
+                    <w:i/>
+                  </w:rPr>
+                </m:ctrlPr>
+              </m:sSubPr>
+              <m:e>
+                <m:r>
+                  <w:rPr>
+                    <w:rFonts w:ascii="Cambria Math" w:hAnsi="Cambria Math"/>
+                  </w:rPr>
+                  <m:t>E</m:t>
+                </m:r>
+              </m:e>
+              <m:sub>
+                <m:r>
+                  <w:rPr>
+                    <w:rFonts w:ascii="Cambria Math" w:hAnsi="Cambria Math"/>
+                    <w:lang w:val="en-US"/>
+                  </w:rPr>
+                  <m:t>1</m:t>
+                </m:r>
+              </m:sub>
+            </m:sSub>
+          </m:e>
+        </m:d>
+      </m:oMath>
+      <w:r>
+        <w:rPr>
+          <w:lang w:val="en-US"/>
+        </w:rPr>
+        <w:t xml:space="preserve"> = MDP E1 [Prob of success of action in context E1]</w:t>
+      </w:r>
+    </w:p>
+    <w:p>
+      <w:pPr>
+        <w:rPr>
+          <w:lang w:val="en-US"/>
+        </w:rPr>
+      </w:pPr>
+      <m:oMath>
+        <m:r>
+          <w:rPr>
+            <w:rFonts w:ascii="Cambria Math" w:hAnsi="Cambria Math"/>
+          </w:rPr>
+          <m:t>P</m:t>
+        </m:r>
+        <m:r>
+          <w:rPr>
+            <w:rFonts w:ascii="Cambria Math" w:hAnsi="Cambria Math"/>
+            <w:lang w:val="en-US"/>
+          </w:rPr>
+          <m:t>[</m:t>
+        </m:r>
+        <m:r>
+          <w:rPr>
+            <w:rFonts w:ascii="Cambria Math" w:hAnsi="Cambria Math"/>
+          </w:rPr>
+          <m:t>A</m:t>
+        </m:r>
+        <m:d>
+          <m:dPr>
+            <m:ctrlPr>
+              <w:rPr>
+                <w:rFonts w:ascii="Cambria Math" w:hAnsi="Cambria Math"/>
+                <w:i/>
+              </w:rPr>
+            </m:ctrlPr>
+          </m:dPr>
+          <m:e>
+            <m:r>
+              <w:rPr>
+                <w:rFonts w:ascii="Cambria Math" w:hAnsi="Cambria Math"/>
+                <w:lang w:val="en-US"/>
+              </w:rPr>
+              <m:t>1</m:t>
+            </m:r>
+          </m:e>
+        </m:d>
+        <m:r>
+          <w:rPr>
+            <w:rFonts w:ascii="Cambria Math" w:hAnsi="Cambria Math"/>
+            <w:lang w:val="en-US"/>
+          </w:rPr>
+          <m:t>]</m:t>
+        </m:r>
+      </m:oMath>
+      <w:r>
+        <w:rPr>
+          <w:lang w:val="en-US"/>
+        </w:rPr>
+        <w:t xml:space="preserve"> = General given value. [Prob of success of action in any context]</w:t>
+      </w:r>
+    </w:p>
+    <w:p>
+      <w:pPr>
+        <w:rPr>
+          <w:lang w:val="en-US"/>
+        </w:rPr>
+      </w:pPr>
+      <w:r>
+        <w:rPr>
+          <w:lang w:val="en-US"/>
+        </w:rPr>
+        <w:t>Iteration 1:</w:t>
+      </w:r>
+    </w:p>
+    <w:p>
+      <w:pPr>
+        <w:rPr>
+          <w:lang w:val="en-US"/>
+        </w:rPr>
+      </w:pPr>
+      <w:r>
+        <w:rPr>
+          <w:lang w:val="en-US"/>
+        </w:rPr>
+        <w:t xml:space="preserve">Given </w:t>
+      </w:r>
+      <w:proofErr w:type="gramStart"/>
+      <w:r>
+        <w:rPr>
+          <w:lang w:val="en-US"/>
+        </w:rPr>
+        <w:t>State[</w:t>
+      </w:r>
+      <w:proofErr w:type="gramEnd"/>
+      <w:r>
+        <w:rPr>
+          <w:lang w:val="en-US"/>
+        </w:rPr>
+        <w:t xml:space="preserve">1], E1 and E2. </w:t>
+      </w:r>
+    </w:p>
+    <w:p>
+      <w:pPr>
+        <w:rPr>
+          <w:lang w:val="en-US"/>
+        </w:rPr>
+      </w:pPr>
+      <m:oMath>
+        <m:r>
+          <w:rPr>
+            <w:rFonts w:ascii="Cambria Math" w:hAnsi="Cambria Math"/>
+          </w:rPr>
+          <m:t>P</m:t>
+        </m:r>
+        <m:d>
+          <m:dPr>
+            <m:begChr m:val="["/>
+            <m:endChr m:val="|"/>
+            <m:ctrlPr>
+              <w:rPr>
+                <w:rFonts w:ascii="Cambria Math" w:hAnsi="Cambria Math"/>
+                <w:i/>
+              </w:rPr>
+            </m:ctrlPr>
+          </m:dPr>
+          <m:e>
+            <m:sSub>
+              <m:sSubPr>
+                <m:ctrlPr>
+                  <w:rPr>
+                    <w:rFonts w:ascii="Cambria Math" w:hAnsi="Cambria Math"/>
+                    <w:i/>
+                  </w:rPr>
+                </m:ctrlPr>
+              </m:sSubPr>
+              <m:e>
+                <m:r>
+                  <w:rPr>
+                    <w:rFonts w:ascii="Cambria Math" w:hAnsi="Cambria Math"/>
+                  </w:rPr>
+                  <m:t>E</m:t>
+                </m:r>
+              </m:e>
+              <m:sub>
+                <m:r>
+                  <w:rPr>
+                    <w:rFonts w:ascii="Cambria Math" w:hAnsi="Cambria Math"/>
+                    <w:lang w:val="en-US"/>
+                  </w:rPr>
+                  <m:t>1</m:t>
+                </m:r>
+              </m:sub>
+            </m:sSub>
+          </m:e>
+        </m:d>
+        <m:r>
+          <w:rPr>
+            <w:rFonts w:ascii="Cambria Math" w:hAnsi="Cambria Math"/>
+          </w:rPr>
+          <m:t>A</m:t>
+        </m:r>
+        <m:r>
+          <w:rPr>
+            <w:rFonts w:ascii="Cambria Math" w:hAnsi="Cambria Math"/>
+            <w:lang w:val="en-US"/>
+          </w:rPr>
+          <m:t>(1)</m:t>
+        </m:r>
+        <m:r>
+          <w:rPr>
+            <w:rFonts w:ascii="Cambria Math" w:hAnsi="Cambria Math"/>
+            <w:lang w:val="en-US"/>
+          </w:rPr>
+          <m:t>]</m:t>
+        </m:r>
+      </m:oMath>
+      <w:r>
+        <w:rPr>
+          <w:lang w:val="en-US"/>
+        </w:rPr>
+        <w:t xml:space="preserve"> = </w:t>
+      </w:r>
+      <m:oMath>
+        <m:r>
+          <w:rPr>
+            <w:rFonts w:ascii="Cambria Math" w:hAnsi="Cambria Math"/>
+            <w:lang w:val="en-US"/>
+          </w:rPr>
+          <m:t xml:space="preserve"> </m:t>
+        </m:r>
+        <m:f>
+          <m:fPr>
+            <m:ctrlPr>
+              <w:rPr>
+                <w:rFonts w:ascii="Cambria Math" w:hAnsi="Cambria Math"/>
+                <w:i/>
+              </w:rPr>
+            </m:ctrlPr>
+          </m:fPr>
+          <m:num>
+            <m:r>
+              <w:rPr>
+                <w:rFonts w:ascii="Cambria Math" w:hAnsi="Cambria Math"/>
+              </w:rPr>
+              <m:t>P</m:t>
+            </m:r>
+            <m:d>
+              <m:dPr>
+                <m:begChr m:val="["/>
+                <m:endChr m:val="]"/>
+                <m:ctrlPr>
+                  <w:rPr>
+                    <w:rFonts w:ascii="Cambria Math" w:hAnsi="Cambria Math"/>
+                    <w:i/>
+                  </w:rPr>
+                </m:ctrlPr>
+              </m:dPr>
+              <m:e>
+                <m:r>
+                  <w:rPr>
+                    <w:rFonts w:ascii="Cambria Math" w:hAnsi="Cambria Math"/>
+                  </w:rPr>
+                  <m:t>A</m:t>
+                </m:r>
+              </m:e>
+              <m:e>
+                <m:sSub>
+                  <m:sSubPr>
+                    <m:ctrlPr>
+                      <w:rPr>
+                        <w:rFonts w:ascii="Cambria Math" w:hAnsi="Cambria Math"/>
+                        <w:i/>
+                      </w:rPr>
+                    </m:ctrlPr>
+                  </m:sSubPr>
+                  <m:e>
+                    <m:r>
+                      <w:rPr>
+                        <w:rFonts w:ascii="Cambria Math" w:hAnsi="Cambria Math"/>
+                      </w:rPr>
+                      <m:t>E</m:t>
+                    </m:r>
+                  </m:e>
+                  <m:sub>
+                    <m:r>
+                      <w:rPr>
+                        <w:rFonts w:ascii="Cambria Math" w:hAnsi="Cambria Math"/>
+                        <w:lang w:val="en-US"/>
+                      </w:rPr>
+                      <m:t>1</m:t>
+                    </m:r>
+                  </m:sub>
+                </m:sSub>
+              </m:e>
+            </m:d>
+            <m:r>
+              <w:rPr>
+                <w:rFonts w:ascii="Cambria Math" w:hAnsi="Cambria Math"/>
+                <w:lang w:val="en-US"/>
+              </w:rPr>
+              <m:t>*</m:t>
+            </m:r>
+            <m:r>
+              <w:rPr>
+                <w:rFonts w:ascii="Cambria Math" w:hAnsi="Cambria Math"/>
+              </w:rPr>
+              <m:t>P</m:t>
+            </m:r>
+            <m:r>
+              <w:rPr>
+                <w:rFonts w:ascii="Cambria Math" w:hAnsi="Cambria Math"/>
+                <w:lang w:val="en-US"/>
+              </w:rPr>
+              <m:t>[</m:t>
+            </m:r>
+            <m:sSub>
+              <m:sSubPr>
+                <m:ctrlPr>
+                  <w:rPr>
+                    <w:rFonts w:ascii="Cambria Math" w:hAnsi="Cambria Math"/>
+                    <w:i/>
+                  </w:rPr>
+                </m:ctrlPr>
+              </m:sSubPr>
+              <m:e>
+                <m:r>
+                  <w:rPr>
+                    <w:rFonts w:ascii="Cambria Math" w:hAnsi="Cambria Math"/>
+                  </w:rPr>
+                  <m:t>E</m:t>
+                </m:r>
+              </m:e>
+              <m:sub>
+                <m:r>
+                  <w:rPr>
+                    <w:rFonts w:ascii="Cambria Math" w:hAnsi="Cambria Math"/>
+                    <w:lang w:val="en-US"/>
+                  </w:rPr>
+                  <m:t>1</m:t>
+                </m:r>
+              </m:sub>
+            </m:sSub>
+            <m:d>
+              <m:dPr>
+                <m:ctrlPr>
+                  <w:rPr>
+                    <w:rFonts w:ascii="Cambria Math" w:hAnsi="Cambria Math"/>
+                    <w:i/>
+                  </w:rPr>
+                </m:ctrlPr>
+              </m:dPr>
+              <m:e>
+                <m:r>
+                  <w:rPr>
+                    <w:rFonts w:ascii="Cambria Math" w:hAnsi="Cambria Math"/>
+                    <w:lang w:val="en-US"/>
+                  </w:rPr>
+                  <m:t>0</m:t>
+                </m:r>
+              </m:e>
+            </m:d>
+            <m:r>
+              <w:rPr>
+                <w:rFonts w:ascii="Cambria Math" w:hAnsi="Cambria Math"/>
+                <w:lang w:val="en-US"/>
+              </w:rPr>
+              <m:t>]</m:t>
+            </m:r>
+          </m:num>
+          <m:den>
+            <m:r>
+              <w:rPr>
+                <w:rFonts w:ascii="Cambria Math" w:hAnsi="Cambria Math"/>
+              </w:rPr>
+              <m:t>P</m:t>
+            </m:r>
+            <m:r>
+              <w:rPr>
+                <w:rFonts w:ascii="Cambria Math" w:hAnsi="Cambria Math"/>
+                <w:lang w:val="en-US"/>
+              </w:rPr>
+              <m:t>[</m:t>
+            </m:r>
+            <m:r>
+              <w:rPr>
+                <w:rFonts w:ascii="Cambria Math" w:hAnsi="Cambria Math"/>
+              </w:rPr>
+              <m:t>A</m:t>
+            </m:r>
+            <m:d>
+              <m:dPr>
+                <m:ctrlPr>
+                  <w:rPr>
+                    <w:rFonts w:ascii="Cambria Math" w:hAnsi="Cambria Math"/>
+                    <w:i/>
+                  </w:rPr>
+                </m:ctrlPr>
+              </m:dPr>
+              <m:e>
+                <m:r>
+                  <w:rPr>
+                    <w:rFonts w:ascii="Cambria Math" w:hAnsi="Cambria Math"/>
+                    <w:lang w:val="en-US"/>
+                  </w:rPr>
+                  <m:t>1</m:t>
+                </m:r>
+              </m:e>
+            </m:d>
+            <m:r>
+              <w:rPr>
+                <w:rFonts w:ascii="Cambria Math" w:hAnsi="Cambria Math"/>
+                <w:lang w:val="en-US"/>
+              </w:rPr>
+              <m:t>]</m:t>
+            </m:r>
+          </m:den>
+        </m:f>
+      </m:oMath>
+    </w:p>
+    <w:p>
+      <w:pPr>
+        <w:rPr>
+          <w:lang w:val="en-US"/>
+        </w:rPr>
+      </w:pPr>
+    </w:p>
+    <w:p>
+      <w:pPr>
+        <w:rPr>
+          <w:lang w:val="en-US"/>
+        </w:rPr>
+      </w:pPr>
+    </w:p>
     <w:sectPr>
       <w:pgSz w:w="11906" w:h="16838"/>
       <w:pgMar w:top="1440" w:right="1440" w:bottom="1440" w:left="1440" w:header="708" w:footer="708" w:gutter="0"/>
@@ -5259,6 +6271,53 @@
     </w:sectPr>
   </w:body>
 </w:document>
+</file>
+
+<file path=word/comments.xml><?xml version="1.0" encoding="utf-8"?>
+<w:comments xmlns:wpc="http://schemas.microsoft.com/office/word/2010/wordprocessingCanvas" xmlns:cx="http://schemas.microsoft.com/office/drawing/2014/chartex" xmlns:cx1="http://schemas.microsoft.com/office/drawing/2015/9/8/chartex" xmlns:cx2="http://schemas.microsoft.com/office/drawing/2015/10/21/chartex" xmlns:cx3="http://schemas.microsoft.com/office/drawing/2016/5/9/chartex" xmlns:cx4="http://schemas.microsoft.com/office/drawing/2016/5/10/chartex" xmlns:cx5="http://schemas.microsoft.com/office/drawing/2016/5/11/chartex" xmlns:cx6="http://schemas.microsoft.com/office/drawing/2016/5/12/chartex" xmlns:cx7="http://schemas.microsoft.com/office/drawing/2016/5/13/chartex" xmlns:cx8="http://schemas.microsoft.com/office/drawing/2016/5/14/chartex" xmlns:mc="http://schemas.openxmlformats.org/markup-compatibility/2006" xmlns:aink="http://schemas.microsoft.com/office/drawing/2016/ink" xmlns:am3d="http://schemas.microsoft.com/office/drawing/2017/model3d" xmlns:o="urn:schemas-microsoft-com:office:office" xmlns:oel="http://schemas.microsoft.com/office/2019/extlst" xmlns:r="http://schemas.openxmlformats.org/officeDocument/2006/relationships" xmlns:m="http://schemas.openxmlformats.org/officeDocument/2006/math" xmlns:v="urn:schemas-microsoft-com:vml" xmlns:wp14="http://schemas.microsoft.com/office/word/2010/wordprocessingDrawing" xmlns:wp="http://schemas.openxmlformats.org/drawingml/2006/wordprocessingDrawing" xmlns:w10="urn:schemas-microsoft-com:office:word" xmlns:w="http://schemas.openxmlformats.org/wordprocessingml/2006/main" xmlns:w14="http://schemas.microsoft.com/office/word/2010/wordml" xmlns:w15="http://schemas.microsoft.com/office/word/2012/wordml" xmlns:w16cex="http://schemas.microsoft.com/office/word/2018/wordml/cex" xmlns:w16cid="http://schemas.microsoft.com/office/word/2016/wordml/cid" xmlns:w16="http://schemas.microsoft.com/office/word/2018/wordml" xmlns:w16sdtdh="http://schemas.microsoft.com/office/word/2020/wordml/sdtdatahash" xmlns:w16se="http://schemas.microsoft.com/office/word/2015/wordml/symex" xmlns:wpg="http://schemas.microsoft.com/office/word/2010/wordprocessingGroup" xmlns:wpi="http://schemas.microsoft.com/office/word/2010/wordprocessingInk" xmlns:wne="http://schemas.microsoft.com/office/word/2006/wordml" xmlns:wps="http://schemas.microsoft.com/office/word/2010/wordprocessingShape" mc:Ignorable="w14 w15 w16se w16cid w16 w16cex w16sdtdh wp14">
+  <w:comment w:id="0" w:author="Adrian Lendinez" w:date="2023-01-06T15:22:00Z" w:initials="AL">
+    <w:p>
+      <w:pPr>
+        <w:pStyle w:val="CommentText"/>
+      </w:pPr>
+      <w:r>
+        <w:rPr>
+          <w:rStyle w:val="CommentReference"/>
+        </w:rPr>
+        <w:annotationRef/>
+      </w:r>
+      <w:r>
+        <w:t>Should be light weighted and use heuristics</w:t>
+      </w:r>
+    </w:p>
+  </w:comment>
+</w:comments>
+</file>
+
+<file path=word/commentsExtended.xml><?xml version="1.0" encoding="utf-8"?>
+<w15:commentsEx xmlns:wpc="http://schemas.microsoft.com/office/word/2010/wordprocessingCanvas" xmlns:cx="http://schemas.microsoft.com/office/drawing/2014/chartex" xmlns:cx1="http://schemas.microsoft.com/office/drawing/2015/9/8/chartex" xmlns:cx2="http://schemas.microsoft.com/office/drawing/2015/10/21/chartex" xmlns:cx3="http://schemas.microsoft.com/office/drawing/2016/5/9/chartex" xmlns:cx4="http://schemas.microsoft.com/office/drawing/2016/5/10/chartex" xmlns:cx5="http://schemas.microsoft.com/office/drawing/2016/5/11/chartex" xmlns:cx6="http://schemas.microsoft.com/office/drawing/2016/5/12/chartex" xmlns:cx7="http://schemas.microsoft.com/office/drawing/2016/5/13/chartex" xmlns:cx8="http://schemas.microsoft.com/office/drawing/2016/5/14/chartex" xmlns:mc="http://schemas.openxmlformats.org/markup-compatibility/2006" xmlns:aink="http://schemas.microsoft.com/office/drawing/2016/ink" xmlns:am3d="http://schemas.microsoft.com/office/drawing/2017/model3d" xmlns:o="urn:schemas-microsoft-com:office:office" xmlns:oel="http://schemas.microsoft.com/office/2019/extlst" xmlns:r="http://schemas.openxmlformats.org/officeDocument/2006/relationships" xmlns:m="http://schemas.openxmlformats.org/officeDocument/2006/math" xmlns:v="urn:schemas-microsoft-com:vml" xmlns:wp14="http://schemas.microsoft.com/office/word/2010/wordprocessingDrawing" xmlns:wp="http://schemas.openxmlformats.org/drawingml/2006/wordprocessingDrawing" xmlns:w10="urn:schemas-microsoft-com:office:word" xmlns:w="http://schemas.openxmlformats.org/wordprocessingml/2006/main" xmlns:w14="http://schemas.microsoft.com/office/word/2010/wordml" xmlns:w15="http://schemas.microsoft.com/office/word/2012/wordml" xmlns:w16cex="http://schemas.microsoft.com/office/word/2018/wordml/cex" xmlns:w16cid="http://schemas.microsoft.com/office/word/2016/wordml/cid" xmlns:w16="http://schemas.microsoft.com/office/word/2018/wordml" xmlns:w16sdtdh="http://schemas.microsoft.com/office/word/2020/wordml/sdtdatahash" xmlns:w16se="http://schemas.microsoft.com/office/word/2015/wordml/symex" xmlns:wpg="http://schemas.microsoft.com/office/word/2010/wordprocessingGroup" xmlns:wpi="http://schemas.microsoft.com/office/word/2010/wordprocessingInk" xmlns:wne="http://schemas.microsoft.com/office/word/2006/wordml" xmlns:wps="http://schemas.microsoft.com/office/word/2010/wordprocessingShape" mc:Ignorable="w14 w15 w16se w16cid w16 w16cex w16sdtdh wp14">
+  <w15:commentEx w15:paraId="77086E1D" w15:done="0"/>
+</w15:commentsEx>
+</file>
+
+<file path=word/commentsExtensible.xml><?xml version="1.0" encoding="utf-8"?>
+<w16cex:commentsExtensible xmlns:wpc="http://schemas.microsoft.com/office/word/2010/wordprocessingCanvas" xmlns:cx="http://schemas.microsoft.com/office/drawing/2014/chartex" xmlns:cx1="http://schemas.microsoft.com/office/drawing/2015/9/8/chartex" xmlns:cx2="http://schemas.microsoft.com/office/drawing/2015/10/21/chartex" xmlns:cx3="http://schemas.microsoft.com/office/drawing/2016/5/9/chartex" xmlns:cx4="http://schemas.microsoft.com/office/drawing/2016/5/10/chartex" xmlns:cx5="http://schemas.microsoft.com/office/drawing/2016/5/11/chartex" xmlns:cx6="http://schemas.microsoft.com/office/drawing/2016/5/12/chartex" xmlns:cx7="http://schemas.microsoft.com/office/drawing/2016/5/13/chartex" xmlns:cx8="http://schemas.microsoft.com/office/drawing/2016/5/14/chartex" xmlns:mc="http://schemas.openxmlformats.org/markup-compatibility/2006" xmlns:aink="http://schemas.microsoft.com/office/drawing/2016/ink" xmlns:am3d="http://schemas.microsoft.com/office/drawing/2017/model3d" xmlns:o="urn:schemas-microsoft-com:office:office" xmlns:oel="http://schemas.microsoft.com/office/2019/extlst" xmlns:r="http://schemas.openxmlformats.org/officeDocument/2006/relationships" xmlns:m="http://schemas.openxmlformats.org/officeDocument/2006/math" xmlns:v="urn:schemas-microsoft-com:vml" xmlns:wp14="http://schemas.microsoft.com/office/word/2010/wordprocessingDrawing" xmlns:wp="http://schemas.openxmlformats.org/drawingml/2006/wordprocessingDrawing" xmlns:w10="urn:schemas-microsoft-com:office:word" xmlns:w="http://schemas.openxmlformats.org/wordprocessingml/2006/main" xmlns:w14="http://schemas.microsoft.com/office/word/2010/wordml" xmlns:w15="http://schemas.microsoft.com/office/word/2012/wordml" xmlns:w16cex="http://schemas.microsoft.com/office/word/2018/wordml/cex" xmlns:w16cid="http://schemas.microsoft.com/office/word/2016/wordml/cid" xmlns:w16="http://schemas.microsoft.com/office/word/2018/wordml" xmlns:w16sdtdh="http://schemas.microsoft.com/office/word/2020/wordml/sdtdatahash" xmlns:w16se="http://schemas.microsoft.com/office/word/2015/wordml/symex" xmlns:wpg="http://schemas.microsoft.com/office/word/2010/wordprocessingGroup" xmlns:wpi="http://schemas.microsoft.com/office/word/2010/wordprocessingInk" xmlns:wne="http://schemas.microsoft.com/office/word/2006/wordml" xmlns:wps="http://schemas.microsoft.com/office/word/2010/wordprocessingShape" mc:Ignorable="w14 w15 w16se w16cid w16 w16cex w16sdtdh wp14">
+  <w16cex:commentExtensible w16cex:durableId="2762BB1E" w16cex:dateUtc="2023-01-06T14:22:00Z"/>
+</w16cex:commentsExtensible>
+</file>
+
+<file path=word/commentsIds.xml><?xml version="1.0" encoding="utf-8"?>
+<w16cid:commentsIds xmlns:wpc="http://schemas.microsoft.com/office/word/2010/wordprocessingCanvas" xmlns:cx="http://schemas.microsoft.com/office/drawing/2014/chartex" xmlns:cx1="http://schemas.microsoft.com/office/drawing/2015/9/8/chartex" xmlns:cx2="http://schemas.microsoft.com/office/drawing/2015/10/21/chartex" xmlns:cx3="http://schemas.microsoft.com/office/drawing/2016/5/9/chartex" xmlns:cx4="http://schemas.microsoft.com/office/drawing/2016/5/10/chartex" xmlns:cx5="http://schemas.microsoft.com/office/drawing/2016/5/11/chartex" xmlns:cx6="http://schemas.microsoft.com/office/drawing/2016/5/12/chartex" xmlns:cx7="http://schemas.microsoft.com/office/drawing/2016/5/13/chartex" xmlns:cx8="http://schemas.microsoft.com/office/drawing/2016/5/14/chartex" xmlns:mc="http://schemas.openxmlformats.org/markup-compatibility/2006" xmlns:aink="http://schemas.microsoft.com/office/drawing/2016/ink" xmlns:am3d="http://schemas.microsoft.com/office/drawing/2017/model3d" xmlns:o="urn:schemas-microsoft-com:office:office" xmlns:oel="http://schemas.microsoft.com/office/2019/extlst" xmlns:r="http://schemas.openxmlformats.org/officeDocument/2006/relationships" xmlns:m="http://schemas.openxmlformats.org/officeDocument/2006/math" xmlns:v="urn:schemas-microsoft-com:vml" xmlns:wp14="http://schemas.microsoft.com/office/word/2010/wordprocessingDrawing" xmlns:wp="http://schemas.openxmlformats.org/drawingml/2006/wordprocessingDrawing" xmlns:w10="urn:schemas-microsoft-com:office:word" xmlns:w="http://schemas.openxmlformats.org/wordprocessingml/2006/main" xmlns:w14="http://schemas.microsoft.com/office/word/2010/wordml" xmlns:w15="http://schemas.microsoft.com/office/word/2012/wordml" xmlns:w16cex="http://schemas.microsoft.com/office/word/2018/wordml/cex" xmlns:w16cid="http://schemas.microsoft.com/office/word/2016/wordml/cid" xmlns:w16="http://schemas.microsoft.com/office/word/2018/wordml" xmlns:w16sdtdh="http://schemas.microsoft.com/office/word/2020/wordml/sdtdatahash" xmlns:w16se="http://schemas.microsoft.com/office/word/2015/wordml/symex" xmlns:wpg="http://schemas.microsoft.com/office/word/2010/wordprocessingGroup" xmlns:wpi="http://schemas.microsoft.com/office/word/2010/wordprocessingInk" xmlns:wne="http://schemas.microsoft.com/office/word/2006/wordml" xmlns:wps="http://schemas.microsoft.com/office/word/2010/wordprocessingShape" mc:Ignorable="w14 w15 w16se w16cid w16 w16cex w16sdtdh wp14">
+  <w16cid:commentId w16cid:paraId="77086E1D" w16cid:durableId="2762BB1E"/>
+</w16cid:commentsIds>
+</file>
+
+<file path=word/people.xml><?xml version="1.0" encoding="utf-8"?>
+<w15:people xmlns:wpc="http://schemas.microsoft.com/office/word/2010/wordprocessingCanvas" xmlns:cx="http://schemas.microsoft.com/office/drawing/2014/chartex" xmlns:cx1="http://schemas.microsoft.com/office/drawing/2015/9/8/chartex" xmlns:cx2="http://schemas.microsoft.com/office/drawing/2015/10/21/chartex" xmlns:cx3="http://schemas.microsoft.com/office/drawing/2016/5/9/chartex" xmlns:cx4="http://schemas.microsoft.com/office/drawing/2016/5/10/chartex" xmlns:cx5="http://schemas.microsoft.com/office/drawing/2016/5/11/chartex" xmlns:cx6="http://schemas.microsoft.com/office/drawing/2016/5/12/chartex" xmlns:cx7="http://schemas.microsoft.com/office/drawing/2016/5/13/chartex" xmlns:cx8="http://schemas.microsoft.com/office/drawing/2016/5/14/chartex" xmlns:mc="http://schemas.openxmlformats.org/markup-compatibility/2006" xmlns:aink="http://schemas.microsoft.com/office/drawing/2016/ink" xmlns:am3d="http://schemas.microsoft.com/office/drawing/2017/model3d" xmlns:o="urn:schemas-microsoft-com:office:office" xmlns:oel="http://schemas.microsoft.com/office/2019/extlst" xmlns:r="http://schemas.openxmlformats.org/officeDocument/2006/relationships" xmlns:m="http://schemas.openxmlformats.org/officeDocument/2006/math" xmlns:v="urn:schemas-microsoft-com:vml" xmlns:wp14="http://schemas.microsoft.com/office/word/2010/wordprocessingDrawing" xmlns:wp="http://schemas.openxmlformats.org/drawingml/2006/wordprocessingDrawing" xmlns:w10="urn:schemas-microsoft-com:office:word" xmlns:w="http://schemas.openxmlformats.org/wordprocessingml/2006/main" xmlns:w14="http://schemas.microsoft.com/office/word/2010/wordml" xmlns:w15="http://schemas.microsoft.com/office/word/2012/wordml" xmlns:w16cex="http://schemas.microsoft.com/office/word/2018/wordml/cex" xmlns:w16cid="http://schemas.microsoft.com/office/word/2016/wordml/cid" xmlns:w16="http://schemas.microsoft.com/office/word/2018/wordml" xmlns:w16sdtdh="http://schemas.microsoft.com/office/word/2020/wordml/sdtdatahash" xmlns:w16se="http://schemas.microsoft.com/office/word/2015/wordml/symex" xmlns:wpg="http://schemas.microsoft.com/office/word/2010/wordprocessingGroup" xmlns:wpi="http://schemas.microsoft.com/office/word/2010/wordprocessingInk" xmlns:wne="http://schemas.microsoft.com/office/word/2006/wordml" xmlns:wps="http://schemas.microsoft.com/office/word/2010/wordprocessingShape" mc:Ignorable="w14 w15 w16se w16cid w16 w16cex w16sdtdh wp14">
+  <w15:person w15:author="Adrian Lendinez">
+    <w15:presenceInfo w15:providerId="Windows Live" w15:userId="1902cb8ef5a611a5"/>
+  </w15:person>
+</w15:people>
 </file>
 
 <file path=word/styles.xml><?xml version="1.0" encoding="utf-8"?>
@@ -5718,6 +6777,64 @@
     <w:rPr>
       <w:color w:val="605E5C"/>
       <w:shd w:val="clear" w:color="auto" w:fill="E1DFDD"/>
+    </w:rPr>
+  </w:style>
+  <w:style w:type="character" w:styleId="FollowedHyperlink">
+    <w:name w:val="FollowedHyperlink"/>
+    <w:basedOn w:val="DefaultParagraphFont"/>
+    <w:uiPriority w:val="99"/>
+    <w:semiHidden/>
+    <w:unhideWhenUsed/>
+    <w:rsid w:val="006E49B4"/>
+    <w:rPr>
+      <w:color w:val="954F72" w:themeColor="followedHyperlink"/>
+      <w:u w:val="single"/>
+    </w:rPr>
+  </w:style>
+  <w:style w:type="character" w:styleId="CommentReference">
+    <w:name w:val="annotation reference"/>
+    <w:basedOn w:val="DefaultParagraphFont"/>
+    <w:uiPriority w:val="99"/>
+    <w:semiHidden/>
+    <w:unhideWhenUsed/>
+    <w:rsid w:val="006E49B4"/>
+    <w:rPr>
+      <w:sz w:val="16"/>
+      <w:szCs w:val="16"/>
+    </w:rPr>
+  </w:style>
+  <w:style w:type="paragraph" w:styleId="CommentText">
+    <w:name w:val="annotation text"/>
+    <w:basedOn w:val="Normal"/>
+    <w:link w:val="CommentTextChar"/>
+    <w:uiPriority w:val="99"/>
+    <w:unhideWhenUsed/>
+    <w:rsid w:val="006E49B4"/>
+    <w:pPr>
+      <w:spacing w:line="240" w:lineRule="auto"/>
+    </w:pPr>
+    <w:rPr>
+      <w:rFonts w:eastAsiaTheme="minorHAnsi"/>
+      <w:kern w:val="2"/>
+      <w:sz w:val="20"/>
+      <w:szCs w:val="20"/>
+      <w:lang w:val="es-ES" w:eastAsia="en-US"/>
+      <w14:ligatures w14:val="standardContextual"/>
+    </w:rPr>
+  </w:style>
+  <w:style w:type="character" w:customStyle="1" w:styleId="CommentTextChar">
+    <w:name w:val="Comment Text Char"/>
+    <w:basedOn w:val="DefaultParagraphFont"/>
+    <w:link w:val="CommentText"/>
+    <w:uiPriority w:val="99"/>
+    <w:rsid w:val="006E49B4"/>
+    <w:rPr>
+      <w:rFonts w:eastAsiaTheme="minorHAnsi"/>
+      <w:kern w:val="2"/>
+      <w:sz w:val="20"/>
+      <w:szCs w:val="20"/>
+      <w:lang w:val="es-ES" w:eastAsia="en-US"/>
+      <w14:ligatures w14:val="standardContextual"/>
     </w:rPr>
   </w:style>
 </w:styles>

</xml_diff>

<commit_message>
documentation updated after phd confrence
</commit_message>
<xml_diff>
--- a/docs/Believe update formula.docx
+++ b/docs/Believe update formula.docx
@@ -4,15 +4,7 @@
   <w:body>
     <w:p>
       <w:r>
-        <w:t xml:space="preserve">Problem </w:t>
-      </w:r>
-      <w:proofErr w:type="gramStart"/>
-      <w:r>
-        <w:t>is:</w:t>
-      </w:r>
-      <w:proofErr w:type="gramEnd"/>
-      <w:r>
-        <w:t xml:space="preserve"> robot does not know if it is in E1 or E2.</w:t>
+        <w:t>Problem is: robot does not know if it is in E1 or E2.</w:t>
       </w:r>
     </w:p>
     <w:p>
@@ -309,7 +301,7 @@
       <w:r>
         <w:t xml:space="preserve">Smoothing of the observed success rate using NLP: </w:t>
       </w:r>
-      <w:hyperlink r:id="rId7" w:history="1">
+      <w:hyperlink r:id="rId8" w:history="1">
         <w:r>
           <w:rPr>
             <w:rStyle w:val="Hyperlink"/>
@@ -3178,15 +3170,7 @@
         </w:rPr>
       </w:pPr>
       <w:r>
-        <w:t>Experience1 90</w:t>
-      </w:r>
-      <w:proofErr w:type="gramStart"/>
-      <w:r>
-        <w:t>%  (</w:t>
-      </w:r>
-      <w:proofErr w:type="gramEnd"/>
-      <w:r>
-        <w:t>Action success 95%)     Localisation (100%)</w:t>
+        <w:t>Experience1 90%  (Action success 95%)     Localisation (100%)</w:t>
       </w:r>
     </w:p>
     <w:tbl>
@@ -4043,15 +4027,7 @@
         </w:rPr>
       </w:pPr>
       <w:r>
-        <w:t>Experience2 10% (Action success 65</w:t>
-      </w:r>
-      <w:proofErr w:type="gramStart"/>
-      <w:r>
-        <w:t xml:space="preserve">%)   </w:t>
-      </w:r>
-      <w:proofErr w:type="gramEnd"/>
-      <w:r>
-        <w:t>Localisation (100%)</w:t>
+        <w:t>Experience2 10% (Action success 65%)   Localisation (100%)</w:t>
       </w:r>
     </w:p>
     <w:p>
@@ -4072,15 +4048,7 @@
         <w:spacing w:line="252" w:lineRule="auto"/>
       </w:pPr>
       <w:r>
-        <w:t>Unknown Situation 1</w:t>
-      </w:r>
-      <w:proofErr w:type="gramStart"/>
-      <w:r>
-        <w:t>   (</w:t>
-      </w:r>
-      <w:proofErr w:type="gramEnd"/>
-      <w:r>
-        <w:t>Action success ??%)</w:t>
+        <w:t>Unknown Situation 1   (Action success ??%)</w:t>
       </w:r>
     </w:p>
     <w:tbl>
@@ -5285,216 +5253,189 @@
     <w:p>
       <w:pPr>
         <w:rPr>
-          <w:b/>
-          <w:bCs/>
+          <w:rFonts w:ascii="Calibri" w:eastAsiaTheme="minorHAnsi" w:hAnsi="Calibri" w:cs="Calibri"/>
           <w:lang w:val="en-US"/>
         </w:rPr>
       </w:pPr>
       <w:r>
         <w:rPr>
-          <w:b/>
-          <w:bCs/>
-          <w:lang w:val="en-US"/>
-        </w:rPr>
-        <w:t>Research questions:</w:t>
+          <w:rFonts w:ascii="Calibri" w:eastAsiaTheme="minorHAnsi" w:hAnsi="Calibri" w:cs="Calibri"/>
+        </w:rPr>
+        <w:t xml:space="preserve">Calculate Q-table using </w:t>
+      </w:r>
+      <w:r>
+        <w:rPr>
+          <w:rFonts w:ascii="Calibri" w:eastAsiaTheme="minorHAnsi" w:hAnsi="Calibri" w:cs="Calibri"/>
+        </w:rPr>
+        <w:t>Bellman equation</w:t>
+      </w:r>
+      <w:r>
+        <w:rPr>
+          <w:rFonts w:ascii="Calibri" w:eastAsiaTheme="minorHAnsi" w:hAnsi="Calibri" w:cs="Calibri"/>
+        </w:rPr>
+        <w:t xml:space="preserve"> and </w:t>
+      </w:r>
+      <w:r>
+        <w:rPr>
+          <w:rFonts w:ascii="Calibri" w:eastAsiaTheme="minorHAnsi" w:hAnsi="Calibri" w:cs="Calibri"/>
+        </w:rPr>
+        <w:t>epsilon greedy algorithm</w:t>
       </w:r>
     </w:p>
     <w:p>
       <w:pPr>
-        <w:rPr>
-          <w:lang w:val="en-US"/>
+        <w:pStyle w:val="ListParagraph"/>
+        <w:numPr>
+          <w:ilvl w:val="0"/>
+          <w:numId w:val="1"/>
+        </w:numPr>
+        <w:rPr>
+          <w:rFonts w:ascii="Calibri" w:eastAsiaTheme="minorHAnsi" w:hAnsi="Calibri" w:cs="Calibri"/>
         </w:rPr>
       </w:pPr>
       <w:r>
         <w:rPr>
-          <w:lang w:val="en-US"/>
-        </w:rPr>
-        <w:t xml:space="preserve">* If </w:t>
-      </w:r>
-      <w:proofErr w:type="spellStart"/>
-      <w:r>
-        <w:rPr>
-          <w:lang w:val="en-US"/>
-        </w:rPr>
-        <w:t>newSittuation</w:t>
-      </w:r>
-      <w:proofErr w:type="spellEnd"/>
-      <w:r>
-        <w:rPr>
-          <w:lang w:val="en-US"/>
-        </w:rPr>
-        <w:t xml:space="preserve"> is either E1 or E2, this meta reasoning using analogy is always better than random just my pure logic. Prove by using simulation and many experiments averaging them. </w:t>
+          <w:rFonts w:ascii="Calibri" w:eastAsiaTheme="minorHAnsi" w:hAnsi="Calibri" w:cs="Calibri"/>
+        </w:rPr>
+        <w:t xml:space="preserve">Define formually in </w:t>
+      </w:r>
+      <w:commentRangeStart w:id="0"/>
+      <w:commentRangeStart w:id="1"/>
+      <w:r>
+        <w:rPr>
+          <w:rFonts w:ascii="Calibri" w:eastAsiaTheme="minorHAnsi" w:hAnsi="Calibri" w:cs="Calibri"/>
+        </w:rPr>
+        <w:t>maths the 1+1</w:t>
+      </w:r>
+      <w:commentRangeEnd w:id="0"/>
+      <w:r>
+        <w:rPr>
+          <w:rStyle w:val="CommentReference"/>
+          <w:rFonts w:eastAsiaTheme="minorHAnsi"/>
+          <w:kern w:val="2"/>
+          <w:lang w:val="es-ES" w:eastAsia="en-US"/>
+          <w14:ligatures w14:val="standardContextual"/>
+        </w:rPr>
+        <w:commentReference w:id="0"/>
+      </w:r>
+      <w:commentRangeEnd w:id="1"/>
+      <w:r>
+        <w:rPr>
+          <w:rStyle w:val="CommentReference"/>
+          <w:rFonts w:eastAsiaTheme="minorHAnsi"/>
+          <w:kern w:val="2"/>
+          <w:lang w:val="es-ES" w:eastAsia="en-US"/>
+          <w14:ligatures w14:val="standardContextual"/>
+        </w:rPr>
+        <w:commentReference w:id="1"/>
       </w:r>
     </w:p>
     <w:p>
       <w:pPr>
         <w:rPr>
-          <w:lang w:val="en-US"/>
+          <w:rFonts w:ascii="Calibri" w:eastAsiaTheme="minorHAnsi" w:hAnsi="Calibri" w:cs="Calibri"/>
         </w:rPr>
       </w:pPr>
       <w:r>
         <w:rPr>
-          <w:lang w:val="en-US"/>
-        </w:rPr>
-        <w:t xml:space="preserve">* The real interesting problem is if </w:t>
-      </w:r>
-      <w:proofErr w:type="spellStart"/>
-      <w:r>
-        <w:rPr>
-          <w:lang w:val="en-US"/>
-        </w:rPr>
-        <w:t>newSittuation</w:t>
-      </w:r>
-      <w:proofErr w:type="spellEnd"/>
-      <w:r>
-        <w:rPr>
-          <w:lang w:val="en-US"/>
-        </w:rPr>
-        <w:t xml:space="preserve"> is not E1 or E2 but resemblances somewhat to E1 or E2.</w:t>
+          <w:rFonts w:ascii="Calibri" w:eastAsiaTheme="minorHAnsi" w:hAnsi="Calibri" w:cs="Calibri"/>
+        </w:rPr>
+        <w:t>Decompose and recombine experience (human). Verify and experience repeat.</w:t>
       </w:r>
     </w:p>
     <w:p>
       <w:pPr>
         <w:rPr>
-          <w:lang w:val="en-US"/>
+          <w:rFonts w:ascii="Calibri" w:eastAsiaTheme="minorHAnsi" w:hAnsi="Calibri" w:cs="Calibri"/>
         </w:rPr>
       </w:pPr>
       <w:r>
         <w:rPr>
-          <w:lang w:val="en-US"/>
-        </w:rPr>
-        <w:t xml:space="preserve">* If </w:t>
-      </w:r>
-      <w:proofErr w:type="spellStart"/>
-      <w:r>
-        <w:rPr>
-          <w:lang w:val="en-US"/>
-        </w:rPr>
-        <w:t>newSittuation</w:t>
-      </w:r>
-      <w:proofErr w:type="spellEnd"/>
-      <w:r>
-        <w:rPr>
-          <w:lang w:val="en-US"/>
-        </w:rPr>
-        <w:t xml:space="preserve"> is a linear combination of E1 and E2, can the algorithm realize this and make better informed decision and create new E3?</w:t>
+          <w:rFonts w:ascii="Calibri" w:eastAsiaTheme="minorHAnsi" w:hAnsi="Calibri" w:cs="Calibri"/>
+        </w:rPr>
+        <w:t xml:space="preserve">E = Q table </w:t>
       </w:r>
     </w:p>
     <w:p>
       <w:pPr>
-        <w:rPr>
-          <w:b/>
-          <w:bCs/>
-          <w:lang w:val="en-US"/>
+        <w:ind w:firstLine="720"/>
+        <w:rPr>
+          <w:rFonts w:ascii="Calibri" w:eastAsiaTheme="minorHAnsi" w:hAnsi="Calibri" w:cs="Calibri"/>
         </w:rPr>
       </w:pPr>
       <w:r>
         <w:rPr>
-          <w:b/>
-          <w:bCs/>
-          <w:lang w:val="en-US"/>
-        </w:rPr>
-        <w:t xml:space="preserve">Strategies: </w:t>
+          <w:rFonts w:ascii="Calibri" w:eastAsiaTheme="minorHAnsi" w:hAnsi="Calibri" w:cs="Calibri"/>
+        </w:rPr>
+        <w:t>action1, action2, action3</w:t>
       </w:r>
     </w:p>
     <w:p>
       <w:pPr>
         <w:rPr>
-          <w:lang w:val="en-US"/>
+          <w:rFonts w:ascii="Calibri" w:eastAsiaTheme="minorHAnsi" w:hAnsi="Calibri" w:cs="Calibri"/>
         </w:rPr>
       </w:pPr>
       <w:r>
         <w:rPr>
-          <w:lang w:val="en-US"/>
-        </w:rPr>
-        <w:t xml:space="preserve">-Change believe of E1 to E2 and act according to their policies dynamically or select a policy based on initial analogy and stick with it until the end. </w:t>
+          <w:rFonts w:ascii="Calibri" w:eastAsiaTheme="minorHAnsi" w:hAnsi="Calibri" w:cs="Calibri"/>
+        </w:rPr>
+        <w:t>State 1 :</w:t>
+      </w:r>
+      <w:r>
+        <w:rPr>
+          <w:rFonts w:ascii="Calibri" w:eastAsiaTheme="minorHAnsi" w:hAnsi="Calibri" w:cs="Calibri"/>
+        </w:rPr>
+        <w:t xml:space="preserve"> 1             2                  2.3</w:t>
       </w:r>
     </w:p>
     <w:p>
       <w:pPr>
         <w:rPr>
-          <w:lang w:val="en-US"/>
+          <w:rFonts w:ascii="Calibri" w:eastAsiaTheme="minorHAnsi" w:hAnsi="Calibri" w:cs="Calibri"/>
         </w:rPr>
       </w:pPr>
-      <w:proofErr w:type="gramStart"/>
-      <w:r>
-        <w:rPr>
-          <w:lang w:val="en-US"/>
-        </w:rPr>
-        <w:t>State</w:t>
-      </w:r>
-      <w:r>
-        <w:rPr>
-          <w:lang w:val="en-US"/>
-        </w:rPr>
-        <w:t>[</w:t>
-      </w:r>
-      <w:proofErr w:type="gramEnd"/>
-      <w:r>
-        <w:rPr>
-          <w:lang w:val="en-US"/>
-        </w:rPr>
-        <w:t>0]</w:t>
-      </w:r>
-      <w:r>
-        <w:rPr>
-          <w:lang w:val="en-US"/>
-        </w:rPr>
-        <w:t xml:space="preserve"> = [map, </w:t>
-      </w:r>
-      <w:proofErr w:type="spellStart"/>
-      <w:r>
-        <w:rPr>
-          <w:lang w:val="en-US"/>
-        </w:rPr>
-        <w:t>robotPose</w:t>
-      </w:r>
-      <w:proofErr w:type="spellEnd"/>
-      <w:r>
-        <w:rPr>
-          <w:lang w:val="en-US"/>
-        </w:rPr>
-        <w:t xml:space="preserve">, </w:t>
-      </w:r>
-      <w:proofErr w:type="spellStart"/>
-      <w:r>
-        <w:rPr>
-          <w:lang w:val="en-US"/>
-        </w:rPr>
-        <w:t>robot_localization_state</w:t>
-      </w:r>
-      <w:proofErr w:type="spellEnd"/>
-      <w:r>
-        <w:rPr>
-          <w:lang w:val="en-US"/>
-        </w:rPr>
-        <w:t>]</w:t>
+      <w:r>
+        <w:rPr>
+          <w:rFonts w:ascii="Calibri" w:eastAsiaTheme="minorHAnsi" w:hAnsi="Calibri" w:cs="Calibri"/>
+        </w:rPr>
+        <w:t>-</w:t>
+      </w:r>
+      <w:r>
+        <w:rPr>
+          <w:rFonts w:ascii="Calibri" w:eastAsiaTheme="minorHAnsi" w:hAnsi="Calibri" w:cs="Calibri"/>
+        </w:rPr>
+        <w:t xml:space="preserve">Table 3 </w:t>
       </w:r>
     </w:p>
     <w:p>
       <w:pPr>
         <w:rPr>
-          <w:lang w:val="en-US"/>
+          <w:rFonts w:ascii="Calibri" w:eastAsiaTheme="minorHAnsi" w:hAnsi="Calibri" w:cs="Calibri"/>
         </w:rPr>
       </w:pPr>
       <w:r>
         <w:rPr>
-          <w:lang w:val="en-US"/>
-        </w:rPr>
-        <w:t>E1 = Q_table_1</w:t>
+          <w:rFonts w:ascii="Calibri" w:eastAsiaTheme="minorHAnsi" w:hAnsi="Calibri" w:cs="Calibri"/>
+        </w:rPr>
+        <w:t>-Circle detection &amp; MDP.</w:t>
       </w:r>
     </w:p>
     <w:p>
       <w:pPr>
         <w:rPr>
+          <w:b/>
+          <w:bCs/>
           <w:lang w:val="en-US"/>
         </w:rPr>
       </w:pPr>
       <w:r>
         <w:rPr>
-          <w:lang w:val="en-US"/>
-        </w:rPr>
-        <w:t>E2 = Q_table_2</w:t>
+          <w:b/>
+          <w:bCs/>
+          <w:lang w:val="en-US"/>
+        </w:rPr>
+        <w:t>Research questions:</w:t>
       </w:r>
     </w:p>
     <w:p>
@@ -5503,51 +5444,11 @@
           <w:lang w:val="en-US"/>
         </w:rPr>
       </w:pPr>
-      <w:commentRangeStart w:id="0"/>
-      <w:r>
-        <w:rPr>
-          <w:lang w:val="en-US"/>
-        </w:rPr>
-        <w:t xml:space="preserve">Def </w:t>
-      </w:r>
-      <w:proofErr w:type="gramStart"/>
-      <w:r>
-        <w:rPr>
-          <w:lang w:val="en-US"/>
-        </w:rPr>
-        <w:t>Analogy(</w:t>
-      </w:r>
-      <w:proofErr w:type="gramEnd"/>
-      <w:r>
-        <w:rPr>
-          <w:lang w:val="en-US"/>
-        </w:rPr>
-        <w:t>State[0], E</w:t>
-      </w:r>
-      <w:commentRangeEnd w:id="0"/>
-      <w:r>
-        <w:rPr>
-          <w:lang w:val="en-US"/>
-        </w:rPr>
-        <w:t>xperience</w:t>
-      </w:r>
-      <w:r>
-        <w:rPr>
-          <w:rStyle w:val="CommentReference"/>
-        </w:rPr>
-        <w:commentReference w:id="0"/>
-      </w:r>
-      <w:r>
-        <w:rPr>
-          <w:lang w:val="en-US"/>
-        </w:rPr>
-        <w:t>)</w:t>
-      </w:r>
-      <w:r>
-        <w:rPr>
-          <w:lang w:val="en-US"/>
-        </w:rPr>
-        <w:t>:</w:t>
+      <w:r>
+        <w:rPr>
+          <w:lang w:val="en-US"/>
+        </w:rPr>
+        <w:t xml:space="preserve">* If newSittuation is either E1 or E2, this meta reasoning using analogy is always better than random just my pure logic. Prove by using simulation and many experiments averaging them. </w:t>
       </w:r>
     </w:p>
     <w:p>
@@ -5560,59 +5461,146 @@
         <w:rPr>
           <w:lang w:val="en-US"/>
         </w:rPr>
-        <w:tab/>
-        <w:t xml:space="preserve">Return </w:t>
-      </w:r>
-      <w:proofErr w:type="spellStart"/>
-      <w:r>
-        <w:rPr>
-          <w:lang w:val="en-US"/>
-        </w:rPr>
-        <w:t>analogical_distance</w:t>
-      </w:r>
-      <w:proofErr w:type="spellEnd"/>
-      <w:r>
-        <w:rPr>
-          <w:lang w:val="en-US"/>
-        </w:rPr>
-        <w:t xml:space="preserve"> </w:t>
-      </w:r>
-      <w:r>
-        <w:rPr>
-          <w:lang w:val="en-US"/>
-        </w:rPr>
-        <w:sym w:font="Wingdings" w:char="F0E0"/>
-      </w:r>
-      <w:r>
-        <w:rPr>
-          <w:lang w:val="en-US"/>
-        </w:rPr>
-        <w:t xml:space="preserve"> </w:t>
-      </w:r>
-      <w:r>
-        <w:rPr>
-          <w:lang w:val="en-US"/>
-        </w:rPr>
-        <w:t>P[E</w:t>
-      </w:r>
-      <w:r>
-        <w:rPr>
-          <w:vertAlign w:val="subscript"/>
-          <w:lang w:val="en-US"/>
-        </w:rPr>
-        <w:t>1</w:t>
-      </w:r>
-      <w:r>
-        <w:rPr>
-          <w:lang w:val="en-US"/>
-        </w:rPr>
-        <w:t>(0)]</w:t>
-      </w:r>
-      <w:r>
-        <w:rPr>
-          <w:lang w:val="en-US"/>
-        </w:rPr>
-        <w:tab/>
+        <w:t>* The real interesting problem is if newSittuation is not E1 or E2 but resemblances somewhat to E1 or E2.</w:t>
+      </w:r>
+    </w:p>
+    <w:p>
+      <w:pPr>
+        <w:rPr>
+          <w:lang w:val="en-US"/>
+        </w:rPr>
+      </w:pPr>
+      <w:r>
+        <w:rPr>
+          <w:lang w:val="en-US"/>
+        </w:rPr>
+        <w:t>* If newSittuation is a linear combination of E1 and E2, can the algorithm realize this and make better informed decision and create new E3?</w:t>
+      </w:r>
+    </w:p>
+    <w:p>
+      <w:pPr>
+        <w:rPr>
+          <w:b/>
+          <w:bCs/>
+          <w:lang w:val="en-US"/>
+        </w:rPr>
+      </w:pPr>
+      <w:r>
+        <w:rPr>
+          <w:b/>
+          <w:bCs/>
+          <w:lang w:val="en-US"/>
+        </w:rPr>
+        <w:t xml:space="preserve">Strategies: </w:t>
+      </w:r>
+    </w:p>
+    <w:p>
+      <w:pPr>
+        <w:rPr>
+          <w:lang w:val="en-US"/>
+        </w:rPr>
+      </w:pPr>
+      <w:r>
+        <w:rPr>
+          <w:lang w:val="en-US"/>
+        </w:rPr>
+        <w:t xml:space="preserve">-Change believe of E1 to E2 and act according to their policies dynamically or select a policy based on initial analogy and stick with it until the end. </w:t>
+      </w:r>
+    </w:p>
+    <w:p>
+      <w:pPr>
+        <w:rPr>
+          <w:lang w:val="en-US"/>
+        </w:rPr>
+      </w:pPr>
+      <w:r>
+        <w:rPr>
+          <w:lang w:val="en-US"/>
+        </w:rPr>
+        <w:t>State</w:t>
+      </w:r>
+      <w:r>
+        <w:rPr>
+          <w:lang w:val="en-US"/>
+        </w:rPr>
+        <w:t>[0]</w:t>
+      </w:r>
+      <w:r>
+        <w:rPr>
+          <w:lang w:val="en-US"/>
+        </w:rPr>
+        <w:t xml:space="preserve"> = [map, robotPose, robot_localization_state]</w:t>
+      </w:r>
+    </w:p>
+    <w:p>
+      <w:pPr>
+        <w:rPr>
+          <w:lang w:val="en-US"/>
+        </w:rPr>
+      </w:pPr>
+      <w:r>
+        <w:rPr>
+          <w:lang w:val="en-US"/>
+        </w:rPr>
+        <w:t>E1 = Q_table_1</w:t>
+      </w:r>
+    </w:p>
+    <w:p>
+      <w:pPr>
+        <w:rPr>
+          <w:lang w:val="en-US"/>
+        </w:rPr>
+      </w:pPr>
+      <w:r>
+        <w:rPr>
+          <w:lang w:val="en-US"/>
+        </w:rPr>
+        <w:t>E2 = Q_table_2</w:t>
+      </w:r>
+    </w:p>
+    <w:p>
+      <w:pPr>
+        <w:rPr>
+          <w:lang w:val="en-US"/>
+        </w:rPr>
+      </w:pPr>
+      <w:commentRangeStart w:id="2"/>
+      <w:r>
+        <w:rPr>
+          <w:lang w:val="en-US"/>
+        </w:rPr>
+        <w:t>Def Analogy(</w:t>
+      </w:r>
+      <w:r>
+        <w:rPr>
+          <w:lang w:val="en-US"/>
+        </w:rPr>
+        <w:t>State[0], E</w:t>
+      </w:r>
+      <w:commentRangeEnd w:id="2"/>
+      <w:r>
+        <w:rPr>
+          <w:lang w:val="en-US"/>
+        </w:rPr>
+        <w:t>xperience</w:t>
+      </w:r>
+      <w:r>
+        <w:rPr>
+          <w:rStyle w:val="CommentReference"/>
+        </w:rPr>
+        <w:commentReference w:id="2"/>
+      </w:r>
+      <w:r>
+        <w:rPr>
+          <w:lang w:val="en-US"/>
+        </w:rPr>
+        <w:t>)</w:t>
+      </w:r>
+      <w:r>
+        <w:rPr>
+          <w:lang w:val="en-US"/>
+        </w:rPr>
+        <w:t>:</w:t>
       </w:r>
     </w:p>
     <w:p>
@@ -5632,7 +5620,45 @@
         <w:rPr>
           <w:lang w:val="en-US"/>
         </w:rPr>
-        <w:t>Iteration 0:</w:t>
+        <w:tab/>
+        <w:t xml:space="preserve">Return analogical_distance </w:t>
+      </w:r>
+      <w:r>
+        <w:rPr>
+          <w:lang w:val="en-US"/>
+        </w:rPr>
+        <w:sym w:font="Wingdings" w:char="F0E0"/>
+      </w:r>
+      <w:r>
+        <w:rPr>
+          <w:lang w:val="en-US"/>
+        </w:rPr>
+        <w:t xml:space="preserve"> </w:t>
+      </w:r>
+      <w:r>
+        <w:rPr>
+          <w:lang w:val="en-US"/>
+        </w:rPr>
+        <w:t>P[E</w:t>
+      </w:r>
+      <w:r>
+        <w:rPr>
+          <w:vertAlign w:val="subscript"/>
+          <w:lang w:val="en-US"/>
+        </w:rPr>
+        <w:t>1</w:t>
+      </w:r>
+      <w:r>
+        <w:rPr>
+          <w:lang w:val="en-US"/>
+        </w:rPr>
+        <w:t>(0)]</w:t>
+      </w:r>
+      <w:r>
+        <w:rPr>
+          <w:lang w:val="en-US"/>
+        </w:rPr>
+        <w:tab/>
       </w:r>
     </w:p>
     <w:p>
@@ -5641,26 +5667,6 @@
           <w:lang w:val="en-US"/>
         </w:rPr>
       </w:pPr>
-      <w:r>
-        <w:rPr>
-          <w:lang w:val="en-US"/>
-        </w:rPr>
-        <w:t xml:space="preserve">Given </w:t>
-      </w:r>
-      <w:proofErr w:type="gramStart"/>
-      <w:r>
-        <w:rPr>
-          <w:lang w:val="en-US"/>
-        </w:rPr>
-        <w:t>State[</w:t>
-      </w:r>
-      <w:proofErr w:type="gramEnd"/>
-      <w:r>
-        <w:rPr>
-          <w:lang w:val="en-US"/>
-        </w:rPr>
-        <w:t xml:space="preserve">0], E1 and E2. </w:t>
-      </w:r>
     </w:p>
     <w:p>
       <w:pPr>
@@ -5672,66 +5678,7 @@
         <w:rPr>
           <w:lang w:val="en-US"/>
         </w:rPr>
-        <w:t>P[E</w:t>
-      </w:r>
-      <w:r>
-        <w:rPr>
-          <w:vertAlign w:val="subscript"/>
-          <w:lang w:val="en-US"/>
-        </w:rPr>
-        <w:t>1</w:t>
-      </w:r>
-      <w:r>
-        <w:rPr>
-          <w:lang w:val="en-US"/>
-        </w:rPr>
-        <w:t>(0)]</w:t>
-      </w:r>
-      <w:r>
-        <w:rPr>
-          <w:lang w:val="en-US"/>
-        </w:rPr>
-        <w:tab/>
-      </w:r>
-      <w:r>
-        <w:rPr>
-          <w:lang w:val="en-US"/>
-        </w:rPr>
-        <w:t xml:space="preserve"> = </w:t>
-      </w:r>
-      <w:proofErr w:type="gramStart"/>
-      <w:r>
-        <w:rPr>
-          <w:lang w:val="en-US"/>
-        </w:rPr>
-        <w:t>Analogy</w:t>
-      </w:r>
-      <w:r>
-        <w:rPr>
-          <w:lang w:val="en-US"/>
-        </w:rPr>
-        <w:t>(</w:t>
-      </w:r>
-      <w:proofErr w:type="gramEnd"/>
-      <w:r>
-        <w:rPr>
-          <w:lang w:val="en-US"/>
-        </w:rPr>
-        <w:t>State[0], E1) [</w:t>
-      </w:r>
-      <w:proofErr w:type="spellStart"/>
-      <w:r>
-        <w:rPr>
-          <w:lang w:val="en-US"/>
-        </w:rPr>
-        <w:t>Probab</w:t>
-      </w:r>
-      <w:proofErr w:type="spellEnd"/>
-      <w:r>
-        <w:rPr>
-          <w:lang w:val="en-US"/>
-        </w:rPr>
-        <w:t xml:space="preserve"> of E1 in t=0]</w:t>
+        <w:t>Iteration 0:</w:t>
       </w:r>
     </w:p>
     <w:p>
@@ -5744,61 +5691,8 @@
         <w:rPr>
           <w:lang w:val="en-US"/>
         </w:rPr>
-        <w:t>P[E</w:t>
-      </w:r>
-      <w:r>
-        <w:rPr>
-          <w:vertAlign w:val="subscript"/>
-          <w:lang w:val="en-US"/>
-        </w:rPr>
-        <w:t>2</w:t>
-      </w:r>
-      <w:r>
-        <w:rPr>
-          <w:lang w:val="en-US"/>
-        </w:rPr>
-        <w:t>(0)]</w:t>
-      </w:r>
-      <w:r>
-        <w:rPr>
-          <w:lang w:val="en-US"/>
-        </w:rPr>
-        <w:tab/>
-        <w:t xml:space="preserve"> = </w:t>
-      </w:r>
-      <w:proofErr w:type="gramStart"/>
-      <w:r>
-        <w:rPr>
-          <w:lang w:val="en-US"/>
-        </w:rPr>
-        <w:t>Analogy(</w:t>
-      </w:r>
-      <w:proofErr w:type="gramEnd"/>
-      <w:r>
-        <w:rPr>
-          <w:lang w:val="en-US"/>
-        </w:rPr>
-        <w:t xml:space="preserve">State[0], E2) </w:t>
-      </w:r>
-      <w:r>
-        <w:rPr>
-          <w:lang w:val="en-US"/>
-        </w:rPr>
-        <w:t>[</w:t>
-      </w:r>
-      <w:proofErr w:type="spellStart"/>
-      <w:r>
-        <w:rPr>
-          <w:lang w:val="en-US"/>
-        </w:rPr>
-        <w:t>Probab</w:t>
-      </w:r>
-      <w:proofErr w:type="spellEnd"/>
-      <w:r>
-        <w:rPr>
-          <w:lang w:val="en-US"/>
-        </w:rPr>
-        <w:t xml:space="preserve"> of E2 in t=0]</w:t>
+        <w:lastRenderedPageBreak/>
+        <w:t xml:space="preserve">Given State[0], E1 and E2. </w:t>
       </w:r>
     </w:p>
     <w:p>
@@ -5807,6 +5701,96 @@
           <w:lang w:val="en-US"/>
         </w:rPr>
       </w:pPr>
+      <w:r>
+        <w:rPr>
+          <w:lang w:val="en-US"/>
+        </w:rPr>
+        <w:t>P[E</w:t>
+      </w:r>
+      <w:r>
+        <w:rPr>
+          <w:vertAlign w:val="subscript"/>
+          <w:lang w:val="en-US"/>
+        </w:rPr>
+        <w:t>1</w:t>
+      </w:r>
+      <w:r>
+        <w:rPr>
+          <w:lang w:val="en-US"/>
+        </w:rPr>
+        <w:t>(0)]</w:t>
+      </w:r>
+      <w:r>
+        <w:rPr>
+          <w:lang w:val="en-US"/>
+        </w:rPr>
+        <w:tab/>
+      </w:r>
+      <w:r>
+        <w:rPr>
+          <w:lang w:val="en-US"/>
+        </w:rPr>
+        <w:t xml:space="preserve"> = </w:t>
+      </w:r>
+      <w:r>
+        <w:rPr>
+          <w:lang w:val="en-US"/>
+        </w:rPr>
+        <w:t>Analogy</w:t>
+      </w:r>
+      <w:r>
+        <w:rPr>
+          <w:lang w:val="en-US"/>
+        </w:rPr>
+        <w:t>(State[0], E1) [Probab of E1 in t=0]</w:t>
+      </w:r>
+    </w:p>
+    <w:p>
+      <w:pPr>
+        <w:rPr>
+          <w:lang w:val="en-US"/>
+        </w:rPr>
+      </w:pPr>
+      <w:r>
+        <w:rPr>
+          <w:lang w:val="en-US"/>
+        </w:rPr>
+        <w:t>P[E</w:t>
+      </w:r>
+      <w:r>
+        <w:rPr>
+          <w:vertAlign w:val="subscript"/>
+          <w:lang w:val="en-US"/>
+        </w:rPr>
+        <w:t>2</w:t>
+      </w:r>
+      <w:r>
+        <w:rPr>
+          <w:lang w:val="en-US"/>
+        </w:rPr>
+        <w:t>(0)]</w:t>
+      </w:r>
+      <w:r>
+        <w:rPr>
+          <w:lang w:val="en-US"/>
+        </w:rPr>
+        <w:tab/>
+        <w:t xml:space="preserve"> = Analogy(State[0], E2) </w:t>
+      </w:r>
+      <w:r>
+        <w:rPr>
+          <w:lang w:val="en-US"/>
+        </w:rPr>
+        <w:t>[Probab of E2 in t=0]</w:t>
+      </w:r>
+    </w:p>
+    <w:p>
+      <w:pPr>
+        <w:rPr>
+          <w:lang w:val="en-US"/>
+        </w:rPr>
+      </w:pPr>
+      <w:commentRangeStart w:id="3"/>
       <m:oMath>
         <m:r>
           <w:rPr>
@@ -5868,7 +5852,24 @@
         <w:rPr>
           <w:lang w:val="en-US"/>
         </w:rPr>
-        <w:t xml:space="preserve"> = MDP E1 [Prob of success of action in context E1]</w:t>
+        <w:t xml:space="preserve"> = MDP </w:t>
+      </w:r>
+      <w:commentRangeEnd w:id="3"/>
+      <w:r>
+        <w:rPr>
+          <w:rStyle w:val="CommentReference"/>
+          <w:rFonts w:eastAsiaTheme="minorHAnsi"/>
+          <w:kern w:val="2"/>
+          <w:lang w:val="es-ES" w:eastAsia="en-US"/>
+          <w14:ligatures w14:val="standardContextual"/>
+        </w:rPr>
+        <w:commentReference w:id="3"/>
+      </w:r>
+      <w:r>
+        <w:rPr>
+          <w:lang w:val="en-US"/>
+        </w:rPr>
+        <w:t>E1 [Prob of success of action in context E1]</w:t>
       </w:r>
     </w:p>
     <w:p>
@@ -5954,21 +5955,7 @@
         <w:rPr>
           <w:lang w:val="en-US"/>
         </w:rPr>
-        <w:t xml:space="preserve">Given </w:t>
-      </w:r>
-      <w:proofErr w:type="gramStart"/>
-      <w:r>
-        <w:rPr>
-          <w:lang w:val="en-US"/>
-        </w:rPr>
-        <w:t>State[</w:t>
-      </w:r>
-      <w:proofErr w:type="gramEnd"/>
-      <w:r>
-        <w:rPr>
-          <w:lang w:val="en-US"/>
-        </w:rPr>
-        <w:t xml:space="preserve">1], E1 and E2. </w:t>
+        <w:t xml:space="preserve">Given State[1], E1 and E2. </w:t>
       </w:r>
     </w:p>
     <w:p>
@@ -6275,7 +6262,7 @@
 
 <file path=word/comments.xml><?xml version="1.0" encoding="utf-8"?>
 <w:comments xmlns:wpc="http://schemas.microsoft.com/office/word/2010/wordprocessingCanvas" xmlns:cx="http://schemas.microsoft.com/office/drawing/2014/chartex" xmlns:cx1="http://schemas.microsoft.com/office/drawing/2015/9/8/chartex" xmlns:cx2="http://schemas.microsoft.com/office/drawing/2015/10/21/chartex" xmlns:cx3="http://schemas.microsoft.com/office/drawing/2016/5/9/chartex" xmlns:cx4="http://schemas.microsoft.com/office/drawing/2016/5/10/chartex" xmlns:cx5="http://schemas.microsoft.com/office/drawing/2016/5/11/chartex" xmlns:cx6="http://schemas.microsoft.com/office/drawing/2016/5/12/chartex" xmlns:cx7="http://schemas.microsoft.com/office/drawing/2016/5/13/chartex" xmlns:cx8="http://schemas.microsoft.com/office/drawing/2016/5/14/chartex" xmlns:mc="http://schemas.openxmlformats.org/markup-compatibility/2006" xmlns:aink="http://schemas.microsoft.com/office/drawing/2016/ink" xmlns:am3d="http://schemas.microsoft.com/office/drawing/2017/model3d" xmlns:o="urn:schemas-microsoft-com:office:office" xmlns:oel="http://schemas.microsoft.com/office/2019/extlst" xmlns:r="http://schemas.openxmlformats.org/officeDocument/2006/relationships" xmlns:m="http://schemas.openxmlformats.org/officeDocument/2006/math" xmlns:v="urn:schemas-microsoft-com:vml" xmlns:wp14="http://schemas.microsoft.com/office/word/2010/wordprocessingDrawing" xmlns:wp="http://schemas.openxmlformats.org/drawingml/2006/wordprocessingDrawing" xmlns:w10="urn:schemas-microsoft-com:office:word" xmlns:w="http://schemas.openxmlformats.org/wordprocessingml/2006/main" xmlns:w14="http://schemas.microsoft.com/office/word/2010/wordml" xmlns:w15="http://schemas.microsoft.com/office/word/2012/wordml" xmlns:w16cex="http://schemas.microsoft.com/office/word/2018/wordml/cex" xmlns:w16cid="http://schemas.microsoft.com/office/word/2016/wordml/cid" xmlns:w16="http://schemas.microsoft.com/office/word/2018/wordml" xmlns:w16sdtdh="http://schemas.microsoft.com/office/word/2020/wordml/sdtdatahash" xmlns:w16se="http://schemas.microsoft.com/office/word/2015/wordml/symex" xmlns:wpg="http://schemas.microsoft.com/office/word/2010/wordprocessingGroup" xmlns:wpi="http://schemas.microsoft.com/office/word/2010/wordprocessingInk" xmlns:wne="http://schemas.microsoft.com/office/word/2006/wordml" xmlns:wps="http://schemas.microsoft.com/office/word/2010/wordprocessingShape" mc:Ignorable="w14 w15 w16se w16cid w16 w16cex w16sdtdh wp14">
-  <w:comment w:id="0" w:author="Adrian Lendinez" w:date="2023-01-06T15:22:00Z" w:initials="AL">
+  <w:comment w:id="0" w:author="Adrian Lendinez" w:date="2023-01-06T16:10:00Z" w:initials="AL">
     <w:p>
       <w:pPr>
         <w:pStyle w:val="CommentText"/>
@@ -6287,7 +6274,55 @@
         <w:annotationRef/>
       </w:r>
       <w:r>
+        <w:t>Experience replay Reinforment learning literature review</w:t>
+      </w:r>
+    </w:p>
+  </w:comment>
+  <w:comment w:id="1" w:author="Adrian Lendinez" w:date="2023-01-06T16:11:00Z" w:initials="AL">
+    <w:p>
+      <w:pPr>
+        <w:pStyle w:val="CommentText"/>
+      </w:pPr>
+      <w:r>
+        <w:rPr>
+          <w:rStyle w:val="CommentReference"/>
+        </w:rPr>
+        <w:annotationRef/>
+      </w:r>
+      <w:r>
+        <w:t>Memory bank of experiences.</w:t>
+      </w:r>
+    </w:p>
+  </w:comment>
+  <w:comment w:id="2" w:author="Adrian Lendinez" w:date="2023-01-06T15:22:00Z" w:initials="AL">
+    <w:p>
+      <w:pPr>
+        <w:pStyle w:val="CommentText"/>
+      </w:pPr>
+      <w:r>
+        <w:rPr>
+          <w:rStyle w:val="CommentReference"/>
+        </w:rPr>
+        <w:annotationRef/>
+      </w:r>
+      <w:r>
         <w:t>Should be light weighted and use heuristics</w:t>
+      </w:r>
+    </w:p>
+  </w:comment>
+  <w:comment w:id="3" w:author="Adrian Lendinez" w:date="2023-01-06T15:55:00Z" w:initials="AL">
+    <w:p>
+      <w:pPr>
+        <w:pStyle w:val="CommentText"/>
+      </w:pPr>
+      <w:r>
+        <w:rPr>
+          <w:rStyle w:val="CommentReference"/>
+        </w:rPr>
+        <w:annotationRef/>
+      </w:r>
+      <w:r>
+        <w:t>Can be calculated by robot during training and generation of q-table.</w:t>
       </w:r>
     </w:p>
   </w:comment>
@@ -6296,20 +6331,126 @@
 
 <file path=word/commentsExtended.xml><?xml version="1.0" encoding="utf-8"?>
 <w15:commentsEx xmlns:wpc="http://schemas.microsoft.com/office/word/2010/wordprocessingCanvas" xmlns:cx="http://schemas.microsoft.com/office/drawing/2014/chartex" xmlns:cx1="http://schemas.microsoft.com/office/drawing/2015/9/8/chartex" xmlns:cx2="http://schemas.microsoft.com/office/drawing/2015/10/21/chartex" xmlns:cx3="http://schemas.microsoft.com/office/drawing/2016/5/9/chartex" xmlns:cx4="http://schemas.microsoft.com/office/drawing/2016/5/10/chartex" xmlns:cx5="http://schemas.microsoft.com/office/drawing/2016/5/11/chartex" xmlns:cx6="http://schemas.microsoft.com/office/drawing/2016/5/12/chartex" xmlns:cx7="http://schemas.microsoft.com/office/drawing/2016/5/13/chartex" xmlns:cx8="http://schemas.microsoft.com/office/drawing/2016/5/14/chartex" xmlns:mc="http://schemas.openxmlformats.org/markup-compatibility/2006" xmlns:aink="http://schemas.microsoft.com/office/drawing/2016/ink" xmlns:am3d="http://schemas.microsoft.com/office/drawing/2017/model3d" xmlns:o="urn:schemas-microsoft-com:office:office" xmlns:oel="http://schemas.microsoft.com/office/2019/extlst" xmlns:r="http://schemas.openxmlformats.org/officeDocument/2006/relationships" xmlns:m="http://schemas.openxmlformats.org/officeDocument/2006/math" xmlns:v="urn:schemas-microsoft-com:vml" xmlns:wp14="http://schemas.microsoft.com/office/word/2010/wordprocessingDrawing" xmlns:wp="http://schemas.openxmlformats.org/drawingml/2006/wordprocessingDrawing" xmlns:w10="urn:schemas-microsoft-com:office:word" xmlns:w="http://schemas.openxmlformats.org/wordprocessingml/2006/main" xmlns:w14="http://schemas.microsoft.com/office/word/2010/wordml" xmlns:w15="http://schemas.microsoft.com/office/word/2012/wordml" xmlns:w16cex="http://schemas.microsoft.com/office/word/2018/wordml/cex" xmlns:w16cid="http://schemas.microsoft.com/office/word/2016/wordml/cid" xmlns:w16="http://schemas.microsoft.com/office/word/2018/wordml" xmlns:w16sdtdh="http://schemas.microsoft.com/office/word/2020/wordml/sdtdatahash" xmlns:w16se="http://schemas.microsoft.com/office/word/2015/wordml/symex" xmlns:wpg="http://schemas.microsoft.com/office/word/2010/wordprocessingGroup" xmlns:wpi="http://schemas.microsoft.com/office/word/2010/wordprocessingInk" xmlns:wne="http://schemas.microsoft.com/office/word/2006/wordml" xmlns:wps="http://schemas.microsoft.com/office/word/2010/wordprocessingShape" mc:Ignorable="w14 w15 w16se w16cid w16 w16cex w16sdtdh wp14">
+  <w15:commentEx w15:paraId="068489F1" w15:done="0"/>
+  <w15:commentEx w15:paraId="3435F953" w15:paraIdParent="068489F1" w15:done="0"/>
   <w15:commentEx w15:paraId="77086E1D" w15:done="0"/>
+  <w15:commentEx w15:paraId="28B01F85" w15:done="0"/>
 </w15:commentsEx>
 </file>
 
 <file path=word/commentsExtensible.xml><?xml version="1.0" encoding="utf-8"?>
 <w16cex:commentsExtensible xmlns:wpc="http://schemas.microsoft.com/office/word/2010/wordprocessingCanvas" xmlns:cx="http://schemas.microsoft.com/office/drawing/2014/chartex" xmlns:cx1="http://schemas.microsoft.com/office/drawing/2015/9/8/chartex" xmlns:cx2="http://schemas.microsoft.com/office/drawing/2015/10/21/chartex" xmlns:cx3="http://schemas.microsoft.com/office/drawing/2016/5/9/chartex" xmlns:cx4="http://schemas.microsoft.com/office/drawing/2016/5/10/chartex" xmlns:cx5="http://schemas.microsoft.com/office/drawing/2016/5/11/chartex" xmlns:cx6="http://schemas.microsoft.com/office/drawing/2016/5/12/chartex" xmlns:cx7="http://schemas.microsoft.com/office/drawing/2016/5/13/chartex" xmlns:cx8="http://schemas.microsoft.com/office/drawing/2016/5/14/chartex" xmlns:mc="http://schemas.openxmlformats.org/markup-compatibility/2006" xmlns:aink="http://schemas.microsoft.com/office/drawing/2016/ink" xmlns:am3d="http://schemas.microsoft.com/office/drawing/2017/model3d" xmlns:o="urn:schemas-microsoft-com:office:office" xmlns:oel="http://schemas.microsoft.com/office/2019/extlst" xmlns:r="http://schemas.openxmlformats.org/officeDocument/2006/relationships" xmlns:m="http://schemas.openxmlformats.org/officeDocument/2006/math" xmlns:v="urn:schemas-microsoft-com:vml" xmlns:wp14="http://schemas.microsoft.com/office/word/2010/wordprocessingDrawing" xmlns:wp="http://schemas.openxmlformats.org/drawingml/2006/wordprocessingDrawing" xmlns:w10="urn:schemas-microsoft-com:office:word" xmlns:w="http://schemas.openxmlformats.org/wordprocessingml/2006/main" xmlns:w14="http://schemas.microsoft.com/office/word/2010/wordml" xmlns:w15="http://schemas.microsoft.com/office/word/2012/wordml" xmlns:w16cex="http://schemas.microsoft.com/office/word/2018/wordml/cex" xmlns:w16cid="http://schemas.microsoft.com/office/word/2016/wordml/cid" xmlns:w16="http://schemas.microsoft.com/office/word/2018/wordml" xmlns:w16sdtdh="http://schemas.microsoft.com/office/word/2020/wordml/sdtdatahash" xmlns:w16se="http://schemas.microsoft.com/office/word/2015/wordml/symex" xmlns:wpg="http://schemas.microsoft.com/office/word/2010/wordprocessingGroup" xmlns:wpi="http://schemas.microsoft.com/office/word/2010/wordprocessingInk" xmlns:wne="http://schemas.microsoft.com/office/word/2006/wordml" xmlns:wps="http://schemas.microsoft.com/office/word/2010/wordprocessingShape" mc:Ignorable="w14 w15 w16se w16cid w16 w16cex w16sdtdh wp14">
+  <w16cex:commentExtensible w16cex:durableId="2762C669" w16cex:dateUtc="2023-01-06T15:10:00Z"/>
+  <w16cex:commentExtensible w16cex:durableId="2762C69D" w16cex:dateUtc="2023-01-06T15:11:00Z"/>
   <w16cex:commentExtensible w16cex:durableId="2762BB1E" w16cex:dateUtc="2023-01-06T14:22:00Z"/>
+  <w16cex:commentExtensible w16cex:durableId="2762C2E3" w16cex:dateUtc="2023-01-06T14:55:00Z"/>
 </w16cex:commentsExtensible>
 </file>
 
 <file path=word/commentsIds.xml><?xml version="1.0" encoding="utf-8"?>
 <w16cid:commentsIds xmlns:wpc="http://schemas.microsoft.com/office/word/2010/wordprocessingCanvas" xmlns:cx="http://schemas.microsoft.com/office/drawing/2014/chartex" xmlns:cx1="http://schemas.microsoft.com/office/drawing/2015/9/8/chartex" xmlns:cx2="http://schemas.microsoft.com/office/drawing/2015/10/21/chartex" xmlns:cx3="http://schemas.microsoft.com/office/drawing/2016/5/9/chartex" xmlns:cx4="http://schemas.microsoft.com/office/drawing/2016/5/10/chartex" xmlns:cx5="http://schemas.microsoft.com/office/drawing/2016/5/11/chartex" xmlns:cx6="http://schemas.microsoft.com/office/drawing/2016/5/12/chartex" xmlns:cx7="http://schemas.microsoft.com/office/drawing/2016/5/13/chartex" xmlns:cx8="http://schemas.microsoft.com/office/drawing/2016/5/14/chartex" xmlns:mc="http://schemas.openxmlformats.org/markup-compatibility/2006" xmlns:aink="http://schemas.microsoft.com/office/drawing/2016/ink" xmlns:am3d="http://schemas.microsoft.com/office/drawing/2017/model3d" xmlns:o="urn:schemas-microsoft-com:office:office" xmlns:oel="http://schemas.microsoft.com/office/2019/extlst" xmlns:r="http://schemas.openxmlformats.org/officeDocument/2006/relationships" xmlns:m="http://schemas.openxmlformats.org/officeDocument/2006/math" xmlns:v="urn:schemas-microsoft-com:vml" xmlns:wp14="http://schemas.microsoft.com/office/word/2010/wordprocessingDrawing" xmlns:wp="http://schemas.openxmlformats.org/drawingml/2006/wordprocessingDrawing" xmlns:w10="urn:schemas-microsoft-com:office:word" xmlns:w="http://schemas.openxmlformats.org/wordprocessingml/2006/main" xmlns:w14="http://schemas.microsoft.com/office/word/2010/wordml" xmlns:w15="http://schemas.microsoft.com/office/word/2012/wordml" xmlns:w16cex="http://schemas.microsoft.com/office/word/2018/wordml/cex" xmlns:w16cid="http://schemas.microsoft.com/office/word/2016/wordml/cid" xmlns:w16="http://schemas.microsoft.com/office/word/2018/wordml" xmlns:w16sdtdh="http://schemas.microsoft.com/office/word/2020/wordml/sdtdatahash" xmlns:w16se="http://schemas.microsoft.com/office/word/2015/wordml/symex" xmlns:wpg="http://schemas.microsoft.com/office/word/2010/wordprocessingGroup" xmlns:wpi="http://schemas.microsoft.com/office/word/2010/wordprocessingInk" xmlns:wne="http://schemas.microsoft.com/office/word/2006/wordml" xmlns:wps="http://schemas.microsoft.com/office/word/2010/wordprocessingShape" mc:Ignorable="w14 w15 w16se w16cid w16 w16cex w16sdtdh wp14">
+  <w16cid:commentId w16cid:paraId="068489F1" w16cid:durableId="2762C669"/>
+  <w16cid:commentId w16cid:paraId="3435F953" w16cid:durableId="2762C69D"/>
   <w16cid:commentId w16cid:paraId="77086E1D" w16cid:durableId="2762BB1E"/>
+  <w16cid:commentId w16cid:paraId="28B01F85" w16cid:durableId="2762C2E3"/>
 </w16cid:commentsIds>
+</file>
+
+<file path=word/numbering.xml><?xml version="1.0" encoding="utf-8"?>
+<w:numbering xmlns:wpc="http://schemas.microsoft.com/office/word/2010/wordprocessingCanvas" xmlns:cx="http://schemas.microsoft.com/office/drawing/2014/chartex" xmlns:cx1="http://schemas.microsoft.com/office/drawing/2015/9/8/chartex" xmlns:cx2="http://schemas.microsoft.com/office/drawing/2015/10/21/chartex" xmlns:cx3="http://schemas.microsoft.com/office/drawing/2016/5/9/chartex" xmlns:cx4="http://schemas.microsoft.com/office/drawing/2016/5/10/chartex" xmlns:cx5="http://schemas.microsoft.com/office/drawing/2016/5/11/chartex" xmlns:cx6="http://schemas.microsoft.com/office/drawing/2016/5/12/chartex" xmlns:cx7="http://schemas.microsoft.com/office/drawing/2016/5/13/chartex" xmlns:cx8="http://schemas.microsoft.com/office/drawing/2016/5/14/chartex" xmlns:mc="http://schemas.openxmlformats.org/markup-compatibility/2006" xmlns:aink="http://schemas.microsoft.com/office/drawing/2016/ink" xmlns:am3d="http://schemas.microsoft.com/office/drawing/2017/model3d" xmlns:o="urn:schemas-microsoft-com:office:office" xmlns:oel="http://schemas.microsoft.com/office/2019/extlst" xmlns:r="http://schemas.openxmlformats.org/officeDocument/2006/relationships" xmlns:m="http://schemas.openxmlformats.org/officeDocument/2006/math" xmlns:v="urn:schemas-microsoft-com:vml" xmlns:wp14="http://schemas.microsoft.com/office/word/2010/wordprocessingDrawing" xmlns:wp="http://schemas.openxmlformats.org/drawingml/2006/wordprocessingDrawing" xmlns:w10="urn:schemas-microsoft-com:office:word" xmlns:w="http://schemas.openxmlformats.org/wordprocessingml/2006/main" xmlns:w14="http://schemas.microsoft.com/office/word/2010/wordml" xmlns:w15="http://schemas.microsoft.com/office/word/2012/wordml" xmlns:w16cex="http://schemas.microsoft.com/office/word/2018/wordml/cex" xmlns:w16cid="http://schemas.microsoft.com/office/word/2016/wordml/cid" xmlns:w16="http://schemas.microsoft.com/office/word/2018/wordml" xmlns:w16sdtdh="http://schemas.microsoft.com/office/word/2020/wordml/sdtdatahash" xmlns:w16se="http://schemas.microsoft.com/office/word/2015/wordml/symex" xmlns:wpg="http://schemas.microsoft.com/office/word/2010/wordprocessingGroup" xmlns:wpi="http://schemas.microsoft.com/office/word/2010/wordprocessingInk" xmlns:wne="http://schemas.microsoft.com/office/word/2006/wordml" xmlns:wps="http://schemas.microsoft.com/office/word/2010/wordprocessingShape" mc:Ignorable="w14 w15 w16se w16cid w16 w16cex w16sdtdh wp14">
+  <w:abstractNum w:abstractNumId="0" w15:restartNumberingAfterBreak="0">
+    <w:nsid w:val="4F176640"/>
+    <w:multiLevelType w:val="hybridMultilevel"/>
+    <w:tmpl w:val="6F44E064"/>
+    <w:lvl w:ilvl="0" w:tplc="0C0A0011">
+      <w:start w:val="1"/>
+      <w:numFmt w:val="decimal"/>
+      <w:lvlText w:val="%1)"/>
+      <w:lvlJc w:val="left"/>
+      <w:pPr>
+        <w:ind w:left="720" w:hanging="360"/>
+      </w:pPr>
+      <w:rPr>
+        <w:rFonts w:hint="default"/>
+      </w:rPr>
+    </w:lvl>
+    <w:lvl w:ilvl="1" w:tplc="0C0A0019" w:tentative="1">
+      <w:start w:val="1"/>
+      <w:numFmt w:val="lowerLetter"/>
+      <w:lvlText w:val="%2."/>
+      <w:lvlJc w:val="left"/>
+      <w:pPr>
+        <w:ind w:left="1440" w:hanging="360"/>
+      </w:pPr>
+    </w:lvl>
+    <w:lvl w:ilvl="2" w:tplc="0C0A001B" w:tentative="1">
+      <w:start w:val="1"/>
+      <w:numFmt w:val="lowerRoman"/>
+      <w:lvlText w:val="%3."/>
+      <w:lvlJc w:val="right"/>
+      <w:pPr>
+        <w:ind w:left="2160" w:hanging="180"/>
+      </w:pPr>
+    </w:lvl>
+    <w:lvl w:ilvl="3" w:tplc="0C0A000F" w:tentative="1">
+      <w:start w:val="1"/>
+      <w:numFmt w:val="decimal"/>
+      <w:lvlText w:val="%4."/>
+      <w:lvlJc w:val="left"/>
+      <w:pPr>
+        <w:ind w:left="2880" w:hanging="360"/>
+      </w:pPr>
+    </w:lvl>
+    <w:lvl w:ilvl="4" w:tplc="0C0A0019" w:tentative="1">
+      <w:start w:val="1"/>
+      <w:numFmt w:val="lowerLetter"/>
+      <w:lvlText w:val="%5."/>
+      <w:lvlJc w:val="left"/>
+      <w:pPr>
+        <w:ind w:left="3600" w:hanging="360"/>
+      </w:pPr>
+    </w:lvl>
+    <w:lvl w:ilvl="5" w:tplc="0C0A001B" w:tentative="1">
+      <w:start w:val="1"/>
+      <w:numFmt w:val="lowerRoman"/>
+      <w:lvlText w:val="%6."/>
+      <w:lvlJc w:val="right"/>
+      <w:pPr>
+        <w:ind w:left="4320" w:hanging="180"/>
+      </w:pPr>
+    </w:lvl>
+    <w:lvl w:ilvl="6" w:tplc="0C0A000F" w:tentative="1">
+      <w:start w:val="1"/>
+      <w:numFmt w:val="decimal"/>
+      <w:lvlText w:val="%7."/>
+      <w:lvlJc w:val="left"/>
+      <w:pPr>
+        <w:ind w:left="5040" w:hanging="360"/>
+      </w:pPr>
+    </w:lvl>
+    <w:lvl w:ilvl="7" w:tplc="0C0A0019" w:tentative="1">
+      <w:start w:val="1"/>
+      <w:numFmt w:val="lowerLetter"/>
+      <w:lvlText w:val="%8."/>
+      <w:lvlJc w:val="left"/>
+      <w:pPr>
+        <w:ind w:left="5760" w:hanging="360"/>
+      </w:pPr>
+    </w:lvl>
+    <w:lvl w:ilvl="8" w:tplc="0C0A001B" w:tentative="1">
+      <w:start w:val="1"/>
+      <w:numFmt w:val="lowerRoman"/>
+      <w:lvlText w:val="%9."/>
+      <w:lvlJc w:val="right"/>
+      <w:pPr>
+        <w:ind w:left="6480" w:hanging="180"/>
+      </w:pPr>
+    </w:lvl>
+  </w:abstractNum>
+  <w:num w:numId="1" w16cid:durableId="420103076">
+    <w:abstractNumId w:val="0"/>
+  </w:num>
+</w:numbering>
 </file>
 
 <file path=word/people.xml><?xml version="1.0" encoding="utf-8"?>
@@ -6836,6 +6977,53 @@
       <w:lang w:val="es-ES" w:eastAsia="en-US"/>
       <w14:ligatures w14:val="standardContextual"/>
     </w:rPr>
+  </w:style>
+  <w:style w:type="paragraph" w:styleId="CommentSubject">
+    <w:name w:val="annotation subject"/>
+    <w:basedOn w:val="CommentText"/>
+    <w:next w:val="CommentText"/>
+    <w:link w:val="CommentSubjectChar"/>
+    <w:uiPriority w:val="99"/>
+    <w:semiHidden/>
+    <w:unhideWhenUsed/>
+    <w:rsid w:val="002C72D2"/>
+    <w:rPr>
+      <w:rFonts w:eastAsiaTheme="minorEastAsia"/>
+      <w:b/>
+      <w:bCs/>
+      <w:kern w:val="0"/>
+      <w:lang w:val="en-GB" w:eastAsia="zh-CN"/>
+      <w14:ligatures w14:val="none"/>
+    </w:rPr>
+  </w:style>
+  <w:style w:type="character" w:customStyle="1" w:styleId="CommentSubjectChar">
+    <w:name w:val="Comment Subject Char"/>
+    <w:basedOn w:val="CommentTextChar"/>
+    <w:link w:val="CommentSubject"/>
+    <w:uiPriority w:val="99"/>
+    <w:semiHidden/>
+    <w:rsid w:val="002C72D2"/>
+    <w:rPr>
+      <w:rFonts w:eastAsiaTheme="minorHAnsi"/>
+      <w:b/>
+      <w:bCs/>
+      <w:kern w:val="2"/>
+      <w:sz w:val="20"/>
+      <w:szCs w:val="20"/>
+      <w:lang w:val="es-ES" w:eastAsia="en-US"/>
+      <w14:ligatures w14:val="standardContextual"/>
+    </w:rPr>
+  </w:style>
+  <w:style w:type="paragraph" w:styleId="ListParagraph">
+    <w:name w:val="List Paragraph"/>
+    <w:basedOn w:val="Normal"/>
+    <w:uiPriority w:val="34"/>
+    <w:qFormat/>
+    <w:rsid w:val="005A2B99"/>
+    <w:pPr>
+      <w:ind w:left="720"/>
+      <w:contextualSpacing/>
+    </w:pPr>
   </w:style>
 </w:styles>
 </file>

</xml_diff>

<commit_message>
implemented move down 2  steps
</commit_message>
<xml_diff>
--- a/docs/Believe update formula.docx
+++ b/docs/Believe update formula.docx
@@ -4,7 +4,15 @@
   <w:body>
     <w:p>
       <w:r>
-        <w:t>Problem is: robot does not know if it is in E1 or E2.</w:t>
+        <w:t xml:space="preserve">Problem </w:t>
+      </w:r>
+      <w:proofErr w:type="gramStart"/>
+      <w:r>
+        <w:t>is:</w:t>
+      </w:r>
+      <w:proofErr w:type="gramEnd"/>
+      <w:r>
+        <w:t xml:space="preserve"> robot does not know if it is in E1 or E2.</w:t>
       </w:r>
     </w:p>
     <w:p>
@@ -57,33 +65,13 @@
           <w:bCs/>
           <w:lang w:val="en-US"/>
         </w:rPr>
-        <w:t>B</w:t>
-      </w:r>
-      <w:r>
-        <w:rPr>
-          <w:b/>
-          <w:bCs/>
-          <w:lang w:val="en-US"/>
-        </w:rPr>
-        <w:t>ig question:</w:t>
-      </w:r>
-      <w:r>
-        <w:rPr>
-          <w:lang w:val="en-US"/>
-        </w:rPr>
-        <w:t xml:space="preserve"> what is the best way to get best analogy at the </w:t>
-      </w:r>
-      <w:r>
-        <w:rPr>
-          <w:lang w:val="en-US"/>
-        </w:rPr>
-        <w:t>beginning</w:t>
-      </w:r>
-      <w:r>
-        <w:rPr>
-          <w:lang w:val="en-US"/>
-        </w:rPr>
-        <w:t>?</w:t>
+        <w:t>Big question:</w:t>
+      </w:r>
+      <w:r>
+        <w:rPr>
+          <w:lang w:val="en-US"/>
+        </w:rPr>
+        <w:t xml:space="preserve"> what is the best way to get best analogy at the beginning?</w:t>
       </w:r>
     </w:p>
     <w:p>
@@ -2423,11 +2411,7 @@
         <w:t>Scenarios:</w:t>
       </w:r>
     </w:p>
-    <w:p>
-      <w:r>
-        <w:t xml:space="preserve"> </w:t>
-      </w:r>
-    </w:p>
+    <w:p/>
     <w:tbl>
       <w:tblPr>
         <w:tblW w:w="0" w:type="auto"/>
@@ -3170,7 +3154,15 @@
         </w:rPr>
       </w:pPr>
       <w:r>
-        <w:t>Experience1 90%  (Action success 95%)     Localisation (100%)</w:t>
+        <w:t>Experience1 90</w:t>
+      </w:r>
+      <w:proofErr w:type="gramStart"/>
+      <w:r>
+        <w:t>%  (</w:t>
+      </w:r>
+      <w:proofErr w:type="gramEnd"/>
+      <w:r>
+        <w:t>Action success 95%)     Localisation (100%)</w:t>
       </w:r>
     </w:p>
     <w:tbl>
@@ -4027,7 +4019,15 @@
         </w:rPr>
       </w:pPr>
       <w:r>
-        <w:t>Experience2 10% (Action success 65%)   Localisation (100%)</w:t>
+        <w:t>Experience2 10% (Action success 65</w:t>
+      </w:r>
+      <w:proofErr w:type="gramStart"/>
+      <w:r>
+        <w:t xml:space="preserve">%)   </w:t>
+      </w:r>
+      <w:proofErr w:type="gramEnd"/>
+      <w:r>
+        <w:t>Localisation (100%)</w:t>
       </w:r>
     </w:p>
     <w:p>
@@ -4048,7 +4048,726 @@
         <w:spacing w:line="252" w:lineRule="auto"/>
       </w:pPr>
       <w:r>
-        <w:t>Unknown Situation 1   (Action success ??%)</w:t>
+        <w:t>Unknown Situation 1</w:t>
+      </w:r>
+      <w:proofErr w:type="gramStart"/>
+      <w:r>
+        <w:t>   (</w:t>
+      </w:r>
+      <w:proofErr w:type="gramEnd"/>
+      <w:r>
+        <w:t>Action success ??%)</w:t>
+      </w:r>
+      <w:r>
+        <w:t>:</w:t>
+      </w:r>
+    </w:p>
+    <w:p>
+      <w:pPr>
+        <w:spacing w:line="252" w:lineRule="auto"/>
+      </w:pPr>
+      <w:r>
+        <w:t xml:space="preserve">Skill: </w:t>
+      </w:r>
+      <w:proofErr w:type="spellStart"/>
+      <w:r>
+        <w:t>expiernces</w:t>
+      </w:r>
+      <w:proofErr w:type="spellEnd"/>
+      <w:r>
+        <w:t>.</w:t>
+      </w:r>
+    </w:p>
+    <w:p>
+      <w:pPr>
+        <w:spacing w:line="252" w:lineRule="auto"/>
+      </w:pPr>
+      <w:r>
+        <w:t xml:space="preserve">How to select skill: </w:t>
+      </w:r>
+    </w:p>
+    <w:p>
+      <w:pPr>
+        <w:spacing w:line="252" w:lineRule="auto"/>
+      </w:pPr>
+      <w:r>
+        <w:t>Updating confidence based on fuzzy reasoning.</w:t>
+      </w:r>
+    </w:p>
+    <w:p>
+      <w:pPr>
+        <w:spacing w:line="252" w:lineRule="auto"/>
+      </w:pPr>
+      <w:proofErr w:type="gramStart"/>
+      <w:r>
+        <w:t>S(</w:t>
+      </w:r>
+      <w:proofErr w:type="gramEnd"/>
+      <w:r>
+        <w:t xml:space="preserve">1,2,3) </w:t>
+      </w:r>
+    </w:p>
+    <w:p>
+      <w:pPr>
+        <w:spacing w:line="252" w:lineRule="auto"/>
+      </w:pPr>
+      <w:proofErr w:type="spellStart"/>
+      <w:r>
+        <w:t>S_policy</w:t>
+      </w:r>
+      <w:proofErr w:type="spellEnd"/>
+      <w:r>
+        <w:t>(1,</w:t>
+      </w:r>
+      <w:proofErr w:type="gramStart"/>
+      <w:r>
+        <w:t>2,x</w:t>
+      </w:r>
+      <w:proofErr w:type="gramEnd"/>
+      <w:r>
+        <w:t>,y,5) 2 reward -1</w:t>
+      </w:r>
+    </w:p>
+    <w:p>
+      <w:pPr>
+        <w:spacing w:line="252" w:lineRule="auto"/>
+      </w:pPr>
+      <w:r>
+        <w:rPr>
+          <w:b/>
+          <w:bCs/>
+        </w:rPr>
+        <w:t>State compression problem</w:t>
+      </w:r>
+      <w:r>
+        <w:t>: efficient way of representing state. Absolute position (fast). (Memory of humans)</w:t>
+      </w:r>
+    </w:p>
+    <w:p>
+      <w:pPr>
+        <w:spacing w:line="252" w:lineRule="auto"/>
+      </w:pPr>
+      <w:r>
+        <w:rPr>
+          <w:b/>
+          <w:bCs/>
+        </w:rPr>
+        <w:lastRenderedPageBreak/>
+        <w:t>Find similarity of states:</w:t>
+      </w:r>
+      <w:r>
+        <w:t xml:space="preserve">  how to compare similarity.</w:t>
+      </w:r>
+      <w:r>
+        <w:t xml:space="preserve"> If similar reward it may be the same situation. Estimate reward and have some estimation. If reward is low, maybe not do so much calculation. If the other way around.</w:t>
+      </w:r>
+    </w:p>
+    <w:tbl>
+      <w:tblPr>
+        <w:tblW w:w="0" w:type="auto"/>
+        <w:tblCellMar>
+          <w:left w:w="0" w:type="dxa"/>
+          <w:right w:w="0" w:type="dxa"/>
+        </w:tblCellMar>
+        <w:tblLook w:val="04A0" w:firstRow="1" w:lastRow="0" w:firstColumn="1" w:lastColumn="0" w:noHBand="0" w:noVBand="1"/>
+      </w:tblPr>
+      <w:tblGrid>
+        <w:gridCol w:w="1502"/>
+        <w:gridCol w:w="1500"/>
+        <w:gridCol w:w="1501"/>
+        <w:gridCol w:w="1501"/>
+        <w:gridCol w:w="1501"/>
+        <w:gridCol w:w="1501"/>
+      </w:tblGrid>
+      <w:tr>
+        <w:tc>
+          <w:tcPr>
+            <w:tcW w:w="1502" w:type="dxa"/>
+            <w:tcBorders>
+              <w:top w:val="single" w:sz="8" w:space="0" w:color="auto"/>
+              <w:left w:val="single" w:sz="8" w:space="0" w:color="auto"/>
+              <w:bottom w:val="single" w:sz="8" w:space="0" w:color="auto"/>
+              <w:right w:val="single" w:sz="8" w:space="0" w:color="auto"/>
+            </w:tcBorders>
+            <w:tcMar>
+              <w:top w:w="0" w:type="dxa"/>
+              <w:left w:w="108" w:type="dxa"/>
+              <w:bottom w:w="0" w:type="dxa"/>
+              <w:right w:w="108" w:type="dxa"/>
+            </w:tcMar>
+          </w:tcPr>
+          <w:p>
+            <w:pPr>
+              <w:rPr>
+                <w:lang w:val="en-US"/>
+              </w:rPr>
+            </w:pPr>
+            <w:r>
+              <w:rPr>
+                <w:lang w:val="en-US"/>
+              </w:rPr>
+              <w:t>X (state x)</w:t>
+            </w:r>
+          </w:p>
+        </w:tc>
+        <w:tc>
+          <w:tcPr>
+            <w:tcW w:w="1502" w:type="dxa"/>
+            <w:tcBorders>
+              <w:top w:val="single" w:sz="8" w:space="0" w:color="auto"/>
+              <w:left w:val="nil"/>
+              <w:bottom w:val="single" w:sz="8" w:space="0" w:color="auto"/>
+              <w:right w:val="single" w:sz="8" w:space="0" w:color="auto"/>
+            </w:tcBorders>
+            <w:tcMar>
+              <w:top w:w="0" w:type="dxa"/>
+              <w:left w:w="108" w:type="dxa"/>
+              <w:bottom w:w="0" w:type="dxa"/>
+              <w:right w:w="108" w:type="dxa"/>
+            </w:tcMar>
+          </w:tcPr>
+          <w:p>
+            <w:r>
+              <w:t>y</w:t>
+            </w:r>
+          </w:p>
+        </w:tc>
+        <w:tc>
+          <w:tcPr>
+            <w:tcW w:w="1503" w:type="dxa"/>
+            <w:tcBorders>
+              <w:top w:val="single" w:sz="8" w:space="0" w:color="auto"/>
+              <w:left w:val="nil"/>
+              <w:bottom w:val="single" w:sz="8" w:space="0" w:color="auto"/>
+              <w:right w:val="single" w:sz="8" w:space="0" w:color="auto"/>
+            </w:tcBorders>
+            <w:shd w:val="clear" w:color="auto" w:fill="000000"/>
+            <w:tcMar>
+              <w:top w:w="0" w:type="dxa"/>
+              <w:left w:w="108" w:type="dxa"/>
+              <w:bottom w:w="0" w:type="dxa"/>
+              <w:right w:w="108" w:type="dxa"/>
+            </w:tcMar>
+          </w:tcPr>
+          <w:p/>
+        </w:tc>
+        <w:tc>
+          <w:tcPr>
+            <w:tcW w:w="1503" w:type="dxa"/>
+            <w:tcBorders>
+              <w:top w:val="single" w:sz="8" w:space="0" w:color="auto"/>
+              <w:left w:val="nil"/>
+              <w:bottom w:val="single" w:sz="8" w:space="0" w:color="auto"/>
+              <w:right w:val="single" w:sz="8" w:space="0" w:color="auto"/>
+            </w:tcBorders>
+            <w:shd w:val="clear" w:color="auto" w:fill="000000"/>
+            <w:tcMar>
+              <w:top w:w="0" w:type="dxa"/>
+              <w:left w:w="108" w:type="dxa"/>
+              <w:bottom w:w="0" w:type="dxa"/>
+              <w:right w:w="108" w:type="dxa"/>
+            </w:tcMar>
+          </w:tcPr>
+          <w:p/>
+        </w:tc>
+        <w:tc>
+          <w:tcPr>
+            <w:tcW w:w="1503" w:type="dxa"/>
+            <w:tcBorders>
+              <w:top w:val="single" w:sz="8" w:space="0" w:color="auto"/>
+              <w:left w:val="nil"/>
+              <w:bottom w:val="single" w:sz="8" w:space="0" w:color="auto"/>
+              <w:right w:val="single" w:sz="8" w:space="0" w:color="auto"/>
+            </w:tcBorders>
+            <w:tcMar>
+              <w:top w:w="0" w:type="dxa"/>
+              <w:left w:w="108" w:type="dxa"/>
+              <w:bottom w:w="0" w:type="dxa"/>
+              <w:right w:w="108" w:type="dxa"/>
+            </w:tcMar>
+          </w:tcPr>
+          <w:p/>
+        </w:tc>
+        <w:tc>
+          <w:tcPr>
+            <w:tcW w:w="1503" w:type="dxa"/>
+            <w:tcBorders>
+              <w:top w:val="single" w:sz="8" w:space="0" w:color="auto"/>
+              <w:left w:val="nil"/>
+              <w:bottom w:val="single" w:sz="8" w:space="0" w:color="auto"/>
+              <w:right w:val="single" w:sz="8" w:space="0" w:color="auto"/>
+            </w:tcBorders>
+            <w:tcMar>
+              <w:top w:w="0" w:type="dxa"/>
+              <w:left w:w="108" w:type="dxa"/>
+              <w:bottom w:w="0" w:type="dxa"/>
+              <w:right w:w="108" w:type="dxa"/>
+            </w:tcMar>
+          </w:tcPr>
+          <w:p/>
+        </w:tc>
+      </w:tr>
+      <w:tr>
+        <w:tc>
+          <w:tcPr>
+            <w:tcW w:w="1502" w:type="dxa"/>
+            <w:tcBorders>
+              <w:top w:val="nil"/>
+              <w:left w:val="single" w:sz="8" w:space="0" w:color="auto"/>
+              <w:bottom w:val="single" w:sz="8" w:space="0" w:color="auto"/>
+              <w:right w:val="single" w:sz="8" w:space="0" w:color="auto"/>
+            </w:tcBorders>
+            <w:tcMar>
+              <w:top w:w="0" w:type="dxa"/>
+              <w:left w:w="108" w:type="dxa"/>
+              <w:bottom w:w="0" w:type="dxa"/>
+              <w:right w:w="108" w:type="dxa"/>
+            </w:tcMar>
+          </w:tcPr>
+          <w:p>
+            <w:r>
+              <w:t>z</w:t>
+            </w:r>
+          </w:p>
+        </w:tc>
+        <w:tc>
+          <w:tcPr>
+            <w:tcW w:w="1502" w:type="dxa"/>
+            <w:tcBorders>
+              <w:top w:val="nil"/>
+              <w:left w:val="nil"/>
+              <w:bottom w:val="single" w:sz="8" w:space="0" w:color="auto"/>
+              <w:right w:val="single" w:sz="8" w:space="0" w:color="auto"/>
+            </w:tcBorders>
+            <w:tcMar>
+              <w:top w:w="0" w:type="dxa"/>
+              <w:left w:w="108" w:type="dxa"/>
+              <w:bottom w:w="0" w:type="dxa"/>
+              <w:right w:w="108" w:type="dxa"/>
+            </w:tcMar>
+          </w:tcPr>
+          <w:p/>
+        </w:tc>
+        <w:tc>
+          <w:tcPr>
+            <w:tcW w:w="1503" w:type="dxa"/>
+            <w:tcBorders>
+              <w:top w:val="nil"/>
+              <w:left w:val="nil"/>
+              <w:bottom w:val="single" w:sz="8" w:space="0" w:color="auto"/>
+              <w:right w:val="single" w:sz="8" w:space="0" w:color="auto"/>
+            </w:tcBorders>
+            <w:shd w:val="clear" w:color="auto" w:fill="000000"/>
+            <w:tcMar>
+              <w:top w:w="0" w:type="dxa"/>
+              <w:left w:w="108" w:type="dxa"/>
+              <w:bottom w:w="0" w:type="dxa"/>
+              <w:right w:w="108" w:type="dxa"/>
+            </w:tcMar>
+          </w:tcPr>
+          <w:p/>
+        </w:tc>
+        <w:tc>
+          <w:tcPr>
+            <w:tcW w:w="1503" w:type="dxa"/>
+            <w:tcBorders>
+              <w:top w:val="nil"/>
+              <w:left w:val="nil"/>
+              <w:bottom w:val="single" w:sz="8" w:space="0" w:color="auto"/>
+              <w:right w:val="single" w:sz="8" w:space="0" w:color="auto"/>
+            </w:tcBorders>
+            <w:shd w:val="clear" w:color="auto" w:fill="000000"/>
+            <w:tcMar>
+              <w:top w:w="0" w:type="dxa"/>
+              <w:left w:w="108" w:type="dxa"/>
+              <w:bottom w:w="0" w:type="dxa"/>
+              <w:right w:w="108" w:type="dxa"/>
+            </w:tcMar>
+          </w:tcPr>
+          <w:p/>
+        </w:tc>
+        <w:tc>
+          <w:tcPr>
+            <w:tcW w:w="1503" w:type="dxa"/>
+            <w:tcBorders>
+              <w:top w:val="nil"/>
+              <w:left w:val="nil"/>
+              <w:bottom w:val="single" w:sz="8" w:space="0" w:color="auto"/>
+              <w:right w:val="single" w:sz="8" w:space="0" w:color="auto"/>
+            </w:tcBorders>
+            <w:tcMar>
+              <w:top w:w="0" w:type="dxa"/>
+              <w:left w:w="108" w:type="dxa"/>
+              <w:bottom w:w="0" w:type="dxa"/>
+              <w:right w:w="108" w:type="dxa"/>
+            </w:tcMar>
+          </w:tcPr>
+          <w:p/>
+        </w:tc>
+        <w:tc>
+          <w:tcPr>
+            <w:tcW w:w="1503" w:type="dxa"/>
+            <w:tcBorders>
+              <w:top w:val="nil"/>
+              <w:left w:val="nil"/>
+              <w:bottom w:val="single" w:sz="8" w:space="0" w:color="auto"/>
+              <w:right w:val="single" w:sz="8" w:space="0" w:color="auto"/>
+            </w:tcBorders>
+            <w:tcMar>
+              <w:top w:w="0" w:type="dxa"/>
+              <w:left w:w="108" w:type="dxa"/>
+              <w:bottom w:w="0" w:type="dxa"/>
+              <w:right w:w="108" w:type="dxa"/>
+            </w:tcMar>
+          </w:tcPr>
+          <w:p/>
+        </w:tc>
+      </w:tr>
+      <w:tr>
+        <w:tc>
+          <w:tcPr>
+            <w:tcW w:w="1502" w:type="dxa"/>
+            <w:tcBorders>
+              <w:top w:val="nil"/>
+              <w:left w:val="single" w:sz="8" w:space="0" w:color="auto"/>
+              <w:bottom w:val="single" w:sz="8" w:space="0" w:color="auto"/>
+              <w:right w:val="single" w:sz="8" w:space="0" w:color="auto"/>
+            </w:tcBorders>
+            <w:tcMar>
+              <w:top w:w="0" w:type="dxa"/>
+              <w:left w:w="108" w:type="dxa"/>
+              <w:bottom w:w="0" w:type="dxa"/>
+              <w:right w:w="108" w:type="dxa"/>
+            </w:tcMar>
+          </w:tcPr>
+          <w:p/>
+        </w:tc>
+        <w:tc>
+          <w:tcPr>
+            <w:tcW w:w="1502" w:type="dxa"/>
+            <w:tcBorders>
+              <w:top w:val="nil"/>
+              <w:left w:val="nil"/>
+              <w:bottom w:val="single" w:sz="8" w:space="0" w:color="auto"/>
+              <w:right w:val="single" w:sz="8" w:space="0" w:color="auto"/>
+            </w:tcBorders>
+            <w:tcMar>
+              <w:top w:w="0" w:type="dxa"/>
+              <w:left w:w="108" w:type="dxa"/>
+              <w:bottom w:w="0" w:type="dxa"/>
+              <w:right w:w="108" w:type="dxa"/>
+            </w:tcMar>
+          </w:tcPr>
+          <w:p/>
+        </w:tc>
+        <w:tc>
+          <w:tcPr>
+            <w:tcW w:w="1503" w:type="dxa"/>
+            <w:tcBorders>
+              <w:top w:val="nil"/>
+              <w:left w:val="nil"/>
+              <w:bottom w:val="single" w:sz="8" w:space="0" w:color="auto"/>
+              <w:right w:val="single" w:sz="8" w:space="0" w:color="auto"/>
+            </w:tcBorders>
+            <w:tcMar>
+              <w:top w:w="0" w:type="dxa"/>
+              <w:left w:w="108" w:type="dxa"/>
+              <w:bottom w:w="0" w:type="dxa"/>
+              <w:right w:w="108" w:type="dxa"/>
+            </w:tcMar>
+          </w:tcPr>
+          <w:p/>
+        </w:tc>
+        <w:tc>
+          <w:tcPr>
+            <w:tcW w:w="1503" w:type="dxa"/>
+            <w:tcBorders>
+              <w:top w:val="nil"/>
+              <w:left w:val="nil"/>
+              <w:bottom w:val="single" w:sz="8" w:space="0" w:color="auto"/>
+              <w:right w:val="single" w:sz="8" w:space="0" w:color="auto"/>
+            </w:tcBorders>
+            <w:tcMar>
+              <w:top w:w="0" w:type="dxa"/>
+              <w:left w:w="108" w:type="dxa"/>
+              <w:bottom w:w="0" w:type="dxa"/>
+              <w:right w:w="108" w:type="dxa"/>
+            </w:tcMar>
+          </w:tcPr>
+          <w:p/>
+        </w:tc>
+        <w:tc>
+          <w:tcPr>
+            <w:tcW w:w="1503" w:type="dxa"/>
+            <w:tcBorders>
+              <w:top w:val="nil"/>
+              <w:left w:val="nil"/>
+              <w:bottom w:val="single" w:sz="8" w:space="0" w:color="auto"/>
+              <w:right w:val="single" w:sz="8" w:space="0" w:color="auto"/>
+            </w:tcBorders>
+            <w:tcMar>
+              <w:top w:w="0" w:type="dxa"/>
+              <w:left w:w="108" w:type="dxa"/>
+              <w:bottom w:w="0" w:type="dxa"/>
+              <w:right w:w="108" w:type="dxa"/>
+            </w:tcMar>
+          </w:tcPr>
+          <w:p/>
+        </w:tc>
+        <w:tc>
+          <w:tcPr>
+            <w:tcW w:w="1503" w:type="dxa"/>
+            <w:tcBorders>
+              <w:top w:val="nil"/>
+              <w:left w:val="nil"/>
+              <w:bottom w:val="single" w:sz="8" w:space="0" w:color="auto"/>
+              <w:right w:val="single" w:sz="8" w:space="0" w:color="auto"/>
+            </w:tcBorders>
+            <w:tcMar>
+              <w:top w:w="0" w:type="dxa"/>
+              <w:left w:w="108" w:type="dxa"/>
+              <w:bottom w:w="0" w:type="dxa"/>
+              <w:right w:w="108" w:type="dxa"/>
+            </w:tcMar>
+          </w:tcPr>
+          <w:p/>
+        </w:tc>
+      </w:tr>
+      <w:tr>
+        <w:tc>
+          <w:tcPr>
+            <w:tcW w:w="1502" w:type="dxa"/>
+            <w:tcBorders>
+              <w:top w:val="nil"/>
+              <w:left w:val="single" w:sz="8" w:space="0" w:color="auto"/>
+              <w:bottom w:val="single" w:sz="8" w:space="0" w:color="auto"/>
+              <w:right w:val="single" w:sz="8" w:space="0" w:color="auto"/>
+            </w:tcBorders>
+            <w:tcMar>
+              <w:top w:w="0" w:type="dxa"/>
+              <w:left w:w="108" w:type="dxa"/>
+              <w:bottom w:w="0" w:type="dxa"/>
+              <w:right w:w="108" w:type="dxa"/>
+            </w:tcMar>
+          </w:tcPr>
+          <w:p/>
+        </w:tc>
+        <w:tc>
+          <w:tcPr>
+            <w:tcW w:w="1502" w:type="dxa"/>
+            <w:tcBorders>
+              <w:top w:val="nil"/>
+              <w:left w:val="nil"/>
+              <w:bottom w:val="single" w:sz="8" w:space="0" w:color="auto"/>
+              <w:right w:val="single" w:sz="8" w:space="0" w:color="auto"/>
+            </w:tcBorders>
+            <w:tcMar>
+              <w:top w:w="0" w:type="dxa"/>
+              <w:left w:w="108" w:type="dxa"/>
+              <w:bottom w:w="0" w:type="dxa"/>
+              <w:right w:w="108" w:type="dxa"/>
+            </w:tcMar>
+          </w:tcPr>
+          <w:p/>
+        </w:tc>
+        <w:tc>
+          <w:tcPr>
+            <w:tcW w:w="1503" w:type="dxa"/>
+            <w:tcBorders>
+              <w:top w:val="nil"/>
+              <w:left w:val="nil"/>
+              <w:bottom w:val="single" w:sz="8" w:space="0" w:color="auto"/>
+              <w:right w:val="single" w:sz="8" w:space="0" w:color="auto"/>
+            </w:tcBorders>
+            <w:tcMar>
+              <w:top w:w="0" w:type="dxa"/>
+              <w:left w:w="108" w:type="dxa"/>
+              <w:bottom w:w="0" w:type="dxa"/>
+              <w:right w:w="108" w:type="dxa"/>
+            </w:tcMar>
+          </w:tcPr>
+          <w:p/>
+        </w:tc>
+        <w:tc>
+          <w:tcPr>
+            <w:tcW w:w="1503" w:type="dxa"/>
+            <w:tcBorders>
+              <w:top w:val="nil"/>
+              <w:left w:val="nil"/>
+              <w:bottom w:val="single" w:sz="8" w:space="0" w:color="auto"/>
+              <w:right w:val="single" w:sz="8" w:space="0" w:color="auto"/>
+            </w:tcBorders>
+            <w:tcMar>
+              <w:top w:w="0" w:type="dxa"/>
+              <w:left w:w="108" w:type="dxa"/>
+              <w:bottom w:w="0" w:type="dxa"/>
+              <w:right w:w="108" w:type="dxa"/>
+            </w:tcMar>
+          </w:tcPr>
+          <w:p/>
+        </w:tc>
+        <w:tc>
+          <w:tcPr>
+            <w:tcW w:w="1503" w:type="dxa"/>
+            <w:tcBorders>
+              <w:top w:val="nil"/>
+              <w:left w:val="nil"/>
+              <w:bottom w:val="single" w:sz="8" w:space="0" w:color="auto"/>
+              <w:right w:val="single" w:sz="8" w:space="0" w:color="auto"/>
+            </w:tcBorders>
+            <w:tcMar>
+              <w:top w:w="0" w:type="dxa"/>
+              <w:left w:w="108" w:type="dxa"/>
+              <w:bottom w:w="0" w:type="dxa"/>
+              <w:right w:w="108" w:type="dxa"/>
+            </w:tcMar>
+          </w:tcPr>
+          <w:p/>
+        </w:tc>
+        <w:tc>
+          <w:tcPr>
+            <w:tcW w:w="1503" w:type="dxa"/>
+            <w:tcBorders>
+              <w:top w:val="nil"/>
+              <w:left w:val="nil"/>
+              <w:bottom w:val="single" w:sz="8" w:space="0" w:color="auto"/>
+              <w:right w:val="single" w:sz="8" w:space="0" w:color="auto"/>
+            </w:tcBorders>
+            <w:tcMar>
+              <w:top w:w="0" w:type="dxa"/>
+              <w:left w:w="108" w:type="dxa"/>
+              <w:bottom w:w="0" w:type="dxa"/>
+              <w:right w:w="108" w:type="dxa"/>
+            </w:tcMar>
+          </w:tcPr>
+          <w:p/>
+        </w:tc>
+      </w:tr>
+      <w:tr>
+        <w:tc>
+          <w:tcPr>
+            <w:tcW w:w="1502" w:type="dxa"/>
+            <w:tcBorders>
+              <w:top w:val="nil"/>
+              <w:left w:val="single" w:sz="8" w:space="0" w:color="auto"/>
+              <w:bottom w:val="single" w:sz="8" w:space="0" w:color="auto"/>
+              <w:right w:val="single" w:sz="8" w:space="0" w:color="auto"/>
+            </w:tcBorders>
+            <w:tcMar>
+              <w:top w:w="0" w:type="dxa"/>
+              <w:left w:w="108" w:type="dxa"/>
+              <w:bottom w:w="0" w:type="dxa"/>
+              <w:right w:w="108" w:type="dxa"/>
+            </w:tcMar>
+          </w:tcPr>
+          <w:p/>
+        </w:tc>
+        <w:tc>
+          <w:tcPr>
+            <w:tcW w:w="1502" w:type="dxa"/>
+            <w:tcBorders>
+              <w:top w:val="nil"/>
+              <w:left w:val="nil"/>
+              <w:bottom w:val="single" w:sz="8" w:space="0" w:color="auto"/>
+              <w:right w:val="single" w:sz="8" w:space="0" w:color="auto"/>
+            </w:tcBorders>
+            <w:tcMar>
+              <w:top w:w="0" w:type="dxa"/>
+              <w:left w:w="108" w:type="dxa"/>
+              <w:bottom w:w="0" w:type="dxa"/>
+              <w:right w:w="108" w:type="dxa"/>
+            </w:tcMar>
+          </w:tcPr>
+          <w:p/>
+        </w:tc>
+        <w:tc>
+          <w:tcPr>
+            <w:tcW w:w="1503" w:type="dxa"/>
+            <w:tcBorders>
+              <w:top w:val="nil"/>
+              <w:left w:val="nil"/>
+              <w:bottom w:val="single" w:sz="8" w:space="0" w:color="auto"/>
+              <w:right w:val="single" w:sz="8" w:space="0" w:color="auto"/>
+            </w:tcBorders>
+            <w:tcMar>
+              <w:top w:w="0" w:type="dxa"/>
+              <w:left w:w="108" w:type="dxa"/>
+              <w:bottom w:w="0" w:type="dxa"/>
+              <w:right w:w="108" w:type="dxa"/>
+            </w:tcMar>
+          </w:tcPr>
+          <w:p/>
+        </w:tc>
+        <w:tc>
+          <w:tcPr>
+            <w:tcW w:w="1503" w:type="dxa"/>
+            <w:tcBorders>
+              <w:top w:val="nil"/>
+              <w:left w:val="nil"/>
+              <w:bottom w:val="single" w:sz="8" w:space="0" w:color="auto"/>
+              <w:right w:val="single" w:sz="8" w:space="0" w:color="auto"/>
+            </w:tcBorders>
+            <w:tcMar>
+              <w:top w:w="0" w:type="dxa"/>
+              <w:left w:w="108" w:type="dxa"/>
+              <w:bottom w:w="0" w:type="dxa"/>
+              <w:right w:w="108" w:type="dxa"/>
+            </w:tcMar>
+          </w:tcPr>
+          <w:p/>
+        </w:tc>
+        <w:tc>
+          <w:tcPr>
+            <w:tcW w:w="1503" w:type="dxa"/>
+            <w:tcBorders>
+              <w:top w:val="nil"/>
+              <w:left w:val="nil"/>
+              <w:bottom w:val="single" w:sz="8" w:space="0" w:color="auto"/>
+              <w:right w:val="single" w:sz="8" w:space="0" w:color="auto"/>
+            </w:tcBorders>
+            <w:tcMar>
+              <w:top w:w="0" w:type="dxa"/>
+              <w:left w:w="108" w:type="dxa"/>
+              <w:bottom w:w="0" w:type="dxa"/>
+              <w:right w:w="108" w:type="dxa"/>
+            </w:tcMar>
+          </w:tcPr>
+          <w:p/>
+        </w:tc>
+        <w:tc>
+          <w:tcPr>
+            <w:tcW w:w="1503" w:type="dxa"/>
+            <w:tcBorders>
+              <w:top w:val="nil"/>
+              <w:left w:val="nil"/>
+              <w:bottom w:val="single" w:sz="8" w:space="0" w:color="auto"/>
+              <w:right w:val="single" w:sz="8" w:space="0" w:color="auto"/>
+            </w:tcBorders>
+            <w:tcMar>
+              <w:top w:w="0" w:type="dxa"/>
+              <w:left w:w="108" w:type="dxa"/>
+              <w:bottom w:w="0" w:type="dxa"/>
+              <w:right w:w="108" w:type="dxa"/>
+            </w:tcMar>
+          </w:tcPr>
+          <w:p/>
+        </w:tc>
+      </w:tr>
+    </w:tbl>
+    <w:p>
+      <w:pPr>
+        <w:spacing w:line="252" w:lineRule="auto"/>
+        <w:rPr>
+          <w:rFonts w:ascii="Calibri" w:eastAsiaTheme="minorHAnsi" w:hAnsi="Calibri" w:cs="Calibri"/>
+        </w:rPr>
+      </w:pPr>
+    </w:p>
+    <w:p>
+      <w:pPr>
+        <w:spacing w:line="252" w:lineRule="auto"/>
+      </w:pPr>
+      <w:r>
+        <w:t>Unknown Situation 2</w:t>
       </w:r>
     </w:p>
     <w:tbl>
@@ -4078,600 +4797,6 @@
               <w:bottom w:val="single" w:sz="8" w:space="0" w:color="auto"/>
               <w:right w:val="single" w:sz="8" w:space="0" w:color="auto"/>
             </w:tcBorders>
-            <w:tcMar>
-              <w:top w:w="0" w:type="dxa"/>
-              <w:left w:w="108" w:type="dxa"/>
-              <w:bottom w:w="0" w:type="dxa"/>
-              <w:right w:w="108" w:type="dxa"/>
-            </w:tcMar>
-          </w:tcPr>
-          <w:p>
-            <w:pPr>
-              <w:rPr>
-                <w:lang w:val="es-ES"/>
-              </w:rPr>
-            </w:pPr>
-          </w:p>
-        </w:tc>
-        <w:tc>
-          <w:tcPr>
-            <w:tcW w:w="1502" w:type="dxa"/>
-            <w:tcBorders>
-              <w:top w:val="single" w:sz="8" w:space="0" w:color="auto"/>
-              <w:left w:val="nil"/>
-              <w:bottom w:val="single" w:sz="8" w:space="0" w:color="auto"/>
-              <w:right w:val="single" w:sz="8" w:space="0" w:color="auto"/>
-            </w:tcBorders>
-            <w:tcMar>
-              <w:top w:w="0" w:type="dxa"/>
-              <w:left w:w="108" w:type="dxa"/>
-              <w:bottom w:w="0" w:type="dxa"/>
-              <w:right w:w="108" w:type="dxa"/>
-            </w:tcMar>
-          </w:tcPr>
-          <w:p/>
-        </w:tc>
-        <w:tc>
-          <w:tcPr>
-            <w:tcW w:w="1503" w:type="dxa"/>
-            <w:tcBorders>
-              <w:top w:val="single" w:sz="8" w:space="0" w:color="auto"/>
-              <w:left w:val="nil"/>
-              <w:bottom w:val="single" w:sz="8" w:space="0" w:color="auto"/>
-              <w:right w:val="single" w:sz="8" w:space="0" w:color="auto"/>
-            </w:tcBorders>
-            <w:shd w:val="clear" w:color="auto" w:fill="000000"/>
-            <w:tcMar>
-              <w:top w:w="0" w:type="dxa"/>
-              <w:left w:w="108" w:type="dxa"/>
-              <w:bottom w:w="0" w:type="dxa"/>
-              <w:right w:w="108" w:type="dxa"/>
-            </w:tcMar>
-          </w:tcPr>
-          <w:p/>
-        </w:tc>
-        <w:tc>
-          <w:tcPr>
-            <w:tcW w:w="1503" w:type="dxa"/>
-            <w:tcBorders>
-              <w:top w:val="single" w:sz="8" w:space="0" w:color="auto"/>
-              <w:left w:val="nil"/>
-              <w:bottom w:val="single" w:sz="8" w:space="0" w:color="auto"/>
-              <w:right w:val="single" w:sz="8" w:space="0" w:color="auto"/>
-            </w:tcBorders>
-            <w:shd w:val="clear" w:color="auto" w:fill="000000"/>
-            <w:tcMar>
-              <w:top w:w="0" w:type="dxa"/>
-              <w:left w:w="108" w:type="dxa"/>
-              <w:bottom w:w="0" w:type="dxa"/>
-              <w:right w:w="108" w:type="dxa"/>
-            </w:tcMar>
-          </w:tcPr>
-          <w:p/>
-        </w:tc>
-        <w:tc>
-          <w:tcPr>
-            <w:tcW w:w="1503" w:type="dxa"/>
-            <w:tcBorders>
-              <w:top w:val="single" w:sz="8" w:space="0" w:color="auto"/>
-              <w:left w:val="nil"/>
-              <w:bottom w:val="single" w:sz="8" w:space="0" w:color="auto"/>
-              <w:right w:val="single" w:sz="8" w:space="0" w:color="auto"/>
-            </w:tcBorders>
-            <w:tcMar>
-              <w:top w:w="0" w:type="dxa"/>
-              <w:left w:w="108" w:type="dxa"/>
-              <w:bottom w:w="0" w:type="dxa"/>
-              <w:right w:w="108" w:type="dxa"/>
-            </w:tcMar>
-          </w:tcPr>
-          <w:p/>
-        </w:tc>
-        <w:tc>
-          <w:tcPr>
-            <w:tcW w:w="1503" w:type="dxa"/>
-            <w:tcBorders>
-              <w:top w:val="single" w:sz="8" w:space="0" w:color="auto"/>
-              <w:left w:val="nil"/>
-              <w:bottom w:val="single" w:sz="8" w:space="0" w:color="auto"/>
-              <w:right w:val="single" w:sz="8" w:space="0" w:color="auto"/>
-            </w:tcBorders>
-            <w:tcMar>
-              <w:top w:w="0" w:type="dxa"/>
-              <w:left w:w="108" w:type="dxa"/>
-              <w:bottom w:w="0" w:type="dxa"/>
-              <w:right w:w="108" w:type="dxa"/>
-            </w:tcMar>
-          </w:tcPr>
-          <w:p/>
-        </w:tc>
-      </w:tr>
-      <w:tr>
-        <w:tc>
-          <w:tcPr>
-            <w:tcW w:w="1502" w:type="dxa"/>
-            <w:tcBorders>
-              <w:top w:val="nil"/>
-              <w:left w:val="single" w:sz="8" w:space="0" w:color="auto"/>
-              <w:bottom w:val="single" w:sz="8" w:space="0" w:color="auto"/>
-              <w:right w:val="single" w:sz="8" w:space="0" w:color="auto"/>
-            </w:tcBorders>
-            <w:tcMar>
-              <w:top w:w="0" w:type="dxa"/>
-              <w:left w:w="108" w:type="dxa"/>
-              <w:bottom w:w="0" w:type="dxa"/>
-              <w:right w:w="108" w:type="dxa"/>
-            </w:tcMar>
-          </w:tcPr>
-          <w:p/>
-        </w:tc>
-        <w:tc>
-          <w:tcPr>
-            <w:tcW w:w="1502" w:type="dxa"/>
-            <w:tcBorders>
-              <w:top w:val="nil"/>
-              <w:left w:val="nil"/>
-              <w:bottom w:val="single" w:sz="8" w:space="0" w:color="auto"/>
-              <w:right w:val="single" w:sz="8" w:space="0" w:color="auto"/>
-            </w:tcBorders>
-            <w:tcMar>
-              <w:top w:w="0" w:type="dxa"/>
-              <w:left w:w="108" w:type="dxa"/>
-              <w:bottom w:w="0" w:type="dxa"/>
-              <w:right w:w="108" w:type="dxa"/>
-            </w:tcMar>
-          </w:tcPr>
-          <w:p/>
-        </w:tc>
-        <w:tc>
-          <w:tcPr>
-            <w:tcW w:w="1503" w:type="dxa"/>
-            <w:tcBorders>
-              <w:top w:val="nil"/>
-              <w:left w:val="nil"/>
-              <w:bottom w:val="single" w:sz="8" w:space="0" w:color="auto"/>
-              <w:right w:val="single" w:sz="8" w:space="0" w:color="auto"/>
-            </w:tcBorders>
-            <w:shd w:val="clear" w:color="auto" w:fill="000000"/>
-            <w:tcMar>
-              <w:top w:w="0" w:type="dxa"/>
-              <w:left w:w="108" w:type="dxa"/>
-              <w:bottom w:w="0" w:type="dxa"/>
-              <w:right w:w="108" w:type="dxa"/>
-            </w:tcMar>
-          </w:tcPr>
-          <w:p/>
-        </w:tc>
-        <w:tc>
-          <w:tcPr>
-            <w:tcW w:w="1503" w:type="dxa"/>
-            <w:tcBorders>
-              <w:top w:val="nil"/>
-              <w:left w:val="nil"/>
-              <w:bottom w:val="single" w:sz="8" w:space="0" w:color="auto"/>
-              <w:right w:val="single" w:sz="8" w:space="0" w:color="auto"/>
-            </w:tcBorders>
-            <w:shd w:val="clear" w:color="auto" w:fill="000000"/>
-            <w:tcMar>
-              <w:top w:w="0" w:type="dxa"/>
-              <w:left w:w="108" w:type="dxa"/>
-              <w:bottom w:w="0" w:type="dxa"/>
-              <w:right w:w="108" w:type="dxa"/>
-            </w:tcMar>
-          </w:tcPr>
-          <w:p/>
-        </w:tc>
-        <w:tc>
-          <w:tcPr>
-            <w:tcW w:w="1503" w:type="dxa"/>
-            <w:tcBorders>
-              <w:top w:val="nil"/>
-              <w:left w:val="nil"/>
-              <w:bottom w:val="single" w:sz="8" w:space="0" w:color="auto"/>
-              <w:right w:val="single" w:sz="8" w:space="0" w:color="auto"/>
-            </w:tcBorders>
-            <w:tcMar>
-              <w:top w:w="0" w:type="dxa"/>
-              <w:left w:w="108" w:type="dxa"/>
-              <w:bottom w:w="0" w:type="dxa"/>
-              <w:right w:w="108" w:type="dxa"/>
-            </w:tcMar>
-          </w:tcPr>
-          <w:p/>
-        </w:tc>
-        <w:tc>
-          <w:tcPr>
-            <w:tcW w:w="1503" w:type="dxa"/>
-            <w:tcBorders>
-              <w:top w:val="nil"/>
-              <w:left w:val="nil"/>
-              <w:bottom w:val="single" w:sz="8" w:space="0" w:color="auto"/>
-              <w:right w:val="single" w:sz="8" w:space="0" w:color="auto"/>
-            </w:tcBorders>
-            <w:tcMar>
-              <w:top w:w="0" w:type="dxa"/>
-              <w:left w:w="108" w:type="dxa"/>
-              <w:bottom w:w="0" w:type="dxa"/>
-              <w:right w:w="108" w:type="dxa"/>
-            </w:tcMar>
-          </w:tcPr>
-          <w:p/>
-        </w:tc>
-      </w:tr>
-      <w:tr>
-        <w:tc>
-          <w:tcPr>
-            <w:tcW w:w="1502" w:type="dxa"/>
-            <w:tcBorders>
-              <w:top w:val="nil"/>
-              <w:left w:val="single" w:sz="8" w:space="0" w:color="auto"/>
-              <w:bottom w:val="single" w:sz="8" w:space="0" w:color="auto"/>
-              <w:right w:val="single" w:sz="8" w:space="0" w:color="auto"/>
-            </w:tcBorders>
-            <w:tcMar>
-              <w:top w:w="0" w:type="dxa"/>
-              <w:left w:w="108" w:type="dxa"/>
-              <w:bottom w:w="0" w:type="dxa"/>
-              <w:right w:w="108" w:type="dxa"/>
-            </w:tcMar>
-          </w:tcPr>
-          <w:p/>
-        </w:tc>
-        <w:tc>
-          <w:tcPr>
-            <w:tcW w:w="1502" w:type="dxa"/>
-            <w:tcBorders>
-              <w:top w:val="nil"/>
-              <w:left w:val="nil"/>
-              <w:bottom w:val="single" w:sz="8" w:space="0" w:color="auto"/>
-              <w:right w:val="single" w:sz="8" w:space="0" w:color="auto"/>
-            </w:tcBorders>
-            <w:tcMar>
-              <w:top w:w="0" w:type="dxa"/>
-              <w:left w:w="108" w:type="dxa"/>
-              <w:bottom w:w="0" w:type="dxa"/>
-              <w:right w:w="108" w:type="dxa"/>
-            </w:tcMar>
-          </w:tcPr>
-          <w:p/>
-        </w:tc>
-        <w:tc>
-          <w:tcPr>
-            <w:tcW w:w="1503" w:type="dxa"/>
-            <w:tcBorders>
-              <w:top w:val="nil"/>
-              <w:left w:val="nil"/>
-              <w:bottom w:val="single" w:sz="8" w:space="0" w:color="auto"/>
-              <w:right w:val="single" w:sz="8" w:space="0" w:color="auto"/>
-            </w:tcBorders>
-            <w:tcMar>
-              <w:top w:w="0" w:type="dxa"/>
-              <w:left w:w="108" w:type="dxa"/>
-              <w:bottom w:w="0" w:type="dxa"/>
-              <w:right w:w="108" w:type="dxa"/>
-            </w:tcMar>
-          </w:tcPr>
-          <w:p/>
-        </w:tc>
-        <w:tc>
-          <w:tcPr>
-            <w:tcW w:w="1503" w:type="dxa"/>
-            <w:tcBorders>
-              <w:top w:val="nil"/>
-              <w:left w:val="nil"/>
-              <w:bottom w:val="single" w:sz="8" w:space="0" w:color="auto"/>
-              <w:right w:val="single" w:sz="8" w:space="0" w:color="auto"/>
-            </w:tcBorders>
-            <w:tcMar>
-              <w:top w:w="0" w:type="dxa"/>
-              <w:left w:w="108" w:type="dxa"/>
-              <w:bottom w:w="0" w:type="dxa"/>
-              <w:right w:w="108" w:type="dxa"/>
-            </w:tcMar>
-          </w:tcPr>
-          <w:p/>
-        </w:tc>
-        <w:tc>
-          <w:tcPr>
-            <w:tcW w:w="1503" w:type="dxa"/>
-            <w:tcBorders>
-              <w:top w:val="nil"/>
-              <w:left w:val="nil"/>
-              <w:bottom w:val="single" w:sz="8" w:space="0" w:color="auto"/>
-              <w:right w:val="single" w:sz="8" w:space="0" w:color="auto"/>
-            </w:tcBorders>
-            <w:tcMar>
-              <w:top w:w="0" w:type="dxa"/>
-              <w:left w:w="108" w:type="dxa"/>
-              <w:bottom w:w="0" w:type="dxa"/>
-              <w:right w:w="108" w:type="dxa"/>
-            </w:tcMar>
-          </w:tcPr>
-          <w:p/>
-        </w:tc>
-        <w:tc>
-          <w:tcPr>
-            <w:tcW w:w="1503" w:type="dxa"/>
-            <w:tcBorders>
-              <w:top w:val="nil"/>
-              <w:left w:val="nil"/>
-              <w:bottom w:val="single" w:sz="8" w:space="0" w:color="auto"/>
-              <w:right w:val="single" w:sz="8" w:space="0" w:color="auto"/>
-            </w:tcBorders>
-            <w:tcMar>
-              <w:top w:w="0" w:type="dxa"/>
-              <w:left w:w="108" w:type="dxa"/>
-              <w:bottom w:w="0" w:type="dxa"/>
-              <w:right w:w="108" w:type="dxa"/>
-            </w:tcMar>
-          </w:tcPr>
-          <w:p/>
-        </w:tc>
-      </w:tr>
-      <w:tr>
-        <w:tc>
-          <w:tcPr>
-            <w:tcW w:w="1502" w:type="dxa"/>
-            <w:tcBorders>
-              <w:top w:val="nil"/>
-              <w:left w:val="single" w:sz="8" w:space="0" w:color="auto"/>
-              <w:bottom w:val="single" w:sz="8" w:space="0" w:color="auto"/>
-              <w:right w:val="single" w:sz="8" w:space="0" w:color="auto"/>
-            </w:tcBorders>
-            <w:tcMar>
-              <w:top w:w="0" w:type="dxa"/>
-              <w:left w:w="108" w:type="dxa"/>
-              <w:bottom w:w="0" w:type="dxa"/>
-              <w:right w:w="108" w:type="dxa"/>
-            </w:tcMar>
-          </w:tcPr>
-          <w:p/>
-        </w:tc>
-        <w:tc>
-          <w:tcPr>
-            <w:tcW w:w="1502" w:type="dxa"/>
-            <w:tcBorders>
-              <w:top w:val="nil"/>
-              <w:left w:val="nil"/>
-              <w:bottom w:val="single" w:sz="8" w:space="0" w:color="auto"/>
-              <w:right w:val="single" w:sz="8" w:space="0" w:color="auto"/>
-            </w:tcBorders>
-            <w:tcMar>
-              <w:top w:w="0" w:type="dxa"/>
-              <w:left w:w="108" w:type="dxa"/>
-              <w:bottom w:w="0" w:type="dxa"/>
-              <w:right w:w="108" w:type="dxa"/>
-            </w:tcMar>
-          </w:tcPr>
-          <w:p/>
-        </w:tc>
-        <w:tc>
-          <w:tcPr>
-            <w:tcW w:w="1503" w:type="dxa"/>
-            <w:tcBorders>
-              <w:top w:val="nil"/>
-              <w:left w:val="nil"/>
-              <w:bottom w:val="single" w:sz="8" w:space="0" w:color="auto"/>
-              <w:right w:val="single" w:sz="8" w:space="0" w:color="auto"/>
-            </w:tcBorders>
-            <w:tcMar>
-              <w:top w:w="0" w:type="dxa"/>
-              <w:left w:w="108" w:type="dxa"/>
-              <w:bottom w:w="0" w:type="dxa"/>
-              <w:right w:w="108" w:type="dxa"/>
-            </w:tcMar>
-          </w:tcPr>
-          <w:p/>
-        </w:tc>
-        <w:tc>
-          <w:tcPr>
-            <w:tcW w:w="1503" w:type="dxa"/>
-            <w:tcBorders>
-              <w:top w:val="nil"/>
-              <w:left w:val="nil"/>
-              <w:bottom w:val="single" w:sz="8" w:space="0" w:color="auto"/>
-              <w:right w:val="single" w:sz="8" w:space="0" w:color="auto"/>
-            </w:tcBorders>
-            <w:tcMar>
-              <w:top w:w="0" w:type="dxa"/>
-              <w:left w:w="108" w:type="dxa"/>
-              <w:bottom w:w="0" w:type="dxa"/>
-              <w:right w:w="108" w:type="dxa"/>
-            </w:tcMar>
-          </w:tcPr>
-          <w:p/>
-        </w:tc>
-        <w:tc>
-          <w:tcPr>
-            <w:tcW w:w="1503" w:type="dxa"/>
-            <w:tcBorders>
-              <w:top w:val="nil"/>
-              <w:left w:val="nil"/>
-              <w:bottom w:val="single" w:sz="8" w:space="0" w:color="auto"/>
-              <w:right w:val="single" w:sz="8" w:space="0" w:color="auto"/>
-            </w:tcBorders>
-            <w:tcMar>
-              <w:top w:w="0" w:type="dxa"/>
-              <w:left w:w="108" w:type="dxa"/>
-              <w:bottom w:w="0" w:type="dxa"/>
-              <w:right w:w="108" w:type="dxa"/>
-            </w:tcMar>
-          </w:tcPr>
-          <w:p/>
-        </w:tc>
-        <w:tc>
-          <w:tcPr>
-            <w:tcW w:w="1503" w:type="dxa"/>
-            <w:tcBorders>
-              <w:top w:val="nil"/>
-              <w:left w:val="nil"/>
-              <w:bottom w:val="single" w:sz="8" w:space="0" w:color="auto"/>
-              <w:right w:val="single" w:sz="8" w:space="0" w:color="auto"/>
-            </w:tcBorders>
-            <w:tcMar>
-              <w:top w:w="0" w:type="dxa"/>
-              <w:left w:w="108" w:type="dxa"/>
-              <w:bottom w:w="0" w:type="dxa"/>
-              <w:right w:w="108" w:type="dxa"/>
-            </w:tcMar>
-          </w:tcPr>
-          <w:p/>
-        </w:tc>
-      </w:tr>
-      <w:tr>
-        <w:tc>
-          <w:tcPr>
-            <w:tcW w:w="1502" w:type="dxa"/>
-            <w:tcBorders>
-              <w:top w:val="nil"/>
-              <w:left w:val="single" w:sz="8" w:space="0" w:color="auto"/>
-              <w:bottom w:val="single" w:sz="8" w:space="0" w:color="auto"/>
-              <w:right w:val="single" w:sz="8" w:space="0" w:color="auto"/>
-            </w:tcBorders>
-            <w:tcMar>
-              <w:top w:w="0" w:type="dxa"/>
-              <w:left w:w="108" w:type="dxa"/>
-              <w:bottom w:w="0" w:type="dxa"/>
-              <w:right w:w="108" w:type="dxa"/>
-            </w:tcMar>
-          </w:tcPr>
-          <w:p/>
-        </w:tc>
-        <w:tc>
-          <w:tcPr>
-            <w:tcW w:w="1502" w:type="dxa"/>
-            <w:tcBorders>
-              <w:top w:val="nil"/>
-              <w:left w:val="nil"/>
-              <w:bottom w:val="single" w:sz="8" w:space="0" w:color="auto"/>
-              <w:right w:val="single" w:sz="8" w:space="0" w:color="auto"/>
-            </w:tcBorders>
-            <w:tcMar>
-              <w:top w:w="0" w:type="dxa"/>
-              <w:left w:w="108" w:type="dxa"/>
-              <w:bottom w:w="0" w:type="dxa"/>
-              <w:right w:w="108" w:type="dxa"/>
-            </w:tcMar>
-          </w:tcPr>
-          <w:p/>
-        </w:tc>
-        <w:tc>
-          <w:tcPr>
-            <w:tcW w:w="1503" w:type="dxa"/>
-            <w:tcBorders>
-              <w:top w:val="nil"/>
-              <w:left w:val="nil"/>
-              <w:bottom w:val="single" w:sz="8" w:space="0" w:color="auto"/>
-              <w:right w:val="single" w:sz="8" w:space="0" w:color="auto"/>
-            </w:tcBorders>
-            <w:tcMar>
-              <w:top w:w="0" w:type="dxa"/>
-              <w:left w:w="108" w:type="dxa"/>
-              <w:bottom w:w="0" w:type="dxa"/>
-              <w:right w:w="108" w:type="dxa"/>
-            </w:tcMar>
-          </w:tcPr>
-          <w:p/>
-        </w:tc>
-        <w:tc>
-          <w:tcPr>
-            <w:tcW w:w="1503" w:type="dxa"/>
-            <w:tcBorders>
-              <w:top w:val="nil"/>
-              <w:left w:val="nil"/>
-              <w:bottom w:val="single" w:sz="8" w:space="0" w:color="auto"/>
-              <w:right w:val="single" w:sz="8" w:space="0" w:color="auto"/>
-            </w:tcBorders>
-            <w:tcMar>
-              <w:top w:w="0" w:type="dxa"/>
-              <w:left w:w="108" w:type="dxa"/>
-              <w:bottom w:w="0" w:type="dxa"/>
-              <w:right w:w="108" w:type="dxa"/>
-            </w:tcMar>
-          </w:tcPr>
-          <w:p/>
-        </w:tc>
-        <w:tc>
-          <w:tcPr>
-            <w:tcW w:w="1503" w:type="dxa"/>
-            <w:tcBorders>
-              <w:top w:val="nil"/>
-              <w:left w:val="nil"/>
-              <w:bottom w:val="single" w:sz="8" w:space="0" w:color="auto"/>
-              <w:right w:val="single" w:sz="8" w:space="0" w:color="auto"/>
-            </w:tcBorders>
-            <w:tcMar>
-              <w:top w:w="0" w:type="dxa"/>
-              <w:left w:w="108" w:type="dxa"/>
-              <w:bottom w:w="0" w:type="dxa"/>
-              <w:right w:w="108" w:type="dxa"/>
-            </w:tcMar>
-          </w:tcPr>
-          <w:p/>
-        </w:tc>
-        <w:tc>
-          <w:tcPr>
-            <w:tcW w:w="1503" w:type="dxa"/>
-            <w:tcBorders>
-              <w:top w:val="nil"/>
-              <w:left w:val="nil"/>
-              <w:bottom w:val="single" w:sz="8" w:space="0" w:color="auto"/>
-              <w:right w:val="single" w:sz="8" w:space="0" w:color="auto"/>
-            </w:tcBorders>
-            <w:tcMar>
-              <w:top w:w="0" w:type="dxa"/>
-              <w:left w:w="108" w:type="dxa"/>
-              <w:bottom w:w="0" w:type="dxa"/>
-              <w:right w:w="108" w:type="dxa"/>
-            </w:tcMar>
-          </w:tcPr>
-          <w:p/>
-        </w:tc>
-      </w:tr>
-    </w:tbl>
-    <w:p>
-      <w:pPr>
-        <w:spacing w:line="252" w:lineRule="auto"/>
-        <w:rPr>
-          <w:rFonts w:ascii="Calibri" w:eastAsiaTheme="minorHAnsi" w:hAnsi="Calibri" w:cs="Calibri"/>
-        </w:rPr>
-      </w:pPr>
-    </w:p>
-    <w:p>
-      <w:pPr>
-        <w:spacing w:line="252" w:lineRule="auto"/>
-      </w:pPr>
-      <w:r>
-        <w:t>Unknown Situation 2</w:t>
-      </w:r>
-    </w:p>
-    <w:tbl>
-      <w:tblPr>
-        <w:tblW w:w="0" w:type="auto"/>
-        <w:tblCellMar>
-          <w:left w:w="0" w:type="dxa"/>
-          <w:right w:w="0" w:type="dxa"/>
-        </w:tblCellMar>
-        <w:tblLook w:val="04A0" w:firstRow="1" w:lastRow="0" w:firstColumn="1" w:lastColumn="0" w:noHBand="0" w:noVBand="1"/>
-      </w:tblPr>
-      <w:tblGrid>
-        <w:gridCol w:w="1501"/>
-        <w:gridCol w:w="1501"/>
-        <w:gridCol w:w="1501"/>
-        <w:gridCol w:w="1501"/>
-        <w:gridCol w:w="1501"/>
-        <w:gridCol w:w="1501"/>
-      </w:tblGrid>
-      <w:tr>
-        <w:tc>
-          <w:tcPr>
-            <w:tcW w:w="1502" w:type="dxa"/>
-            <w:tcBorders>
-              <w:top w:val="single" w:sz="8" w:space="0" w:color="auto"/>
-              <w:left w:val="single" w:sz="8" w:space="0" w:color="auto"/>
-              <w:bottom w:val="single" w:sz="8" w:space="0" w:color="auto"/>
-              <w:right w:val="single" w:sz="8" w:space="0" w:color="auto"/>
-            </w:tcBorders>
             <w:shd w:val="clear" w:color="auto" w:fill="CCCCCC"/>
             <w:tcMar>
               <w:top w:w="0" w:type="dxa"/>
@@ -5297,7 +5422,21 @@
         <w:rPr>
           <w:rFonts w:ascii="Calibri" w:eastAsiaTheme="minorHAnsi" w:hAnsi="Calibri" w:cs="Calibri"/>
         </w:rPr>
-        <w:t xml:space="preserve">Define formually in </w:t>
+        <w:t xml:space="preserve">Define </w:t>
+      </w:r>
+      <w:proofErr w:type="spellStart"/>
+      <w:r>
+        <w:rPr>
+          <w:rFonts w:ascii="Calibri" w:eastAsiaTheme="minorHAnsi" w:hAnsi="Calibri" w:cs="Calibri"/>
+        </w:rPr>
+        <w:t>formually</w:t>
+      </w:r>
+      <w:proofErr w:type="spellEnd"/>
+      <w:r>
+        <w:rPr>
+          <w:rFonts w:ascii="Calibri" w:eastAsiaTheme="minorHAnsi" w:hAnsi="Calibri" w:cs="Calibri"/>
+        </w:rPr>
+        <w:t xml:space="preserve"> in </w:t>
       </w:r>
       <w:commentRangeStart w:id="0"/>
       <w:commentRangeStart w:id="1"/>
@@ -5380,12 +5519,20 @@
         <w:rPr>
           <w:rFonts w:ascii="Calibri" w:eastAsiaTheme="minorHAnsi" w:hAnsi="Calibri" w:cs="Calibri"/>
         </w:rPr>
-        <w:t>State 1 :</w:t>
-      </w:r>
+        <w:t xml:space="preserve">State </w:t>
+      </w:r>
+      <w:proofErr w:type="gramStart"/>
       <w:r>
         <w:rPr>
           <w:rFonts w:ascii="Calibri" w:eastAsiaTheme="minorHAnsi" w:hAnsi="Calibri" w:cs="Calibri"/>
         </w:rPr>
+        <w:t>1 :</w:t>
+      </w:r>
+      <w:proofErr w:type="gramEnd"/>
+      <w:r>
+        <w:rPr>
+          <w:rFonts w:ascii="Calibri" w:eastAsiaTheme="minorHAnsi" w:hAnsi="Calibri" w:cs="Calibri"/>
+        </w:rPr>
         <w:t xml:space="preserve"> 1             2                  2.3</w:t>
       </w:r>
     </w:p>
@@ -5399,13 +5546,7 @@
         <w:rPr>
           <w:rFonts w:ascii="Calibri" w:eastAsiaTheme="minorHAnsi" w:hAnsi="Calibri" w:cs="Calibri"/>
         </w:rPr>
-        <w:t>-</w:t>
-      </w:r>
-      <w:r>
-        <w:rPr>
-          <w:rFonts w:ascii="Calibri" w:eastAsiaTheme="minorHAnsi" w:hAnsi="Calibri" w:cs="Calibri"/>
-        </w:rPr>
-        <w:t xml:space="preserve">Table 3 </w:t>
+        <w:t xml:space="preserve">-Table 3 </w:t>
       </w:r>
     </w:p>
     <w:p>
@@ -5448,7 +5589,21 @@
         <w:rPr>
           <w:lang w:val="en-US"/>
         </w:rPr>
-        <w:t xml:space="preserve">* If newSittuation is either E1 or E2, this meta reasoning using analogy is always better than random just my pure logic. Prove by using simulation and many experiments averaging them. </w:t>
+        <w:t xml:space="preserve">* If </w:t>
+      </w:r>
+      <w:proofErr w:type="spellStart"/>
+      <w:r>
+        <w:rPr>
+          <w:lang w:val="en-US"/>
+        </w:rPr>
+        <w:t>newSittuation</w:t>
+      </w:r>
+      <w:proofErr w:type="spellEnd"/>
+      <w:r>
+        <w:rPr>
+          <w:lang w:val="en-US"/>
+        </w:rPr>
+        <w:t xml:space="preserve"> is either E1 or E2, this meta reasoning using analogy is always better than random just my pure logic. Prove by using simulation and many experiments averaging them. </w:t>
       </w:r>
     </w:p>
     <w:p>
@@ -5461,7 +5616,21 @@
         <w:rPr>
           <w:lang w:val="en-US"/>
         </w:rPr>
-        <w:t>* The real interesting problem is if newSittuation is not E1 or E2 but resemblances somewhat to E1 or E2.</w:t>
+        <w:t xml:space="preserve">* The real interesting problem is if </w:t>
+      </w:r>
+      <w:proofErr w:type="spellStart"/>
+      <w:r>
+        <w:rPr>
+          <w:lang w:val="en-US"/>
+        </w:rPr>
+        <w:t>newSittuation</w:t>
+      </w:r>
+      <w:proofErr w:type="spellEnd"/>
+      <w:r>
+        <w:rPr>
+          <w:lang w:val="en-US"/>
+        </w:rPr>
+        <w:t xml:space="preserve"> is not E1 or E2 but resemblances somewhat to E1 or E2.</w:t>
       </w:r>
     </w:p>
     <w:p>
@@ -5474,7 +5643,21 @@
         <w:rPr>
           <w:lang w:val="en-US"/>
         </w:rPr>
-        <w:t>* If newSittuation is a linear combination of E1 and E2, can the algorithm realize this and make better informed decision and create new E3?</w:t>
+        <w:t xml:space="preserve">* If </w:t>
+      </w:r>
+      <w:proofErr w:type="spellStart"/>
+      <w:r>
+        <w:rPr>
+          <w:lang w:val="en-US"/>
+        </w:rPr>
+        <w:t>newSittuation</w:t>
+      </w:r>
+      <w:proofErr w:type="spellEnd"/>
+      <w:r>
+        <w:rPr>
+          <w:lang w:val="en-US"/>
+        </w:rPr>
+        <w:t xml:space="preserve"> is a linear combination of E1 and E2, can the algorithm realize this and make better informed decision and create new E3?</w:t>
       </w:r>
     </w:p>
     <w:p>
@@ -5504,6 +5687,7 @@
         <w:rPr>
           <w:lang w:val="en-US"/>
         </w:rPr>
+        <w:lastRenderedPageBreak/>
         <w:t xml:space="preserve">-Change believe of E1 to E2 and act according to their policies dynamically or select a policy based on initial analogy and stick with it until the end. </w:t>
       </w:r>
     </w:p>
@@ -5529,7 +5713,35 @@
         <w:rPr>
           <w:lang w:val="en-US"/>
         </w:rPr>
-        <w:t xml:space="preserve"> = [map, robotPose, robot_localization_state]</w:t>
+        <w:t xml:space="preserve"> = [map, </w:t>
+      </w:r>
+      <w:proofErr w:type="spellStart"/>
+      <w:r>
+        <w:rPr>
+          <w:lang w:val="en-US"/>
+        </w:rPr>
+        <w:t>robotPose</w:t>
+      </w:r>
+      <w:proofErr w:type="spellEnd"/>
+      <w:r>
+        <w:rPr>
+          <w:lang w:val="en-US"/>
+        </w:rPr>
+        <w:t xml:space="preserve">, </w:t>
+      </w:r>
+      <w:proofErr w:type="spellStart"/>
+      <w:r>
+        <w:rPr>
+          <w:lang w:val="en-US"/>
+        </w:rPr>
+        <w:t>robot_localization_state</w:t>
+      </w:r>
+      <w:proofErr w:type="spellEnd"/>
+      <w:r>
+        <w:rPr>
+          <w:lang w:val="en-US"/>
+        </w:rPr>
+        <w:t>]</w:t>
       </w:r>
     </w:p>
     <w:p>
@@ -5621,7 +5833,21 @@
           <w:lang w:val="en-US"/>
         </w:rPr>
         <w:tab/>
-        <w:t xml:space="preserve">Return analogical_distance </w:t>
+        <w:t xml:space="preserve">Return </w:t>
+      </w:r>
+      <w:proofErr w:type="spellStart"/>
+      <w:r>
+        <w:rPr>
+          <w:lang w:val="en-US"/>
+        </w:rPr>
+        <w:t>analogical_distance</w:t>
+      </w:r>
+      <w:proofErr w:type="spellEnd"/>
+      <w:r>
+        <w:rPr>
+          <w:lang w:val="en-US"/>
+        </w:rPr>
+        <w:t xml:space="preserve"> </w:t>
       </w:r>
       <w:r>
         <w:rPr>
@@ -5691,8 +5917,21 @@
         <w:rPr>
           <w:lang w:val="en-US"/>
         </w:rPr>
-        <w:lastRenderedPageBreak/>
-        <w:t xml:space="preserve">Given State[0], E1 and E2. </w:t>
+        <w:t xml:space="preserve">Given </w:t>
+      </w:r>
+      <w:proofErr w:type="gramStart"/>
+      <w:r>
+        <w:rPr>
+          <w:lang w:val="en-US"/>
+        </w:rPr>
+        <w:t>State[</w:t>
+      </w:r>
+      <w:proofErr w:type="gramEnd"/>
+      <w:r>
+        <w:rPr>
+          <w:lang w:val="en-US"/>
+        </w:rPr>
+        <w:t xml:space="preserve">0], E1 and E2. </w:t>
       </w:r>
     </w:p>
     <w:p>
@@ -5732,6 +5971,7 @@
         </w:rPr>
         <w:t xml:space="preserve"> = </w:t>
       </w:r>
+      <w:proofErr w:type="gramStart"/>
       <w:r>
         <w:rPr>
           <w:lang w:val="en-US"/>
@@ -5742,7 +5982,28 @@
         <w:rPr>
           <w:lang w:val="en-US"/>
         </w:rPr>
-        <w:t>(State[0], E1) [Probab of E1 in t=0]</w:t>
+        <w:t>(</w:t>
+      </w:r>
+      <w:proofErr w:type="gramEnd"/>
+      <w:r>
+        <w:rPr>
+          <w:lang w:val="en-US"/>
+        </w:rPr>
+        <w:t>State[0], E1) [</w:t>
+      </w:r>
+      <w:proofErr w:type="spellStart"/>
+      <w:r>
+        <w:rPr>
+          <w:lang w:val="en-US"/>
+        </w:rPr>
+        <w:t>Probab</w:t>
+      </w:r>
+      <w:proofErr w:type="spellEnd"/>
+      <w:r>
+        <w:rPr>
+          <w:lang w:val="en-US"/>
+        </w:rPr>
+        <w:t xml:space="preserve"> of E1 in t=0]</w:t>
       </w:r>
     </w:p>
     <w:p>
@@ -5775,13 +6036,41 @@
           <w:lang w:val="en-US"/>
         </w:rPr>
         <w:tab/>
-        <w:t xml:space="preserve"> = Analogy(State[0], E2) </w:t>
-      </w:r>
-      <w:r>
-        <w:rPr>
-          <w:lang w:val="en-US"/>
-        </w:rPr>
-        <w:t>[Probab of E2 in t=0]</w:t>
+        <w:t xml:space="preserve"> = </w:t>
+      </w:r>
+      <w:proofErr w:type="gramStart"/>
+      <w:r>
+        <w:rPr>
+          <w:lang w:val="en-US"/>
+        </w:rPr>
+        <w:t>Analogy(</w:t>
+      </w:r>
+      <w:proofErr w:type="gramEnd"/>
+      <w:r>
+        <w:rPr>
+          <w:lang w:val="en-US"/>
+        </w:rPr>
+        <w:t xml:space="preserve">State[0], E2) </w:t>
+      </w:r>
+      <w:r>
+        <w:rPr>
+          <w:lang w:val="en-US"/>
+        </w:rPr>
+        <w:t>[</w:t>
+      </w:r>
+      <w:proofErr w:type="spellStart"/>
+      <w:r>
+        <w:rPr>
+          <w:lang w:val="en-US"/>
+        </w:rPr>
+        <w:t>Probab</w:t>
+      </w:r>
+      <w:proofErr w:type="spellEnd"/>
+      <w:r>
+        <w:rPr>
+          <w:lang w:val="en-US"/>
+        </w:rPr>
+        <w:t xml:space="preserve"> of E2 in t=0]</w:t>
       </w:r>
     </w:p>
     <w:p>
@@ -5955,7 +6244,21 @@
         <w:rPr>
           <w:lang w:val="en-US"/>
         </w:rPr>
-        <w:t xml:space="preserve">Given State[1], E1 and E2. </w:t>
+        <w:t xml:space="preserve">Given </w:t>
+      </w:r>
+      <w:proofErr w:type="gramStart"/>
+      <w:r>
+        <w:rPr>
+          <w:lang w:val="en-US"/>
+        </w:rPr>
+        <w:t>State[</w:t>
+      </w:r>
+      <w:proofErr w:type="gramEnd"/>
+      <w:r>
+        <w:rPr>
+          <w:lang w:val="en-US"/>
+        </w:rPr>
+        <w:t xml:space="preserve">1], E1 and E2. </w:t>
       </w:r>
     </w:p>
     <w:p>
@@ -6023,14 +6326,7 @@
             <w:rFonts w:ascii="Cambria Math" w:hAnsi="Cambria Math"/>
             <w:lang w:val="en-US"/>
           </w:rPr>
-          <m:t>(1)</m:t>
-        </m:r>
-        <m:r>
-          <w:rPr>
-            <w:rFonts w:ascii="Cambria Math" w:hAnsi="Cambria Math"/>
-            <w:lang w:val="en-US"/>
-          </w:rPr>
-          <m:t>]</m:t>
+          <m:t>(1)]</m:t>
         </m:r>
       </m:oMath>
       <w:r>
@@ -7324,21 +7620,6 @@
 </file>
 
 <file path=customXml/item1.xml><?xml version="1.0" encoding="utf-8"?>
-<p:properties xmlns:p="http://schemas.microsoft.com/office/2006/metadata/properties" xmlns:xsi="http://www.w3.org/2001/XMLSchema-instance" xmlns:pc="http://schemas.microsoft.com/office/infopath/2007/PartnerControls">
-  <documentManagement/>
-</p:properties>
-</file>
-
-<file path=customXml/item2.xml><?xml version="1.0" encoding="utf-8"?>
-<?mso-contentType ?>
-<FormTemplates xmlns="http://schemas.microsoft.com/sharepoint/v3/contenttype/forms">
-  <Display>DocumentLibraryForm</Display>
-  <Edit>DocumentLibraryForm</Edit>
-  <New>DocumentLibraryForm</New>
-</FormTemplates>
-</file>
-
-<file path=customXml/item3.xml><?xml version="1.0" encoding="utf-8"?>
 <ct:contentTypeSchema xmlns:ct="http://schemas.microsoft.com/office/2006/metadata/contentType" xmlns:ma="http://schemas.microsoft.com/office/2006/metadata/properties/metaAttributes" ct:_="" ma:_="" ma:contentTypeName="Document" ma:contentTypeID="0x0101001C4A01063A4A4447A4957AB9A4B9D3E6" ma:contentTypeVersion="11" ma:contentTypeDescription="Create a new document." ma:contentTypeScope="" ma:versionID="d37a1c7135001d0d993310832c12e2cf">
   <xsd:schema xmlns:xsd="http://www.w3.org/2001/XMLSchema" xmlns:xs="http://www.w3.org/2001/XMLSchema" xmlns:p="http://schemas.microsoft.com/office/2006/metadata/properties" xmlns:ns3="a25d9c56-a196-4933-a0a1-0b6cd9f623d6" xmlns:ns4="7481ea42-bbc9-498c-be78-f91f27b04fa7" targetNamespace="http://schemas.microsoft.com/office/2006/metadata/properties" ma:root="true" ma:fieldsID="8f1e13ab3f7d30fd07bbec4a6dc83ee1" ns3:_="" ns4:_="">
     <xsd:import namespace="a25d9c56-a196-4933-a0a1-0b6cd9f623d6"/>
@@ -7547,24 +7828,22 @@
 </ct:contentTypeSchema>
 </file>
 
-<file path=customXml/itemProps1.xml><?xml version="1.0" encoding="utf-8"?>
-<ds:datastoreItem xmlns:ds="http://schemas.openxmlformats.org/officeDocument/2006/customXml" ds:itemID="{714A3AA7-0953-432A-9356-31F63950B23F}">
-  <ds:schemaRefs>
-    <ds:schemaRef ds:uri="http://schemas.microsoft.com/office/2006/metadata/properties"/>
-    <ds:schemaRef ds:uri="http://schemas.microsoft.com/office/infopath/2007/PartnerControls"/>
-  </ds:schemaRefs>
-</ds:datastoreItem>
+<file path=customXml/item2.xml><?xml version="1.0" encoding="utf-8"?>
+<?mso-contentType ?>
+<FormTemplates xmlns="http://schemas.microsoft.com/sharepoint/v3/contenttype/forms">
+  <Display>DocumentLibraryForm</Display>
+  <Edit>DocumentLibraryForm</Edit>
+  <New>DocumentLibraryForm</New>
+</FormTemplates>
 </file>
 
-<file path=customXml/itemProps2.xml><?xml version="1.0" encoding="utf-8"?>
-<ds:datastoreItem xmlns:ds="http://schemas.openxmlformats.org/officeDocument/2006/customXml" ds:itemID="{B92D50C2-12EC-4570-AEB5-D7A4AD349876}">
-  <ds:schemaRefs>
-    <ds:schemaRef ds:uri="http://schemas.microsoft.com/sharepoint/v3/contenttype/forms"/>
-  </ds:schemaRefs>
-</ds:datastoreItem>
+<file path=customXml/item3.xml><?xml version="1.0" encoding="utf-8"?>
+<p:properties xmlns:p="http://schemas.microsoft.com/office/2006/metadata/properties" xmlns:xsi="http://www.w3.org/2001/XMLSchema-instance" xmlns:pc="http://schemas.microsoft.com/office/infopath/2007/PartnerControls">
+  <documentManagement/>
+</p:properties>
 </file>
 
-<file path=customXml/itemProps3.xml><?xml version="1.0" encoding="utf-8"?>
+<file path=customXml/itemProps1.xml><?xml version="1.0" encoding="utf-8"?>
 <ds:datastoreItem xmlns:ds="http://schemas.openxmlformats.org/officeDocument/2006/customXml" ds:itemID="{D8F1D41A-E488-4D2C-A187-4CC9B82E156E}">
   <ds:schemaRefs>
     <ds:schemaRef ds:uri="http://schemas.microsoft.com/office/2006/metadata/contentType"/>
@@ -7581,4 +7860,21 @@
     <ds:schemaRef ds:uri="http://schemas.microsoft.com/internal/obd"/>
   </ds:schemaRefs>
 </ds:datastoreItem>
+</file>
+
+<file path=customXml/itemProps2.xml><?xml version="1.0" encoding="utf-8"?>
+<ds:datastoreItem xmlns:ds="http://schemas.openxmlformats.org/officeDocument/2006/customXml" ds:itemID="{B92D50C2-12EC-4570-AEB5-D7A4AD349876}">
+  <ds:schemaRefs>
+    <ds:schemaRef ds:uri="http://schemas.microsoft.com/sharepoint/v3/contenttype/forms"/>
+  </ds:schemaRefs>
+</ds:datastoreItem>
+</file>
+
+<file path=customXml/itemProps3.xml><?xml version="1.0" encoding="utf-8"?>
+<ds:datastoreItem xmlns:ds="http://schemas.openxmlformats.org/officeDocument/2006/customXml" ds:itemID="{714A3AA7-0953-432A-9356-31F63950B23F}">
+  <ds:schemaRefs>
+    <ds:schemaRef ds:uri="http://schemas.microsoft.com/office/2006/metadata/properties"/>
+    <ds:schemaRef ds:uri="http://schemas.microsoft.com/office/infopath/2007/PartnerControls"/>
+  </ds:schemaRefs>
+</ds:datastoreItem>
 </file>
</xml_diff>

<commit_message>
Load map at init time
</commit_message>
<xml_diff>
--- a/docs/Believe update formula.docx
+++ b/docs/Believe update formula.docx
@@ -4,15 +4,7 @@
   <w:body>
     <w:p>
       <w:r>
-        <w:t xml:space="preserve">Problem </w:t>
-      </w:r>
-      <w:proofErr w:type="gramStart"/>
-      <w:r>
-        <w:t>is:</w:t>
-      </w:r>
-      <w:proofErr w:type="gramEnd"/>
-      <w:r>
-        <w:t xml:space="preserve"> robot does not know if it is in E1 or E2.</w:t>
+        <w:t>Problem is: robot does not know if it is in E1 or E2.</w:t>
       </w:r>
     </w:p>
     <w:p>
@@ -2411,7 +2403,11 @@
         <w:t>Scenarios:</w:t>
       </w:r>
     </w:p>
-    <w:p/>
+    <w:p>
+      <w:r>
+        <w:t xml:space="preserve">PMDP: states are infinite. You can assume saying there are limited states. Experiences bundle together states. </w:t>
+      </w:r>
+    </w:p>
     <w:tbl>
       <w:tblPr>
         <w:tblW w:w="0" w:type="auto"/>
@@ -3154,15 +3150,7 @@
         </w:rPr>
       </w:pPr>
       <w:r>
-        <w:t>Experience1 90</w:t>
-      </w:r>
-      <w:proofErr w:type="gramStart"/>
-      <w:r>
-        <w:t>%  (</w:t>
-      </w:r>
-      <w:proofErr w:type="gramEnd"/>
-      <w:r>
-        <w:t>Action success 95%)     Localisation (100%)</w:t>
+        <w:t>Experience1 90%  (Action success 95%)     Localisation (100%)</w:t>
       </w:r>
     </w:p>
     <w:tbl>
@@ -4019,15 +4007,7 @@
         </w:rPr>
       </w:pPr>
       <w:r>
-        <w:t>Experience2 10% (Action success 65</w:t>
-      </w:r>
-      <w:proofErr w:type="gramStart"/>
-      <w:r>
-        <w:t xml:space="preserve">%)   </w:t>
-      </w:r>
-      <w:proofErr w:type="gramEnd"/>
-      <w:r>
-        <w:t>Localisation (100%)</w:t>
+        <w:t>Experience2 10% (Action success 65%)   Localisation (100%)</w:t>
       </w:r>
     </w:p>
     <w:p>
@@ -4048,15 +4028,7 @@
         <w:spacing w:line="252" w:lineRule="auto"/>
       </w:pPr>
       <w:r>
-        <w:t>Unknown Situation 1</w:t>
-      </w:r>
-      <w:proofErr w:type="gramStart"/>
-      <w:r>
-        <w:t>   (</w:t>
-      </w:r>
-      <w:proofErr w:type="gramEnd"/>
-      <w:r>
-        <w:t>Action success ??%)</w:t>
+        <w:t>Unknown Situation 1   (Action success ??%)</w:t>
       </w:r>
       <w:r>
         <w:t>:</w:t>
@@ -4098,13 +4070,8 @@
       <w:pPr>
         <w:spacing w:line="252" w:lineRule="auto"/>
       </w:pPr>
-      <w:proofErr w:type="gramStart"/>
-      <w:r>
-        <w:t>S(</w:t>
-      </w:r>
-      <w:proofErr w:type="gramEnd"/>
-      <w:r>
-        <w:t xml:space="preserve">1,2,3) </w:t>
+      <w:r>
+        <w:t xml:space="preserve">S(1,2,3) </w:t>
       </w:r>
     </w:p>
     <w:p>
@@ -4117,15 +4084,7 @@
       </w:r>
       <w:proofErr w:type="spellEnd"/>
       <w:r>
-        <w:t>(1,</w:t>
-      </w:r>
-      <w:proofErr w:type="gramStart"/>
-      <w:r>
-        <w:t>2,x</w:t>
-      </w:r>
-      <w:proofErr w:type="gramEnd"/>
-      <w:r>
-        <w:t>,y,5) 2 reward -1</w:t>
+        <w:t>(1,2,x,y,5) 2 reward -1</w:t>
       </w:r>
     </w:p>
     <w:p>
@@ -5519,21 +5478,7 @@
         <w:rPr>
           <w:rFonts w:ascii="Calibri" w:eastAsiaTheme="minorHAnsi" w:hAnsi="Calibri" w:cs="Calibri"/>
         </w:rPr>
-        <w:t xml:space="preserve">State </w:t>
-      </w:r>
-      <w:proofErr w:type="gramStart"/>
-      <w:r>
-        <w:rPr>
-          <w:rFonts w:ascii="Calibri" w:eastAsiaTheme="minorHAnsi" w:hAnsi="Calibri" w:cs="Calibri"/>
-        </w:rPr>
-        <w:t>1 :</w:t>
-      </w:r>
-      <w:proofErr w:type="gramEnd"/>
-      <w:r>
-        <w:rPr>
-          <w:rFonts w:ascii="Calibri" w:eastAsiaTheme="minorHAnsi" w:hAnsi="Calibri" w:cs="Calibri"/>
-        </w:rPr>
-        <w:t xml:space="preserve"> 1             2                  2.3</w:t>
+        <w:t>State 1 : 1             2                  2.3</w:t>
       </w:r>
     </w:p>
     <w:p>
@@ -5917,21 +5862,7 @@
         <w:rPr>
           <w:lang w:val="en-US"/>
         </w:rPr>
-        <w:t xml:space="preserve">Given </w:t>
-      </w:r>
-      <w:proofErr w:type="gramStart"/>
-      <w:r>
-        <w:rPr>
-          <w:lang w:val="en-US"/>
-        </w:rPr>
-        <w:t>State[</w:t>
-      </w:r>
-      <w:proofErr w:type="gramEnd"/>
-      <w:r>
-        <w:rPr>
-          <w:lang w:val="en-US"/>
-        </w:rPr>
-        <w:t xml:space="preserve">0], E1 and E2. </w:t>
+        <w:t xml:space="preserve">Given State[0], E1 and E2. </w:t>
       </w:r>
     </w:p>
     <w:p>
@@ -5971,7 +5902,6 @@
         </w:rPr>
         <w:t xml:space="preserve"> = </w:t>
       </w:r>
-      <w:proofErr w:type="gramStart"/>
       <w:r>
         <w:rPr>
           <w:lang w:val="en-US"/>
@@ -5982,14 +5912,7 @@
         <w:rPr>
           <w:lang w:val="en-US"/>
         </w:rPr>
-        <w:t>(</w:t>
-      </w:r>
-      <w:proofErr w:type="gramEnd"/>
-      <w:r>
-        <w:rPr>
-          <w:lang w:val="en-US"/>
-        </w:rPr>
-        <w:t>State[0], E1) [</w:t>
+        <w:t>(State[0], E1) [</w:t>
       </w:r>
       <w:proofErr w:type="spellStart"/>
       <w:r>
@@ -6036,21 +5959,7 @@
           <w:lang w:val="en-US"/>
         </w:rPr>
         <w:tab/>
-        <w:t xml:space="preserve"> = </w:t>
-      </w:r>
-      <w:proofErr w:type="gramStart"/>
-      <w:r>
-        <w:rPr>
-          <w:lang w:val="en-US"/>
-        </w:rPr>
-        <w:t>Analogy(</w:t>
-      </w:r>
-      <w:proofErr w:type="gramEnd"/>
-      <w:r>
-        <w:rPr>
-          <w:lang w:val="en-US"/>
-        </w:rPr>
-        <w:t xml:space="preserve">State[0], E2) </w:t>
+        <w:t xml:space="preserve"> = Analogy(State[0], E2) </w:t>
       </w:r>
       <w:r>
         <w:rPr>
@@ -6244,21 +6153,7 @@
         <w:rPr>
           <w:lang w:val="en-US"/>
         </w:rPr>
-        <w:t xml:space="preserve">Given </w:t>
-      </w:r>
-      <w:proofErr w:type="gramStart"/>
-      <w:r>
-        <w:rPr>
-          <w:lang w:val="en-US"/>
-        </w:rPr>
-        <w:t>State[</w:t>
-      </w:r>
-      <w:proofErr w:type="gramEnd"/>
-      <w:r>
-        <w:rPr>
-          <w:lang w:val="en-US"/>
-        </w:rPr>
-        <w:t xml:space="preserve">1], E1 and E2. </w:t>
+        <w:t xml:space="preserve">Given State[1], E1 and E2. </w:t>
       </w:r>
     </w:p>
     <w:p>
@@ -7620,6 +7515,21 @@
 </file>
 
 <file path=customXml/item1.xml><?xml version="1.0" encoding="utf-8"?>
+<p:properties xmlns:p="http://schemas.microsoft.com/office/2006/metadata/properties" xmlns:xsi="http://www.w3.org/2001/XMLSchema-instance" xmlns:pc="http://schemas.microsoft.com/office/infopath/2007/PartnerControls">
+  <documentManagement/>
+</p:properties>
+</file>
+
+<file path=customXml/item2.xml><?xml version="1.0" encoding="utf-8"?>
+<?mso-contentType ?>
+<FormTemplates xmlns="http://schemas.microsoft.com/sharepoint/v3/contenttype/forms">
+  <Display>DocumentLibraryForm</Display>
+  <Edit>DocumentLibraryForm</Edit>
+  <New>DocumentLibraryForm</New>
+</FormTemplates>
+</file>
+
+<file path=customXml/item3.xml><?xml version="1.0" encoding="utf-8"?>
 <ct:contentTypeSchema xmlns:ct="http://schemas.microsoft.com/office/2006/metadata/contentType" xmlns:ma="http://schemas.microsoft.com/office/2006/metadata/properties/metaAttributes" ct:_="" ma:_="" ma:contentTypeName="Document" ma:contentTypeID="0x0101001C4A01063A4A4447A4957AB9A4B9D3E6" ma:contentTypeVersion="11" ma:contentTypeDescription="Create a new document." ma:contentTypeScope="" ma:versionID="d37a1c7135001d0d993310832c12e2cf">
   <xsd:schema xmlns:xsd="http://www.w3.org/2001/XMLSchema" xmlns:xs="http://www.w3.org/2001/XMLSchema" xmlns:p="http://schemas.microsoft.com/office/2006/metadata/properties" xmlns:ns3="a25d9c56-a196-4933-a0a1-0b6cd9f623d6" xmlns:ns4="7481ea42-bbc9-498c-be78-f91f27b04fa7" targetNamespace="http://schemas.microsoft.com/office/2006/metadata/properties" ma:root="true" ma:fieldsID="8f1e13ab3f7d30fd07bbec4a6dc83ee1" ns3:_="" ns4:_="">
     <xsd:import namespace="a25d9c56-a196-4933-a0a1-0b6cd9f623d6"/>
@@ -7828,22 +7738,24 @@
 </ct:contentTypeSchema>
 </file>
 
-<file path=customXml/item2.xml><?xml version="1.0" encoding="utf-8"?>
-<?mso-contentType ?>
-<FormTemplates xmlns="http://schemas.microsoft.com/sharepoint/v3/contenttype/forms">
-  <Display>DocumentLibraryForm</Display>
-  <Edit>DocumentLibraryForm</Edit>
-  <New>DocumentLibraryForm</New>
-</FormTemplates>
+<file path=customXml/itemProps1.xml><?xml version="1.0" encoding="utf-8"?>
+<ds:datastoreItem xmlns:ds="http://schemas.openxmlformats.org/officeDocument/2006/customXml" ds:itemID="{714A3AA7-0953-432A-9356-31F63950B23F}">
+  <ds:schemaRefs>
+    <ds:schemaRef ds:uri="http://schemas.microsoft.com/office/2006/metadata/properties"/>
+    <ds:schemaRef ds:uri="http://schemas.microsoft.com/office/infopath/2007/PartnerControls"/>
+  </ds:schemaRefs>
+</ds:datastoreItem>
 </file>
 
-<file path=customXml/item3.xml><?xml version="1.0" encoding="utf-8"?>
-<p:properties xmlns:p="http://schemas.microsoft.com/office/2006/metadata/properties" xmlns:xsi="http://www.w3.org/2001/XMLSchema-instance" xmlns:pc="http://schemas.microsoft.com/office/infopath/2007/PartnerControls">
-  <documentManagement/>
-</p:properties>
+<file path=customXml/itemProps2.xml><?xml version="1.0" encoding="utf-8"?>
+<ds:datastoreItem xmlns:ds="http://schemas.openxmlformats.org/officeDocument/2006/customXml" ds:itemID="{B92D50C2-12EC-4570-AEB5-D7A4AD349876}">
+  <ds:schemaRefs>
+    <ds:schemaRef ds:uri="http://schemas.microsoft.com/sharepoint/v3/contenttype/forms"/>
+  </ds:schemaRefs>
+</ds:datastoreItem>
 </file>
 
-<file path=customXml/itemProps1.xml><?xml version="1.0" encoding="utf-8"?>
+<file path=customXml/itemProps3.xml><?xml version="1.0" encoding="utf-8"?>
 <ds:datastoreItem xmlns:ds="http://schemas.openxmlformats.org/officeDocument/2006/customXml" ds:itemID="{D8F1D41A-E488-4D2C-A187-4CC9B82E156E}">
   <ds:schemaRefs>
     <ds:schemaRef ds:uri="http://schemas.microsoft.com/office/2006/metadata/contentType"/>
@@ -7860,21 +7772,4 @@
     <ds:schemaRef ds:uri="http://schemas.microsoft.com/internal/obd"/>
   </ds:schemaRefs>
 </ds:datastoreItem>
-</file>
-
-<file path=customXml/itemProps2.xml><?xml version="1.0" encoding="utf-8"?>
-<ds:datastoreItem xmlns:ds="http://schemas.openxmlformats.org/officeDocument/2006/customXml" ds:itemID="{B92D50C2-12EC-4570-AEB5-D7A4AD349876}">
-  <ds:schemaRefs>
-    <ds:schemaRef ds:uri="http://schemas.microsoft.com/sharepoint/v3/contenttype/forms"/>
-  </ds:schemaRefs>
-</ds:datastoreItem>
-</file>
-
-<file path=customXml/itemProps3.xml><?xml version="1.0" encoding="utf-8"?>
-<ds:datastoreItem xmlns:ds="http://schemas.openxmlformats.org/officeDocument/2006/customXml" ds:itemID="{714A3AA7-0953-432A-9356-31F63950B23F}">
-  <ds:schemaRefs>
-    <ds:schemaRef ds:uri="http://schemas.microsoft.com/office/2006/metadata/properties"/>
-    <ds:schemaRef ds:uri="http://schemas.microsoft.com/office/infopath/2007/PartnerControls"/>
-  </ds:schemaRefs>
-</ds:datastoreItem>
 </file>
</xml_diff>

<commit_message>
basic q learning working
</commit_message>
<xml_diff>
--- a/docs/Believe update formula.docx
+++ b/docs/Believe update formula.docx
@@ -4013,7 +4013,34 @@
     <w:p>
       <w:pPr>
         <w:spacing w:line="252" w:lineRule="auto"/>
+        <w:rPr>
+          <w:b/>
+          <w:bCs/>
+        </w:rPr>
       </w:pPr>
+      <w:r>
+        <w:rPr>
+          <w:b/>
+          <w:bCs/>
+        </w:rPr>
+        <w:t>How much tolerance the robot has? Depending on the task ahead.</w:t>
+      </w:r>
+    </w:p>
+    <w:p>
+      <w:pPr>
+        <w:spacing w:line="252" w:lineRule="auto"/>
+        <w:rPr>
+          <w:b/>
+          <w:bCs/>
+        </w:rPr>
+      </w:pPr>
+      <w:r>
+        <w:rPr>
+          <w:b/>
+          <w:bCs/>
+        </w:rPr>
+        <w:t>Need to be defined: MDP_reward for choosing right experience.</w:t>
+      </w:r>
     </w:p>
     <w:p>
       <w:pPr>
@@ -4039,15 +4066,7 @@
         <w:spacing w:line="252" w:lineRule="auto"/>
       </w:pPr>
       <w:r>
-        <w:t xml:space="preserve">Skill: </w:t>
-      </w:r>
-      <w:proofErr w:type="spellStart"/>
-      <w:r>
-        <w:t>expiernces</w:t>
-      </w:r>
-      <w:proofErr w:type="spellEnd"/>
-      <w:r>
-        <w:t>.</w:t>
+        <w:t>Skill: expiernces.</w:t>
       </w:r>
     </w:p>
     <w:p>
@@ -4078,13 +4097,8 @@
       <w:pPr>
         <w:spacing w:line="252" w:lineRule="auto"/>
       </w:pPr>
-      <w:proofErr w:type="spellStart"/>
-      <w:r>
-        <w:t>S_policy</w:t>
-      </w:r>
-      <w:proofErr w:type="spellEnd"/>
-      <w:r>
-        <w:t>(1,2,x,y,5) 2 reward -1</w:t>
+      <w:r>
+        <w:t>S_policy(1,2,x,y,5) 2 reward -1</w:t>
       </w:r>
     </w:p>
     <w:p>
@@ -4096,6 +4110,7 @@
           <w:b/>
           <w:bCs/>
         </w:rPr>
+        <w:lastRenderedPageBreak/>
         <w:t>State compression problem</w:t>
       </w:r>
       <w:r>
@@ -4111,7 +4126,6 @@
           <w:b/>
           <w:bCs/>
         </w:rPr>
-        <w:lastRenderedPageBreak/>
         <w:t>Find similarity of states:</w:t>
       </w:r>
       <w:r>
@@ -5381,21 +5395,7 @@
         <w:rPr>
           <w:rFonts w:ascii="Calibri" w:eastAsiaTheme="minorHAnsi" w:hAnsi="Calibri" w:cs="Calibri"/>
         </w:rPr>
-        <w:t xml:space="preserve">Define </w:t>
-      </w:r>
-      <w:proofErr w:type="spellStart"/>
-      <w:r>
-        <w:rPr>
-          <w:rFonts w:ascii="Calibri" w:eastAsiaTheme="minorHAnsi" w:hAnsi="Calibri" w:cs="Calibri"/>
-        </w:rPr>
-        <w:t>formually</w:t>
-      </w:r>
-      <w:proofErr w:type="spellEnd"/>
-      <w:r>
-        <w:rPr>
-          <w:rFonts w:ascii="Calibri" w:eastAsiaTheme="minorHAnsi" w:hAnsi="Calibri" w:cs="Calibri"/>
-        </w:rPr>
-        <w:t xml:space="preserve"> in </w:t>
+        <w:t xml:space="preserve">Define formually in </w:t>
       </w:r>
       <w:commentRangeStart w:id="0"/>
       <w:commentRangeStart w:id="1"/>
@@ -5534,21 +5534,20 @@
         <w:rPr>
           <w:lang w:val="en-US"/>
         </w:rPr>
-        <w:t xml:space="preserve">* If </w:t>
-      </w:r>
-      <w:proofErr w:type="spellStart"/>
-      <w:r>
+        <w:t xml:space="preserve">* If newSittuation is either E1 or E2, this meta reasoning using analogy is always better than random just my pure logic. Prove by using simulation and many experiments averaging them. </w:t>
+      </w:r>
+    </w:p>
+    <w:p>
+      <w:pPr>
         <w:rPr>
           <w:lang w:val="en-US"/>
         </w:rPr>
-        <w:t>newSittuation</w:t>
-      </w:r>
-      <w:proofErr w:type="spellEnd"/>
+      </w:pPr>
       <w:r>
         <w:rPr>
           <w:lang w:val="en-US"/>
         </w:rPr>
-        <w:t xml:space="preserve"> is either E1 or E2, this meta reasoning using analogy is always better than random just my pure logic. Prove by using simulation and many experiments averaging them. </w:t>
+        <w:t>* The real interesting problem is if newSittuation is not E1 or E2 but resemblances somewhat to E1 or E2.</w:t>
       </w:r>
     </w:p>
     <w:p>
@@ -5561,48 +5560,7 @@
         <w:rPr>
           <w:lang w:val="en-US"/>
         </w:rPr>
-        <w:t xml:space="preserve">* The real interesting problem is if </w:t>
-      </w:r>
-      <w:proofErr w:type="spellStart"/>
-      <w:r>
-        <w:rPr>
-          <w:lang w:val="en-US"/>
-        </w:rPr>
-        <w:t>newSittuation</w:t>
-      </w:r>
-      <w:proofErr w:type="spellEnd"/>
-      <w:r>
-        <w:rPr>
-          <w:lang w:val="en-US"/>
-        </w:rPr>
-        <w:t xml:space="preserve"> is not E1 or E2 but resemblances somewhat to E1 or E2.</w:t>
-      </w:r>
-    </w:p>
-    <w:p>
-      <w:pPr>
-        <w:rPr>
-          <w:lang w:val="en-US"/>
-        </w:rPr>
-      </w:pPr>
-      <w:r>
-        <w:rPr>
-          <w:lang w:val="en-US"/>
-        </w:rPr>
-        <w:t xml:space="preserve">* If </w:t>
-      </w:r>
-      <w:proofErr w:type="spellStart"/>
-      <w:r>
-        <w:rPr>
-          <w:lang w:val="en-US"/>
-        </w:rPr>
-        <w:t>newSittuation</w:t>
-      </w:r>
-      <w:proofErr w:type="spellEnd"/>
-      <w:r>
-        <w:rPr>
-          <w:lang w:val="en-US"/>
-        </w:rPr>
-        <w:t xml:space="preserve"> is a linear combination of E1 and E2, can the algorithm realize this and make better informed decision and create new E3?</w:t>
+        <w:t>* If newSittuation is a linear combination of E1 and E2, can the algorithm realize this and make better informed decision and create new E3?</w:t>
       </w:r>
     </w:p>
     <w:p>
@@ -5619,6 +5577,7 @@
           <w:bCs/>
           <w:lang w:val="en-US"/>
         </w:rPr>
+        <w:lastRenderedPageBreak/>
         <w:t xml:space="preserve">Strategies: </w:t>
       </w:r>
     </w:p>
@@ -5632,7 +5591,6 @@
         <w:rPr>
           <w:lang w:val="en-US"/>
         </w:rPr>
-        <w:lastRenderedPageBreak/>
         <w:t xml:space="preserve">-Change believe of E1 to E2 and act according to their policies dynamically or select a policy based on initial analogy and stick with it until the end. </w:t>
       </w:r>
     </w:p>
@@ -5658,35 +5616,7 @@
         <w:rPr>
           <w:lang w:val="en-US"/>
         </w:rPr>
-        <w:t xml:space="preserve"> = [map, </w:t>
-      </w:r>
-      <w:proofErr w:type="spellStart"/>
-      <w:r>
-        <w:rPr>
-          <w:lang w:val="en-US"/>
-        </w:rPr>
-        <w:t>robotPose</w:t>
-      </w:r>
-      <w:proofErr w:type="spellEnd"/>
-      <w:r>
-        <w:rPr>
-          <w:lang w:val="en-US"/>
-        </w:rPr>
-        <w:t xml:space="preserve">, </w:t>
-      </w:r>
-      <w:proofErr w:type="spellStart"/>
-      <w:r>
-        <w:rPr>
-          <w:lang w:val="en-US"/>
-        </w:rPr>
-        <w:t>robot_localization_state</w:t>
-      </w:r>
-      <w:proofErr w:type="spellEnd"/>
-      <w:r>
-        <w:rPr>
-          <w:lang w:val="en-US"/>
-        </w:rPr>
-        <w:t>]</w:t>
+        <w:t xml:space="preserve"> = [map, robotPose, robot_localization_state]</w:t>
       </w:r>
     </w:p>
     <w:p>
@@ -5778,21 +5708,7 @@
           <w:lang w:val="en-US"/>
         </w:rPr>
         <w:tab/>
-        <w:t xml:space="preserve">Return </w:t>
-      </w:r>
-      <w:proofErr w:type="spellStart"/>
-      <w:r>
-        <w:rPr>
-          <w:lang w:val="en-US"/>
-        </w:rPr>
-        <w:t>analogical_distance</w:t>
-      </w:r>
-      <w:proofErr w:type="spellEnd"/>
-      <w:r>
-        <w:rPr>
-          <w:lang w:val="en-US"/>
-        </w:rPr>
-        <w:t xml:space="preserve"> </w:t>
+        <w:t xml:space="preserve">Return analogical_distance </w:t>
       </w:r>
       <w:r>
         <w:rPr>
@@ -5912,21 +5828,7 @@
         <w:rPr>
           <w:lang w:val="en-US"/>
         </w:rPr>
-        <w:t>(State[0], E1) [</w:t>
-      </w:r>
-      <w:proofErr w:type="spellStart"/>
-      <w:r>
-        <w:rPr>
-          <w:lang w:val="en-US"/>
-        </w:rPr>
-        <w:t>Probab</w:t>
-      </w:r>
-      <w:proofErr w:type="spellEnd"/>
-      <w:r>
-        <w:rPr>
-          <w:lang w:val="en-US"/>
-        </w:rPr>
-        <w:t xml:space="preserve"> of E1 in t=0]</w:t>
+        <w:t>(State[0], E1) [Probab of E1 in t=0]</w:t>
       </w:r>
     </w:p>
     <w:p>
@@ -5965,21 +5867,7 @@
         <w:rPr>
           <w:lang w:val="en-US"/>
         </w:rPr>
-        <w:t>[</w:t>
-      </w:r>
-      <w:proofErr w:type="spellStart"/>
-      <w:r>
-        <w:rPr>
-          <w:lang w:val="en-US"/>
-        </w:rPr>
-        <w:t>Probab</w:t>
-      </w:r>
-      <w:proofErr w:type="spellEnd"/>
-      <w:r>
-        <w:rPr>
-          <w:lang w:val="en-US"/>
-        </w:rPr>
-        <w:t xml:space="preserve"> of E2 in t=0]</w:t>
+        <w:t>[Probab of E2 in t=0]</w:t>
       </w:r>
     </w:p>
     <w:p>
@@ -7521,15 +7409,6 @@
 </file>
 
 <file path=customXml/item2.xml><?xml version="1.0" encoding="utf-8"?>
-<?mso-contentType ?>
-<FormTemplates xmlns="http://schemas.microsoft.com/sharepoint/v3/contenttype/forms">
-  <Display>DocumentLibraryForm</Display>
-  <Edit>DocumentLibraryForm</Edit>
-  <New>DocumentLibraryForm</New>
-</FormTemplates>
-</file>
-
-<file path=customXml/item3.xml><?xml version="1.0" encoding="utf-8"?>
 <ct:contentTypeSchema xmlns:ct="http://schemas.microsoft.com/office/2006/metadata/contentType" xmlns:ma="http://schemas.microsoft.com/office/2006/metadata/properties/metaAttributes" ct:_="" ma:_="" ma:contentTypeName="Document" ma:contentTypeID="0x0101001C4A01063A4A4447A4957AB9A4B9D3E6" ma:contentTypeVersion="11" ma:contentTypeDescription="Create a new document." ma:contentTypeScope="" ma:versionID="d37a1c7135001d0d993310832c12e2cf">
   <xsd:schema xmlns:xsd="http://www.w3.org/2001/XMLSchema" xmlns:xs="http://www.w3.org/2001/XMLSchema" xmlns:p="http://schemas.microsoft.com/office/2006/metadata/properties" xmlns:ns3="a25d9c56-a196-4933-a0a1-0b6cd9f623d6" xmlns:ns4="7481ea42-bbc9-498c-be78-f91f27b04fa7" targetNamespace="http://schemas.microsoft.com/office/2006/metadata/properties" ma:root="true" ma:fieldsID="8f1e13ab3f7d30fd07bbec4a6dc83ee1" ns3:_="" ns4:_="">
     <xsd:import namespace="a25d9c56-a196-4933-a0a1-0b6cd9f623d6"/>
@@ -7738,6 +7617,15 @@
 </ct:contentTypeSchema>
 </file>
 
+<file path=customXml/item3.xml><?xml version="1.0" encoding="utf-8"?>
+<?mso-contentType ?>
+<FormTemplates xmlns="http://schemas.microsoft.com/sharepoint/v3/contenttype/forms">
+  <Display>DocumentLibraryForm</Display>
+  <Edit>DocumentLibraryForm</Edit>
+  <New>DocumentLibraryForm</New>
+</FormTemplates>
+</file>
+
 <file path=customXml/itemProps1.xml><?xml version="1.0" encoding="utf-8"?>
 <ds:datastoreItem xmlns:ds="http://schemas.openxmlformats.org/officeDocument/2006/customXml" ds:itemID="{714A3AA7-0953-432A-9356-31F63950B23F}">
   <ds:schemaRefs>
@@ -7748,14 +7636,6 @@
 </file>
 
 <file path=customXml/itemProps2.xml><?xml version="1.0" encoding="utf-8"?>
-<ds:datastoreItem xmlns:ds="http://schemas.openxmlformats.org/officeDocument/2006/customXml" ds:itemID="{B92D50C2-12EC-4570-AEB5-D7A4AD349876}">
-  <ds:schemaRefs>
-    <ds:schemaRef ds:uri="http://schemas.microsoft.com/sharepoint/v3/contenttype/forms"/>
-  </ds:schemaRefs>
-</ds:datastoreItem>
-</file>
-
-<file path=customXml/itemProps3.xml><?xml version="1.0" encoding="utf-8"?>
 <ds:datastoreItem xmlns:ds="http://schemas.openxmlformats.org/officeDocument/2006/customXml" ds:itemID="{D8F1D41A-E488-4D2C-A187-4CC9B82E156E}">
   <ds:schemaRefs>
     <ds:schemaRef ds:uri="http://schemas.microsoft.com/office/2006/metadata/contentType"/>
@@ -7772,4 +7652,12 @@
     <ds:schemaRef ds:uri="http://schemas.microsoft.com/internal/obd"/>
   </ds:schemaRefs>
 </ds:datastoreItem>
+</file>
+
+<file path=customXml/itemProps3.xml><?xml version="1.0" encoding="utf-8"?>
+<ds:datastoreItem xmlns:ds="http://schemas.openxmlformats.org/officeDocument/2006/customXml" ds:itemID="{B92D50C2-12EC-4570-AEB5-D7A4AD349876}">
+  <ds:schemaRefs>
+    <ds:schemaRef ds:uri="http://schemas.microsoft.com/sharepoint/v3/contenttype/forms"/>
+  </ds:schemaRefs>
+</ds:datastoreItem>
 </file>
</xml_diff>

<commit_message>
while robot detected an object, no noise applied
</commit_message>
<xml_diff>
--- a/docs/Believe update formula.docx
+++ b/docs/Believe update formula.docx
@@ -4,7 +4,15 @@
   <w:body>
     <w:p>
       <w:r>
-        <w:t>Problem is: robot does not know if it is in E1 or E2.</w:t>
+        <w:t xml:space="preserve">Problem </w:t>
+      </w:r>
+      <w:proofErr w:type="gramStart"/>
+      <w:r>
+        <w:t>is:</w:t>
+      </w:r>
+      <w:proofErr w:type="gramEnd"/>
+      <w:r>
+        <w:t xml:space="preserve"> robot does not know if it is in E1 or E2.</w:t>
       </w:r>
     </w:p>
     <w:p>
@@ -3150,7 +3158,15 @@
         </w:rPr>
       </w:pPr>
       <w:r>
-        <w:t>Experience1 90%  (Action success 95%)     Localisation (100%)</w:t>
+        <w:t>Experience1 90</w:t>
+      </w:r>
+      <w:proofErr w:type="gramStart"/>
+      <w:r>
+        <w:t>%  (</w:t>
+      </w:r>
+      <w:proofErr w:type="gramEnd"/>
+      <w:r>
+        <w:t>Action success 95%)     Localisation (100%)</w:t>
       </w:r>
     </w:p>
     <w:tbl>
@@ -4007,7 +4023,15 @@
         </w:rPr>
       </w:pPr>
       <w:r>
-        <w:t>Experience2 10% (Action success 65%)   Localisation (100%)</w:t>
+        <w:t>Experience2 10% (Action success 65</w:t>
+      </w:r>
+      <w:proofErr w:type="gramStart"/>
+      <w:r>
+        <w:t xml:space="preserve">%)   </w:t>
+      </w:r>
+      <w:proofErr w:type="gramEnd"/>
+      <w:r>
+        <w:t>Localisation (100%)</w:t>
       </w:r>
     </w:p>
     <w:p>
@@ -4039,7 +4063,23 @@
           <w:b/>
           <w:bCs/>
         </w:rPr>
-        <w:t>Need to be defined: MDP_reward for choosing right experience.</w:t>
+        <w:t xml:space="preserve">Need to be defined: </w:t>
+      </w:r>
+      <w:proofErr w:type="spellStart"/>
+      <w:r>
+        <w:rPr>
+          <w:b/>
+          <w:bCs/>
+        </w:rPr>
+        <w:t>MDP_reward</w:t>
+      </w:r>
+      <w:proofErr w:type="spellEnd"/>
+      <w:r>
+        <w:rPr>
+          <w:b/>
+          <w:bCs/>
+        </w:rPr>
+        <w:t xml:space="preserve"> for choosing right experience.</w:t>
       </w:r>
     </w:p>
     <w:p>
@@ -4055,7 +4095,15 @@
         <w:spacing w:line="252" w:lineRule="auto"/>
       </w:pPr>
       <w:r>
-        <w:t>Unknown Situation 1   (Action success ??%)</w:t>
+        <w:t>Unknown Situation 1</w:t>
+      </w:r>
+      <w:proofErr w:type="gramStart"/>
+      <w:r>
+        <w:t>   (</w:t>
+      </w:r>
+      <w:proofErr w:type="gramEnd"/>
+      <w:r>
+        <w:t>Action success ??%)</w:t>
       </w:r>
       <w:r>
         <w:t>:</w:t>
@@ -4066,7 +4114,15 @@
         <w:spacing w:line="252" w:lineRule="auto"/>
       </w:pPr>
       <w:r>
-        <w:t>Skill: expiernces.</w:t>
+        <w:t xml:space="preserve">Skill: </w:t>
+      </w:r>
+      <w:proofErr w:type="spellStart"/>
+      <w:r>
+        <w:t>expiernces</w:t>
+      </w:r>
+      <w:proofErr w:type="spellEnd"/>
+      <w:r>
+        <w:t>.</w:t>
       </w:r>
     </w:p>
     <w:p>
@@ -4089,16 +4145,34 @@
       <w:pPr>
         <w:spacing w:line="252" w:lineRule="auto"/>
       </w:pPr>
-      <w:r>
-        <w:t xml:space="preserve">S(1,2,3) </w:t>
+      <w:proofErr w:type="gramStart"/>
+      <w:r>
+        <w:t>S(</w:t>
+      </w:r>
+      <w:proofErr w:type="gramEnd"/>
+      <w:r>
+        <w:t xml:space="preserve">1,2,3) </w:t>
       </w:r>
     </w:p>
     <w:p>
       <w:pPr>
         <w:spacing w:line="252" w:lineRule="auto"/>
       </w:pPr>
-      <w:r>
-        <w:t>S_policy(1,2,x,y,5) 2 reward -1</w:t>
+      <w:proofErr w:type="spellStart"/>
+      <w:r>
+        <w:t>S_policy</w:t>
+      </w:r>
+      <w:proofErr w:type="spellEnd"/>
+      <w:r>
+        <w:t>(1,</w:t>
+      </w:r>
+      <w:proofErr w:type="gramStart"/>
+      <w:r>
+        <w:t>2,x</w:t>
+      </w:r>
+      <w:proofErr w:type="gramEnd"/>
+      <w:r>
+        <w:t>,y,5) 2 reward -1</w:t>
       </w:r>
     </w:p>
     <w:p>
@@ -4162,6 +4236,7 @@
               <w:bottom w:val="single" w:sz="8" w:space="0" w:color="auto"/>
               <w:right w:val="single" w:sz="8" w:space="0" w:color="auto"/>
             </w:tcBorders>
+            <w:shd w:val="clear" w:color="auto" w:fill="D9D9D9" w:themeFill="background1" w:themeFillShade="D9"/>
             <w:tcMar>
               <w:top w:w="0" w:type="dxa"/>
               <w:left w:w="108" w:type="dxa"/>
@@ -4192,6 +4267,7 @@
               <w:bottom w:val="single" w:sz="8" w:space="0" w:color="auto"/>
               <w:right w:val="single" w:sz="8" w:space="0" w:color="auto"/>
             </w:tcBorders>
+            <w:shd w:val="clear" w:color="auto" w:fill="D9D9D9" w:themeFill="background1" w:themeFillShade="D9"/>
             <w:tcMar>
               <w:top w:w="0" w:type="dxa"/>
               <w:left w:w="108" w:type="dxa"/>
@@ -4290,6 +4366,7 @@
               <w:bottom w:val="single" w:sz="8" w:space="0" w:color="auto"/>
               <w:right w:val="single" w:sz="8" w:space="0" w:color="auto"/>
             </w:tcBorders>
+            <w:shd w:val="clear" w:color="auto" w:fill="D9D9D9" w:themeFill="background1" w:themeFillShade="D9"/>
             <w:tcMar>
               <w:top w:w="0" w:type="dxa"/>
               <w:left w:w="108" w:type="dxa"/>
@@ -4312,6 +4389,7 @@
               <w:bottom w:val="single" w:sz="8" w:space="0" w:color="auto"/>
               <w:right w:val="single" w:sz="8" w:space="0" w:color="auto"/>
             </w:tcBorders>
+            <w:shd w:val="clear" w:color="auto" w:fill="D9D9D9" w:themeFill="background1" w:themeFillShade="D9"/>
             <w:tcMar>
               <w:top w:w="0" w:type="dxa"/>
               <w:left w:w="108" w:type="dxa"/>
@@ -4406,6 +4484,7 @@
               <w:bottom w:val="single" w:sz="8" w:space="0" w:color="auto"/>
               <w:right w:val="single" w:sz="8" w:space="0" w:color="auto"/>
             </w:tcBorders>
+            <w:shd w:val="clear" w:color="auto" w:fill="D9D9D9" w:themeFill="background1" w:themeFillShade="D9"/>
             <w:tcMar>
               <w:top w:w="0" w:type="dxa"/>
               <w:left w:w="108" w:type="dxa"/>
@@ -4424,6 +4503,7 @@
               <w:bottom w:val="single" w:sz="8" w:space="0" w:color="auto"/>
               <w:right w:val="single" w:sz="8" w:space="0" w:color="auto"/>
             </w:tcBorders>
+            <w:shd w:val="clear" w:color="auto" w:fill="D9D9D9" w:themeFill="background1" w:themeFillShade="D9"/>
             <w:tcMar>
               <w:top w:w="0" w:type="dxa"/>
               <w:left w:w="108" w:type="dxa"/>
@@ -4442,6 +4522,7 @@
               <w:bottom w:val="single" w:sz="8" w:space="0" w:color="auto"/>
               <w:right w:val="single" w:sz="8" w:space="0" w:color="auto"/>
             </w:tcBorders>
+            <w:shd w:val="clear" w:color="auto" w:fill="D9D9D9" w:themeFill="background1" w:themeFillShade="D9"/>
             <w:tcMar>
               <w:top w:w="0" w:type="dxa"/>
               <w:left w:w="108" w:type="dxa"/>
@@ -4516,6 +4597,7 @@
               <w:bottom w:val="single" w:sz="8" w:space="0" w:color="auto"/>
               <w:right w:val="single" w:sz="8" w:space="0" w:color="auto"/>
             </w:tcBorders>
+            <w:shd w:val="clear" w:color="auto" w:fill="D9D9D9" w:themeFill="background1" w:themeFillShade="D9"/>
             <w:tcMar>
               <w:top w:w="0" w:type="dxa"/>
               <w:left w:w="108" w:type="dxa"/>
@@ -4534,6 +4616,7 @@
               <w:bottom w:val="single" w:sz="8" w:space="0" w:color="auto"/>
               <w:right w:val="single" w:sz="8" w:space="0" w:color="auto"/>
             </w:tcBorders>
+            <w:shd w:val="clear" w:color="auto" w:fill="D9D9D9" w:themeFill="background1" w:themeFillShade="D9"/>
             <w:tcMar>
               <w:top w:w="0" w:type="dxa"/>
               <w:left w:w="108" w:type="dxa"/>
@@ -4552,6 +4635,7 @@
               <w:bottom w:val="single" w:sz="8" w:space="0" w:color="auto"/>
               <w:right w:val="single" w:sz="8" w:space="0" w:color="auto"/>
             </w:tcBorders>
+            <w:shd w:val="clear" w:color="auto" w:fill="D9D9D9" w:themeFill="background1" w:themeFillShade="D9"/>
             <w:tcMar>
               <w:top w:w="0" w:type="dxa"/>
               <w:left w:w="108" w:type="dxa"/>
@@ -4626,6 +4710,7 @@
               <w:bottom w:val="single" w:sz="8" w:space="0" w:color="auto"/>
               <w:right w:val="single" w:sz="8" w:space="0" w:color="auto"/>
             </w:tcBorders>
+            <w:shd w:val="clear" w:color="auto" w:fill="D9D9D9" w:themeFill="background1" w:themeFillShade="D9"/>
             <w:tcMar>
               <w:top w:w="0" w:type="dxa"/>
               <w:left w:w="108" w:type="dxa"/>
@@ -4644,6 +4729,7 @@
               <w:bottom w:val="single" w:sz="8" w:space="0" w:color="auto"/>
               <w:right w:val="single" w:sz="8" w:space="0" w:color="auto"/>
             </w:tcBorders>
+            <w:shd w:val="clear" w:color="auto" w:fill="D9D9D9" w:themeFill="background1" w:themeFillShade="D9"/>
             <w:tcMar>
               <w:top w:w="0" w:type="dxa"/>
               <w:left w:w="108" w:type="dxa"/>
@@ -4662,6 +4748,7 @@
               <w:bottom w:val="single" w:sz="8" w:space="0" w:color="auto"/>
               <w:right w:val="single" w:sz="8" w:space="0" w:color="auto"/>
             </w:tcBorders>
+            <w:shd w:val="clear" w:color="auto" w:fill="D9D9D9" w:themeFill="background1" w:themeFillShade="D9"/>
             <w:tcMar>
               <w:top w:w="0" w:type="dxa"/>
               <w:left w:w="108" w:type="dxa"/>
@@ -5377,8 +5464,16 @@
         <w:rPr>
           <w:rFonts w:ascii="Calibri" w:eastAsiaTheme="minorHAnsi" w:hAnsi="Calibri" w:cs="Calibri"/>
         </w:rPr>
-        <w:t>epsilon greedy algorithm</w:t>
-      </w:r>
+        <w:t xml:space="preserve">epsilon greedy </w:t>
+      </w:r>
+      <w:proofErr w:type="gramStart"/>
+      <w:r>
+        <w:rPr>
+          <w:rFonts w:ascii="Calibri" w:eastAsiaTheme="minorHAnsi" w:hAnsi="Calibri" w:cs="Calibri"/>
+        </w:rPr>
+        <w:t>algorithm</w:t>
+      </w:r>
+      <w:proofErr w:type="gramEnd"/>
     </w:p>
     <w:p>
       <w:pPr>
@@ -5395,7 +5490,21 @@
         <w:rPr>
           <w:rFonts w:ascii="Calibri" w:eastAsiaTheme="minorHAnsi" w:hAnsi="Calibri" w:cs="Calibri"/>
         </w:rPr>
-        <w:t xml:space="preserve">Define formually in </w:t>
+        <w:t xml:space="preserve">Define </w:t>
+      </w:r>
+      <w:proofErr w:type="spellStart"/>
+      <w:r>
+        <w:rPr>
+          <w:rFonts w:ascii="Calibri" w:eastAsiaTheme="minorHAnsi" w:hAnsi="Calibri" w:cs="Calibri"/>
+        </w:rPr>
+        <w:t>formually</w:t>
+      </w:r>
+      <w:proofErr w:type="spellEnd"/>
+      <w:r>
+        <w:rPr>
+          <w:rFonts w:ascii="Calibri" w:eastAsiaTheme="minorHAnsi" w:hAnsi="Calibri" w:cs="Calibri"/>
+        </w:rPr>
+        <w:t xml:space="preserve"> in </w:t>
       </w:r>
       <w:commentRangeStart w:id="0"/>
       <w:commentRangeStart w:id="1"/>
@@ -5478,7 +5587,21 @@
         <w:rPr>
           <w:rFonts w:ascii="Calibri" w:eastAsiaTheme="minorHAnsi" w:hAnsi="Calibri" w:cs="Calibri"/>
         </w:rPr>
-        <w:t>State 1 : 1             2                  2.3</w:t>
+        <w:t xml:space="preserve">State </w:t>
+      </w:r>
+      <w:proofErr w:type="gramStart"/>
+      <w:r>
+        <w:rPr>
+          <w:rFonts w:ascii="Calibri" w:eastAsiaTheme="minorHAnsi" w:hAnsi="Calibri" w:cs="Calibri"/>
+        </w:rPr>
+        <w:t>1 :</w:t>
+      </w:r>
+      <w:proofErr w:type="gramEnd"/>
+      <w:r>
+        <w:rPr>
+          <w:rFonts w:ascii="Calibri" w:eastAsiaTheme="minorHAnsi" w:hAnsi="Calibri" w:cs="Calibri"/>
+        </w:rPr>
+        <w:t xml:space="preserve"> 1             2                  2.3</w:t>
       </w:r>
     </w:p>
     <w:p>
@@ -5534,7 +5657,21 @@
         <w:rPr>
           <w:lang w:val="en-US"/>
         </w:rPr>
-        <w:t xml:space="preserve">* If newSittuation is either E1 or E2, this meta reasoning using analogy is always better than random just my pure logic. Prove by using simulation and many experiments averaging them. </w:t>
+        <w:t xml:space="preserve">* If </w:t>
+      </w:r>
+      <w:proofErr w:type="spellStart"/>
+      <w:r>
+        <w:rPr>
+          <w:lang w:val="en-US"/>
+        </w:rPr>
+        <w:t>newSittuation</w:t>
+      </w:r>
+      <w:proofErr w:type="spellEnd"/>
+      <w:r>
+        <w:rPr>
+          <w:lang w:val="en-US"/>
+        </w:rPr>
+        <w:t xml:space="preserve"> is either E1 or E2, this meta reasoning using analogy is always better than random just my pure logic. Prove by using simulation and many experiments averaging them. </w:t>
       </w:r>
     </w:p>
     <w:p>
@@ -5547,7 +5684,21 @@
         <w:rPr>
           <w:lang w:val="en-US"/>
         </w:rPr>
-        <w:t>* The real interesting problem is if newSittuation is not E1 or E2 but resemblances somewhat to E1 or E2.</w:t>
+        <w:t xml:space="preserve">* The real interesting problem is if </w:t>
+      </w:r>
+      <w:proofErr w:type="spellStart"/>
+      <w:r>
+        <w:rPr>
+          <w:lang w:val="en-US"/>
+        </w:rPr>
+        <w:t>newSittuation</w:t>
+      </w:r>
+      <w:proofErr w:type="spellEnd"/>
+      <w:r>
+        <w:rPr>
+          <w:lang w:val="en-US"/>
+        </w:rPr>
+        <w:t xml:space="preserve"> is not E1 or E2 but resemblances somewhat to E1 or E2.</w:t>
       </w:r>
     </w:p>
     <w:p>
@@ -5560,7 +5711,21 @@
         <w:rPr>
           <w:lang w:val="en-US"/>
         </w:rPr>
-        <w:t>* If newSittuation is a linear combination of E1 and E2, can the algorithm realize this and make better informed decision and create new E3?</w:t>
+        <w:t xml:space="preserve">* If </w:t>
+      </w:r>
+      <w:proofErr w:type="spellStart"/>
+      <w:r>
+        <w:rPr>
+          <w:lang w:val="en-US"/>
+        </w:rPr>
+        <w:t>newSittuation</w:t>
+      </w:r>
+      <w:proofErr w:type="spellEnd"/>
+      <w:r>
+        <w:rPr>
+          <w:lang w:val="en-US"/>
+        </w:rPr>
+        <w:t xml:space="preserve"> is a linear combination of E1 and E2, can the algorithm realize this and make better informed decision and create new E3?</w:t>
       </w:r>
     </w:p>
     <w:p>
@@ -5600,6 +5765,7 @@
           <w:lang w:val="en-US"/>
         </w:rPr>
       </w:pPr>
+      <w:proofErr w:type="gramStart"/>
       <w:r>
         <w:rPr>
           <w:lang w:val="en-US"/>
@@ -5610,13 +5776,48 @@
         <w:rPr>
           <w:lang w:val="en-US"/>
         </w:rPr>
-        <w:t>[0]</w:t>
-      </w:r>
-      <w:r>
-        <w:rPr>
-          <w:lang w:val="en-US"/>
-        </w:rPr>
-        <w:t xml:space="preserve"> = [map, robotPose, robot_localization_state]</w:t>
+        <w:t>[</w:t>
+      </w:r>
+      <w:proofErr w:type="gramEnd"/>
+      <w:r>
+        <w:rPr>
+          <w:lang w:val="en-US"/>
+        </w:rPr>
+        <w:t>0]</w:t>
+      </w:r>
+      <w:r>
+        <w:rPr>
+          <w:lang w:val="en-US"/>
+        </w:rPr>
+        <w:t xml:space="preserve"> = [map, </w:t>
+      </w:r>
+      <w:proofErr w:type="spellStart"/>
+      <w:r>
+        <w:rPr>
+          <w:lang w:val="en-US"/>
+        </w:rPr>
+        <w:t>robotPose</w:t>
+      </w:r>
+      <w:proofErr w:type="spellEnd"/>
+      <w:r>
+        <w:rPr>
+          <w:lang w:val="en-US"/>
+        </w:rPr>
+        <w:t xml:space="preserve">, </w:t>
+      </w:r>
+      <w:proofErr w:type="spellStart"/>
+      <w:r>
+        <w:rPr>
+          <w:lang w:val="en-US"/>
+        </w:rPr>
+        <w:t>robot_localization_state</w:t>
+      </w:r>
+      <w:proofErr w:type="spellEnd"/>
+      <w:r>
+        <w:rPr>
+          <w:lang w:val="en-US"/>
+        </w:rPr>
+        <w:t>]</w:t>
       </w:r>
     </w:p>
     <w:p>
@@ -5656,8 +5857,16 @@
         <w:rPr>
           <w:lang w:val="en-US"/>
         </w:rPr>
-        <w:t>Def Analogy(</w:t>
-      </w:r>
+        <w:t xml:space="preserve">Def </w:t>
+      </w:r>
+      <w:proofErr w:type="gramStart"/>
+      <w:r>
+        <w:rPr>
+          <w:lang w:val="en-US"/>
+        </w:rPr>
+        <w:t>Analogy(</w:t>
+      </w:r>
+      <w:proofErr w:type="gramEnd"/>
       <w:r>
         <w:rPr>
           <w:lang w:val="en-US"/>
@@ -5708,7 +5917,21 @@
           <w:lang w:val="en-US"/>
         </w:rPr>
         <w:tab/>
-        <w:t xml:space="preserve">Return analogical_distance </w:t>
+        <w:t xml:space="preserve">Return </w:t>
+      </w:r>
+      <w:proofErr w:type="spellStart"/>
+      <w:r>
+        <w:rPr>
+          <w:lang w:val="en-US"/>
+        </w:rPr>
+        <w:t>analogical_distance</w:t>
+      </w:r>
+      <w:proofErr w:type="spellEnd"/>
+      <w:r>
+        <w:rPr>
+          <w:lang w:val="en-US"/>
+        </w:rPr>
+        <w:t xml:space="preserve"> </w:t>
       </w:r>
       <w:r>
         <w:rPr>
@@ -5778,7 +6001,21 @@
         <w:rPr>
           <w:lang w:val="en-US"/>
         </w:rPr>
-        <w:t xml:space="preserve">Given State[0], E1 and E2. </w:t>
+        <w:t xml:space="preserve">Given </w:t>
+      </w:r>
+      <w:proofErr w:type="gramStart"/>
+      <w:r>
+        <w:rPr>
+          <w:lang w:val="en-US"/>
+        </w:rPr>
+        <w:t>State[</w:t>
+      </w:r>
+      <w:proofErr w:type="gramEnd"/>
+      <w:r>
+        <w:rPr>
+          <w:lang w:val="en-US"/>
+        </w:rPr>
+        <w:t xml:space="preserve">0], E1 and E2. </w:t>
       </w:r>
     </w:p>
     <w:p>
@@ -5818,6 +6055,7 @@
         </w:rPr>
         <w:t xml:space="preserve"> = </w:t>
       </w:r>
+      <w:proofErr w:type="gramStart"/>
       <w:r>
         <w:rPr>
           <w:lang w:val="en-US"/>
@@ -5828,7 +6066,28 @@
         <w:rPr>
           <w:lang w:val="en-US"/>
         </w:rPr>
-        <w:t>(State[0], E1) [Probab of E1 in t=0]</w:t>
+        <w:t>(</w:t>
+      </w:r>
+      <w:proofErr w:type="gramEnd"/>
+      <w:r>
+        <w:rPr>
+          <w:lang w:val="en-US"/>
+        </w:rPr>
+        <w:t>State[0], E1) [</w:t>
+      </w:r>
+      <w:proofErr w:type="spellStart"/>
+      <w:r>
+        <w:rPr>
+          <w:lang w:val="en-US"/>
+        </w:rPr>
+        <w:t>Probab</w:t>
+      </w:r>
+      <w:proofErr w:type="spellEnd"/>
+      <w:r>
+        <w:rPr>
+          <w:lang w:val="en-US"/>
+        </w:rPr>
+        <w:t xml:space="preserve"> of E1 in t=0]</w:t>
       </w:r>
     </w:p>
     <w:p>
@@ -5861,13 +6120,41 @@
           <w:lang w:val="en-US"/>
         </w:rPr>
         <w:tab/>
-        <w:t xml:space="preserve"> = Analogy(State[0], E2) </w:t>
-      </w:r>
-      <w:r>
-        <w:rPr>
-          <w:lang w:val="en-US"/>
-        </w:rPr>
-        <w:t>[Probab of E2 in t=0]</w:t>
+        <w:t xml:space="preserve"> = </w:t>
+      </w:r>
+      <w:proofErr w:type="gramStart"/>
+      <w:r>
+        <w:rPr>
+          <w:lang w:val="en-US"/>
+        </w:rPr>
+        <w:t>Analogy(</w:t>
+      </w:r>
+      <w:proofErr w:type="gramEnd"/>
+      <w:r>
+        <w:rPr>
+          <w:lang w:val="en-US"/>
+        </w:rPr>
+        <w:t xml:space="preserve">State[0], E2) </w:t>
+      </w:r>
+      <w:r>
+        <w:rPr>
+          <w:lang w:val="en-US"/>
+        </w:rPr>
+        <w:t>[</w:t>
+      </w:r>
+      <w:proofErr w:type="spellStart"/>
+      <w:r>
+        <w:rPr>
+          <w:lang w:val="en-US"/>
+        </w:rPr>
+        <w:t>Probab</w:t>
+      </w:r>
+      <w:proofErr w:type="spellEnd"/>
+      <w:r>
+        <w:rPr>
+          <w:lang w:val="en-US"/>
+        </w:rPr>
+        <w:t xml:space="preserve"> of E2 in t=0]</w:t>
       </w:r>
     </w:p>
     <w:p>
@@ -6041,7 +6328,21 @@
         <w:rPr>
           <w:lang w:val="en-US"/>
         </w:rPr>
-        <w:t xml:space="preserve">Given State[1], E1 and E2. </w:t>
+        <w:t xml:space="preserve">Given </w:t>
+      </w:r>
+      <w:proofErr w:type="gramStart"/>
+      <w:r>
+        <w:rPr>
+          <w:lang w:val="en-US"/>
+        </w:rPr>
+        <w:t>State[</w:t>
+      </w:r>
+      <w:proofErr w:type="gramEnd"/>
+      <w:r>
+        <w:rPr>
+          <w:lang w:val="en-US"/>
+        </w:rPr>
+        <w:t xml:space="preserve">1], E1 and E2. </w:t>
       </w:r>
     </w:p>
     <w:p>
@@ -7403,9 +7704,12 @@
 </file>
 
 <file path=customXml/item1.xml><?xml version="1.0" encoding="utf-8"?>
-<p:properties xmlns:p="http://schemas.microsoft.com/office/2006/metadata/properties" xmlns:xsi="http://www.w3.org/2001/XMLSchema-instance" xmlns:pc="http://schemas.microsoft.com/office/infopath/2007/PartnerControls">
-  <documentManagement/>
-</p:properties>
+<?mso-contentType ?>
+<FormTemplates xmlns="http://schemas.microsoft.com/sharepoint/v3/contenttype/forms">
+  <Display>DocumentLibraryForm</Display>
+  <Edit>DocumentLibraryForm</Edit>
+  <New>DocumentLibraryForm</New>
+</FormTemplates>
 </file>
 
 <file path=customXml/item2.xml><?xml version="1.0" encoding="utf-8"?>
@@ -7618,19 +7922,15 @@
 </file>
 
 <file path=customXml/item3.xml><?xml version="1.0" encoding="utf-8"?>
-<?mso-contentType ?>
-<FormTemplates xmlns="http://schemas.microsoft.com/sharepoint/v3/contenttype/forms">
-  <Display>DocumentLibraryForm</Display>
-  <Edit>DocumentLibraryForm</Edit>
-  <New>DocumentLibraryForm</New>
-</FormTemplates>
+<p:properties xmlns:p="http://schemas.microsoft.com/office/2006/metadata/properties" xmlns:xsi="http://www.w3.org/2001/XMLSchema-instance" xmlns:pc="http://schemas.microsoft.com/office/infopath/2007/PartnerControls">
+  <documentManagement/>
+</p:properties>
 </file>
 
 <file path=customXml/itemProps1.xml><?xml version="1.0" encoding="utf-8"?>
-<ds:datastoreItem xmlns:ds="http://schemas.openxmlformats.org/officeDocument/2006/customXml" ds:itemID="{714A3AA7-0953-432A-9356-31F63950B23F}">
+<ds:datastoreItem xmlns:ds="http://schemas.openxmlformats.org/officeDocument/2006/customXml" ds:itemID="{B92D50C2-12EC-4570-AEB5-D7A4AD349876}">
   <ds:schemaRefs>
-    <ds:schemaRef ds:uri="http://schemas.microsoft.com/office/2006/metadata/properties"/>
-    <ds:schemaRef ds:uri="http://schemas.microsoft.com/office/infopath/2007/PartnerControls"/>
+    <ds:schemaRef ds:uri="http://schemas.microsoft.com/sharepoint/v3/contenttype/forms"/>
   </ds:schemaRefs>
 </ds:datastoreItem>
 </file>
@@ -7655,9 +7955,10 @@
 </file>
 
 <file path=customXml/itemProps3.xml><?xml version="1.0" encoding="utf-8"?>
-<ds:datastoreItem xmlns:ds="http://schemas.openxmlformats.org/officeDocument/2006/customXml" ds:itemID="{B92D50C2-12EC-4570-AEB5-D7A4AD349876}">
+<ds:datastoreItem xmlns:ds="http://schemas.openxmlformats.org/officeDocument/2006/customXml" ds:itemID="{714A3AA7-0953-432A-9356-31F63950B23F}">
   <ds:schemaRefs>
-    <ds:schemaRef ds:uri="http://schemas.microsoft.com/sharepoint/v3/contenttype/forms"/>
+    <ds:schemaRef ds:uri="http://schemas.microsoft.com/office/2006/metadata/properties"/>
+    <ds:schemaRef ds:uri="http://schemas.microsoft.com/office/infopath/2007/PartnerControls"/>
   </ds:schemaRefs>
 </ds:datastoreItem>
 </file>
</xml_diff>